<commit_message>
Update - match latest word version, add full stops
</commit_message>
<xml_diff>
--- a/Thomas Higson's CV.docx
+++ b/Thomas Higson's CV.docx
@@ -3,14 +3,9 @@
 <w:document xmlns:wpc="http://schemas.microsoft.com/office/word/2010/wordprocessingCanvas" xmlns:cx="http://schemas.microsoft.com/office/drawing/2014/chartex" xmlns:cx1="http://schemas.microsoft.com/office/drawing/2015/9/8/chartex" xmlns:cx2="http://schemas.microsoft.com/office/drawing/2015/10/21/chartex" xmlns:cx3="http://schemas.microsoft.com/office/drawing/2016/5/9/chartex" xmlns:cx4="http://schemas.microsoft.com/office/drawing/2016/5/10/chartex" xmlns:cx5="http://schemas.microsoft.com/office/drawing/2016/5/11/chartex" xmlns:cx6="http://schemas.microsoft.com/office/drawing/2016/5/12/chartex" xmlns:cx7="http://schemas.microsoft.com/office/drawing/2016/5/13/chartex" xmlns:cx8="http://schemas.microsoft.com/office/drawing/2016/5/14/chartex" xmlns:mc="http://schemas.openxmlformats.org/markup-compatibility/2006" xmlns:aink="http://schemas.microsoft.com/office/drawing/2016/ink" xmlns:am3d="http://schemas.microsoft.com/office/drawing/2017/model3d" xmlns:o="urn:schemas-microsoft-com:office:office" xmlns:r="http://schemas.openxmlformats.org/officeDocument/2006/relationships" xmlns:m="http://schemas.openxmlformats.org/officeDocument/2006/math" xmlns:v="urn:schemas-microsoft-com:vml" xmlns:wp14="http://schemas.microsoft.com/office/word/2010/wordprocessingDrawing" xmlns:wp="http://schemas.openxmlformats.org/drawingml/2006/wordprocessingDrawing" xmlns:w10="urn:schemas-microsoft-com:office:word" xmlns:w="http://schemas.openxmlformats.org/wordprocessingml/2006/main" xmlns:w14="http://schemas.microsoft.com/office/word/2010/wordml" xmlns:w15="http://schemas.microsoft.com/office/word/2012/wordml" xmlns:w16cex="http://schemas.microsoft.com/office/word/2018/wordml/cex" xmlns:w16cid="http://schemas.microsoft.com/office/word/2016/wordml/cid" xmlns:w16="http://schemas.microsoft.com/office/word/2018/wordml" xmlns:w16sdtdh="http://schemas.microsoft.com/office/word/2020/wordml/sdtdatahash" xmlns:w16se="http://schemas.microsoft.com/office/word/2015/wordml/symex" xmlns:wpg="http://schemas.microsoft.com/office/word/2010/wordprocessingGroup" xmlns:wpi="http://schemas.microsoft.com/office/word/2010/wordprocessingInk" xmlns:wne="http://schemas.microsoft.com/office/word/2006/wordml" xmlns:wps="http://schemas.microsoft.com/office/word/2010/wordprocessingShape" mc:Ignorable="w14 w15 w16se w16cid w16 w16cex w16sdtdh wp14">
   <w:background w:color="FFFFFF" w:themeColor="background1"/>
   <w:body>
-    <w:p>
-      <w:r>
-        <w:tab/>
-      </w:r>
-    </w:p>
     <w:tbl>
       <w:tblPr>
-        <w:tblW w:w="0" w:type="auto"/>
+        <w:tblW w:w="9639" w:type="dxa"/>
         <w:tblBorders>
           <w:top w:val="none" w:sz="4" w:space="0" w:color="000000" w:themeColor="text1"/>
           <w:left w:val="none" w:sz="4" w:space="0" w:color="000000" w:themeColor="text1"/>
@@ -24,15 +19,16 @@
       </w:tblPr>
       <w:tblGrid>
         <w:gridCol w:w="675"/>
-        <w:gridCol w:w="1452"/>
-        <w:gridCol w:w="2409"/>
-        <w:gridCol w:w="142"/>
-        <w:gridCol w:w="851"/>
-        <w:gridCol w:w="283"/>
-        <w:gridCol w:w="709"/>
-        <w:gridCol w:w="283"/>
-        <w:gridCol w:w="1418"/>
-        <w:gridCol w:w="2233"/>
+        <w:gridCol w:w="1310"/>
+        <w:gridCol w:w="420"/>
+        <w:gridCol w:w="1564"/>
+        <w:gridCol w:w="1134"/>
+        <w:gridCol w:w="567"/>
+        <w:gridCol w:w="284"/>
+        <w:gridCol w:w="68"/>
+        <w:gridCol w:w="1349"/>
+        <w:gridCol w:w="71"/>
+        <w:gridCol w:w="2197"/>
       </w:tblGrid>
       <w:tr>
         <w:trPr>
@@ -40,14 +36,20 @@
         </w:trPr>
         <w:tc>
           <w:tcPr>
-            <w:tcW w:w="4536" w:type="dxa"/>
-            <w:gridSpan w:val="3"/>
+            <w:tcW w:w="9639" w:type="dxa"/>
+            <w:gridSpan w:val="11"/>
+            <w:tcBorders>
+              <w:top w:val="nil"/>
+              <w:left w:val="nil"/>
+              <w:bottom w:val="nil"/>
+              <w:right w:val="nil"/>
+            </w:tcBorders>
             <w:vAlign w:val="center"/>
           </w:tcPr>
           <w:p>
             <w:pPr>
               <w:spacing w:line="240" w:lineRule="auto"/>
-              <w:jc w:val="right"/>
+              <w:jc w:val="center"/>
               <w:rPr>
                 <w:rFonts w:ascii="Century Gothic" w:hAnsi="Century Gothic"/>
                 <w:b/>
@@ -73,58 +75,95 @@
           </w:p>
           <w:p>
             <w:pPr>
-              <w:spacing w:line="240" w:lineRule="auto"/>
-              <w:jc w:val="right"/>
-              <w:rPr>
-                <w:rFonts w:ascii="Arial Black" w:eastAsia="Arial Black" w:hAnsi="Arial Black" w:cs="Arial Black"/>
+              <w:jc w:val="center"/>
+              <w:rPr>
+                <w:rStyle w:val="Hyperlink"/>
+                <w:color w:val="auto"/>
+                <w:u w:val="none"/>
+              </w:rPr>
+            </w:pPr>
+            <w:r>
+              <w:rPr>
                 <w:color w:val="4285F4" w:themeColor="accent1"/>
-                <w:sz w:val="16"/>
-                <w:szCs w:val="16"/>
-              </w:rPr>
-            </w:pPr>
-            <w:r>
-              <w:rPr>
-                <w:color w:val="8DB5F8" w:themeColor="accent1" w:themeTint="99"/>
-                <w:sz w:val="16"/>
-                <w:szCs w:val="16"/>
-              </w:rPr>
-              <w:t>Last updated October 2021</w:t>
-            </w:r>
+                <w:sz w:val="18"/>
+                <w:szCs w:val="18"/>
+              </w:rPr>
+              <w:t xml:space="preserve">Last updated </w:t>
+            </w:r>
+            <w:r>
+              <w:rPr>
+                <w:color w:val="4285F4" w:themeColor="accent1"/>
+                <w:sz w:val="18"/>
+                <w:szCs w:val="18"/>
+              </w:rPr>
+              <w:t>November</w:t>
+            </w:r>
+            <w:r>
+              <w:rPr>
+                <w:color w:val="4285F4" w:themeColor="accent1"/>
+                <w:sz w:val="18"/>
+                <w:szCs w:val="18"/>
+              </w:rPr>
+              <w:t xml:space="preserve"> 2021</w:t>
+            </w:r>
+          </w:p>
+        </w:tc>
+      </w:tr>
+      <w:tr>
+        <w:trPr>
+          <w:trHeight w:val="57"/>
+        </w:trPr>
+        <w:tc>
+          <w:tcPr>
+            <w:tcW w:w="2405" w:type="dxa"/>
+            <w:gridSpan w:val="3"/>
+            <w:tcBorders>
+              <w:top w:val="nil"/>
+              <w:left w:val="nil"/>
+              <w:bottom w:val="nil"/>
+              <w:right w:val="nil"/>
+            </w:tcBorders>
+            <w:vAlign w:val="center"/>
+          </w:tcPr>
+          <w:p>
+            <w:pPr>
+              <w:rPr>
+                <w:sz w:val="24"/>
+                <w:szCs w:val="24"/>
+              </w:rPr>
+            </w:pPr>
           </w:p>
         </w:tc>
         <w:tc>
           <w:tcPr>
-            <w:tcW w:w="1276" w:type="dxa"/>
-            <w:gridSpan w:val="3"/>
-            <w:vAlign w:val="center"/>
+            <w:tcW w:w="2698" w:type="dxa"/>
+            <w:gridSpan w:val="2"/>
+            <w:tcBorders>
+              <w:top w:val="nil"/>
+              <w:left w:val="nil"/>
+              <w:bottom w:val="nil"/>
+              <w:right w:val="nil"/>
+            </w:tcBorders>
           </w:tcPr>
-          <w:p/>
-        </w:tc>
-        <w:tc>
-          <w:tcPr>
-            <w:tcW w:w="2410" w:type="dxa"/>
-            <w:gridSpan w:val="3"/>
-            <w:vAlign w:val="center"/>
-          </w:tcPr>
           <w:p>
             <w:pPr>
               <w:spacing w:line="240" w:lineRule="auto"/>
               <w:rPr>
                 <w:rStyle w:val="Hyperlink"/>
-                <w:sz w:val="16"/>
-                <w:szCs w:val="16"/>
+                <w:sz w:val="18"/>
+                <w:szCs w:val="18"/>
               </w:rPr>
             </w:pPr>
             <w:r>
               <w:rPr>
                 <w:rStyle w:val="Hyperlink"/>
                 <w:noProof/>
-                <w:sz w:val="16"/>
-                <w:szCs w:val="16"/>
+                <w:sz w:val="18"/>
+                <w:szCs w:val="18"/>
                 <w:u w:val="none"/>
               </w:rPr>
               <w:drawing>
-                <wp:inline distT="0" distB="0" distL="0" distR="0" wp14:anchorId="4CBBF372" wp14:editId="6E7A65E1">
+                <wp:inline distT="0" distB="0" distL="0" distR="0" wp14:anchorId="2B5D0B29" wp14:editId="2B81EE60">
                   <wp:extent cx="93405" cy="90000"/>
                   <wp:effectExtent l="0" t="0" r="1905" b="5715"/>
                   <wp:docPr id="997885723" name="Picture 997885723"/>
@@ -175,8 +214,8 @@
             <w:r>
               <w:rPr>
                 <w:rStyle w:val="Hyperlink"/>
-                <w:sz w:val="16"/>
-                <w:szCs w:val="16"/>
+                <w:sz w:val="18"/>
+                <w:szCs w:val="18"/>
                 <w:u w:val="none"/>
               </w:rPr>
               <w:t xml:space="preserve"> </w:t>
@@ -185,8 +224,8 @@
               <w:r>
                 <w:rPr>
                   <w:rStyle w:val="Hyperlink"/>
-                  <w:sz w:val="16"/>
-                  <w:szCs w:val="16"/>
+                  <w:sz w:val="18"/>
+                  <w:szCs w:val="18"/>
                 </w:rPr>
                 <w:t>Thomas.Higson@gmail.com</w:t>
               </w:r>
@@ -197,23 +236,25 @@
               <w:spacing w:line="240" w:lineRule="auto"/>
               <w:rPr>
                 <w:rStyle w:val="Hyperlink"/>
-                <w:sz w:val="16"/>
-                <w:szCs w:val="16"/>
+                <w:noProof/>
+                <w:sz w:val="24"/>
+                <w:szCs w:val="24"/>
+                <w:u w:val="none"/>
               </w:rPr>
             </w:pPr>
             <w:r>
               <w:rPr>
                 <w:rStyle w:val="Hyperlink"/>
                 <w:noProof/>
-                <w:sz w:val="16"/>
-                <w:szCs w:val="16"/>
+                <w:sz w:val="18"/>
+                <w:szCs w:val="18"/>
                 <w:u w:val="none"/>
               </w:rPr>
               <w:drawing>
-                <wp:inline distT="0" distB="0" distL="0" distR="0" wp14:anchorId="480A174C" wp14:editId="32D68D29">
+                <wp:inline distT="0" distB="0" distL="0" distR="0" wp14:anchorId="32A2A17B" wp14:editId="2419C5E6">
                   <wp:extent cx="90000" cy="90000"/>
                   <wp:effectExtent l="0" t="0" r="5715" b="5715"/>
-                  <wp:docPr id="12098084" name="Picture 12098084"/>
+                  <wp:docPr id="15" name="Picture 15" descr="Phone Icons - Download Free Vector Icons | Noun Project"/>
                   <wp:cNvGraphicFramePr>
                     <a:graphicFrameLocks xmlns:a="http://schemas.openxmlformats.org/drawingml/2006/main" noChangeAspect="1"/>
                   </wp:cNvGraphicFramePr>
@@ -221,8 +262,10 @@
                     <a:graphicData uri="http://schemas.openxmlformats.org/drawingml/2006/picture">
                       <pic:pic xmlns:pic="http://schemas.openxmlformats.org/drawingml/2006/picture">
                         <pic:nvPicPr>
-                          <pic:cNvPr id="0" name=""/>
-                          <pic:cNvPicPr/>
+                          <pic:cNvPr id="0" name="Picture 3" descr="Phone Icons - Download Free Vector Icons | Noun Project"/>
+                          <pic:cNvPicPr>
+                            <a:picLocks noChangeAspect="1" noChangeArrowheads="1"/>
+                          </pic:cNvPicPr>
                         </pic:nvPicPr>
                         <pic:blipFill>
                           <a:blip r:embed="rId8" cstate="print">
@@ -239,11 +282,12 @@
                               </a:ext>
                             </a:extLst>
                           </a:blip>
+                          <a:srcRect/>
                           <a:stretch>
                             <a:fillRect/>
                           </a:stretch>
                         </pic:blipFill>
-                        <pic:spPr>
+                        <pic:spPr bwMode="auto">
                           <a:xfrm>
                             <a:off x="0" y="0"/>
                             <a:ext cx="90000" cy="90000"/>
@@ -251,6 +295,10 @@
                           <a:prstGeom prst="rect">
                             <a:avLst/>
                           </a:prstGeom>
+                          <a:noFill/>
+                          <a:ln>
+                            <a:noFill/>
+                          </a:ln>
                         </pic:spPr>
                       </pic:pic>
                     </a:graphicData>
@@ -261,126 +309,56 @@
             <w:r>
               <w:rPr>
                 <w:rStyle w:val="Hyperlink"/>
-                <w:sz w:val="16"/>
-                <w:szCs w:val="16"/>
+                <w:sz w:val="18"/>
+                <w:szCs w:val="18"/>
                 <w:u w:val="none"/>
               </w:rPr>
               <w:t xml:space="preserve"> </w:t>
             </w:r>
-            <w:hyperlink r:id="rId9">
-              <w:proofErr w:type="spellStart"/>
+            <w:hyperlink r:id="rId9" w:history="1">
               <w:r>
                 <w:rPr>
                   <w:rStyle w:val="Hyperlink"/>
-                  <w:sz w:val="16"/>
-                  <w:szCs w:val="16"/>
+                  <w:sz w:val="18"/>
+                  <w:szCs w:val="18"/>
                 </w:rPr>
-                <w:t>T</w:t>
+                <w:t>+44 (0)7 540 848 925</w:t>
               </w:r>
-              <w:r>
-                <w:rPr>
-                  <w:rStyle w:val="Hyperlink"/>
-                  <w:sz w:val="16"/>
-                  <w:szCs w:val="16"/>
-                </w:rPr>
-                <w:t>om</w:t>
-              </w:r>
-              <w:r>
-                <w:rPr>
-                  <w:rStyle w:val="Hyperlink"/>
-                  <w:sz w:val="16"/>
-                  <w:szCs w:val="16"/>
-                </w:rPr>
-                <w:t>H</w:t>
-              </w:r>
-              <w:r>
-                <w:rPr>
-                  <w:rStyle w:val="Hyperlink"/>
-                  <w:sz w:val="16"/>
-                  <w:szCs w:val="16"/>
-                </w:rPr>
-                <w:t>igson</w:t>
-              </w:r>
-              <w:proofErr w:type="spellEnd"/>
             </w:hyperlink>
           </w:p>
         </w:tc>
         <w:tc>
           <w:tcPr>
-            <w:tcW w:w="2233" w:type="dxa"/>
-            <w:vAlign w:val="center"/>
+            <w:tcW w:w="4536" w:type="dxa"/>
+            <w:gridSpan w:val="6"/>
+            <w:tcBorders>
+              <w:top w:val="nil"/>
+              <w:left w:val="nil"/>
+              <w:bottom w:val="nil"/>
+              <w:right w:val="nil"/>
+            </w:tcBorders>
           </w:tcPr>
           <w:p>
             <w:pPr>
               <w:spacing w:line="240" w:lineRule="auto"/>
               <w:rPr>
                 <w:rStyle w:val="Hyperlink"/>
-                <w:sz w:val="16"/>
-                <w:szCs w:val="16"/>
-              </w:rPr>
-            </w:pPr>
+                <w:sz w:val="18"/>
+                <w:szCs w:val="18"/>
+              </w:rPr>
+            </w:pPr>
+            <w:r>
+              <w:pict w14:anchorId="4581FB59">
+                <v:shape id="Picture 16" o:spid="_x0000_i1027" type="#_x0000_t75" style="width:7.5pt;height:7.5pt;visibility:visible;mso-wrap-style:square">
+                  <v:imagedata r:id="rId10" o:title="" cropright="-489f"/>
+                </v:shape>
+              </w:pict>
+            </w:r>
             <w:r>
               <w:rPr>
                 <w:rStyle w:val="Hyperlink"/>
-                <w:noProof/>
-                <w:sz w:val="16"/>
-                <w:szCs w:val="16"/>
-                <w:u w:val="none"/>
-              </w:rPr>
-              <w:drawing>
-                <wp:inline distT="0" distB="0" distL="0" distR="0" wp14:anchorId="4F562A1D" wp14:editId="186732FF">
-                  <wp:extent cx="86179" cy="90000"/>
-                  <wp:effectExtent l="0" t="0" r="9525" b="5715"/>
-                  <wp:docPr id="358833211" name="Picture 358833211"/>
-                  <wp:cNvGraphicFramePr>
-                    <a:graphicFrameLocks xmlns:a="http://schemas.openxmlformats.org/drawingml/2006/main" noChangeAspect="1"/>
-                  </wp:cNvGraphicFramePr>
-                  <a:graphic xmlns:a="http://schemas.openxmlformats.org/drawingml/2006/main">
-                    <a:graphicData uri="http://schemas.openxmlformats.org/drawingml/2006/picture">
-                      <pic:pic xmlns:pic="http://schemas.openxmlformats.org/drawingml/2006/picture">
-                        <pic:nvPicPr>
-                          <pic:cNvPr id="0" name=""/>
-                          <pic:cNvPicPr/>
-                        </pic:nvPicPr>
-                        <pic:blipFill>
-                          <a:blip r:embed="rId10" cstate="print">
-                            <a:duotone>
-                              <a:schemeClr val="accent1">
-                                <a:shade val="45000"/>
-                                <a:satMod val="135000"/>
-                              </a:schemeClr>
-                              <a:prstClr val="white"/>
-                            </a:duotone>
-                            <a:extLst>
-                              <a:ext uri="{28A0092B-C50C-407E-A947-70E740481C1C}">
-                                <a14:useLocalDpi xmlns:a14="http://schemas.microsoft.com/office/drawing/2010/main" val="0"/>
-                              </a:ext>
-                            </a:extLst>
-                          </a:blip>
-                          <a:stretch>
-                            <a:fillRect/>
-                          </a:stretch>
-                        </pic:blipFill>
-                        <pic:spPr>
-                          <a:xfrm>
-                            <a:off x="0" y="0"/>
-                            <a:ext cx="86179" cy="90000"/>
-                          </a:xfrm>
-                          <a:prstGeom prst="rect">
-                            <a:avLst/>
-                          </a:prstGeom>
-                        </pic:spPr>
-                      </pic:pic>
-                    </a:graphicData>
-                  </a:graphic>
-                </wp:inline>
-              </w:drawing>
-            </w:r>
-            <w:r>
-              <w:rPr>
-                <w:rStyle w:val="Hyperlink"/>
-                <w:sz w:val="16"/>
-                <w:szCs w:val="16"/>
+                <w:sz w:val="18"/>
+                <w:szCs w:val="18"/>
                 <w:u w:val="none"/>
               </w:rPr>
               <w:t xml:space="preserve"> </w:t>
@@ -389,35 +367,33 @@
               <w:r>
                 <w:rPr>
                   <w:rStyle w:val="Hyperlink"/>
-                  <w:sz w:val="16"/>
-                  <w:szCs w:val="16"/>
+                  <w:sz w:val="18"/>
+                  <w:szCs w:val="18"/>
                 </w:rPr>
                 <w:t>tomscv.azurewebsites.net</w:t>
               </w:r>
             </w:hyperlink>
-          </w:p>
-          <w:p>
-            <w:pPr>
-              <w:spacing w:line="240" w:lineRule="auto"/>
+            <w:r>
               <w:rPr>
                 <w:rStyle w:val="Hyperlink"/>
-                <w:sz w:val="16"/>
-                <w:szCs w:val="16"/>
-              </w:rPr>
-            </w:pPr>
+                <w:sz w:val="18"/>
+                <w:szCs w:val="18"/>
+              </w:rPr>
+              <w:br/>
+            </w:r>
             <w:r>
               <w:rPr>
                 <w:rStyle w:val="Hyperlink"/>
                 <w:noProof/>
-                <w:sz w:val="16"/>
-                <w:szCs w:val="16"/>
+                <w:sz w:val="18"/>
+                <w:szCs w:val="18"/>
                 <w:u w:val="none"/>
               </w:rPr>
               <w:drawing>
-                <wp:inline distT="0" distB="0" distL="0" distR="0" wp14:anchorId="78039939" wp14:editId="021A2824">
+                <wp:inline distT="0" distB="0" distL="0" distR="0" wp14:anchorId="468B356E" wp14:editId="658D8796">
                   <wp:extent cx="90000" cy="90000"/>
                   <wp:effectExtent l="0" t="0" r="5715" b="5715"/>
-                  <wp:docPr id="1434479268" name="Picture 1434479268"/>
+                  <wp:docPr id="12098084" name="Picture 12098084"/>
                   <wp:cNvGraphicFramePr>
                     <a:graphicFrameLocks xmlns:a="http://schemas.openxmlformats.org/drawingml/2006/main" noChangeAspect="1"/>
                   </wp:cNvGraphicFramePr>
@@ -465,30 +441,44 @@
             <w:r>
               <w:rPr>
                 <w:rStyle w:val="Hyperlink"/>
-                <w:sz w:val="16"/>
-                <w:szCs w:val="16"/>
+                <w:sz w:val="18"/>
+                <w:szCs w:val="18"/>
                 <w:u w:val="none"/>
               </w:rPr>
               <w:t xml:space="preserve"> </w:t>
             </w:r>
             <w:hyperlink r:id="rId13">
+              <w:proofErr w:type="spellStart"/>
               <w:r>
                 <w:rPr>
                   <w:rStyle w:val="Hyperlink"/>
-                  <w:sz w:val="16"/>
-                  <w:szCs w:val="16"/>
+                  <w:sz w:val="18"/>
+                  <w:szCs w:val="18"/>
                 </w:rPr>
-                <w:t>@TaekHigson</w:t>
+                <w:t>TomHigson</w:t>
               </w:r>
+              <w:proofErr w:type="spellEnd"/>
             </w:hyperlink>
+          </w:p>
+          <w:p>
+            <w:pPr>
+              <w:spacing w:line="240" w:lineRule="auto"/>
+              <w:rPr>
+                <w:sz w:val="24"/>
+                <w:szCs w:val="24"/>
+              </w:rPr>
+            </w:pPr>
           </w:p>
         </w:tc>
       </w:tr>
       <w:tr>
         <w:tc>
           <w:tcPr>
-            <w:tcW w:w="6521" w:type="dxa"/>
-            <w:gridSpan w:val="7"/>
+            <w:tcW w:w="5670" w:type="dxa"/>
+            <w:gridSpan w:val="6"/>
+            <w:tcBorders>
+              <w:top w:val="nil"/>
+            </w:tcBorders>
             <w:shd w:val="clear" w:color="auto" w:fill="auto"/>
           </w:tcPr>
           <w:p>
@@ -502,16 +492,16 @@
               <mc:AlternateContent>
                 <mc:Choice Requires="wps">
                   <w:drawing>
-                    <wp:anchor distT="0" distB="0" distL="114300" distR="114300" simplePos="0" relativeHeight="251659264" behindDoc="1" locked="0" layoutInCell="1" allowOverlap="1" wp14:anchorId="605167A7" wp14:editId="08EB87BC">
+                    <wp:anchor distT="0" distB="0" distL="114300" distR="114300" simplePos="0" relativeHeight="251659264" behindDoc="1" locked="0" layoutInCell="1" allowOverlap="1" wp14:anchorId="605167A7" wp14:editId="3D2DD4C5">
                       <wp:simplePos x="0" y="0"/>
                       <wp:positionH relativeFrom="column">
-                        <wp:posOffset>-68580</wp:posOffset>
+                        <wp:posOffset>-70213</wp:posOffset>
                       </wp:positionH>
                       <wp:positionV relativeFrom="paragraph">
-                        <wp:posOffset>2540</wp:posOffset>
+                        <wp:posOffset>3332</wp:posOffset>
                       </wp:positionV>
-                      <wp:extent cx="4181475" cy="389614"/>
-                      <wp:effectExtent l="0" t="0" r="9525" b="0"/>
+                      <wp:extent cx="3746665" cy="389614"/>
+                      <wp:effectExtent l="0" t="0" r="6350" b="0"/>
                       <wp:wrapNone/>
                       <wp:docPr id="2" name="Rectangle: Rounded Corners 2"/>
                       <wp:cNvGraphicFramePr/>
@@ -522,7 +512,7 @@
                             <wps:spPr>
                               <a:xfrm>
                                 <a:off x="0" y="0"/>
-                                <a:ext cx="4181475" cy="389614"/>
+                                <a:ext cx="3746665" cy="389614"/>
                               </a:xfrm>
                               <a:prstGeom prst="roundRect">
                                 <a:avLst/>
@@ -570,7 +560,7 @@
                 </mc:Choice>
                 <mc:Fallback>
                   <w:pict>
-                    <v:roundrect w14:anchorId="78C4DFFD" id="Rectangle: Rounded Corners 2" o:spid="_x0000_s1026" style="position:absolute;margin-left:-5.4pt;margin-top:.2pt;width:329.25pt;height:30.7pt;z-index:-251657216;visibility:visible;mso-wrap-style:square;mso-width-percent:0;mso-height-percent:0;mso-wrap-distance-left:9pt;mso-wrap-distance-top:0;mso-wrap-distance-right:9pt;mso-wrap-distance-bottom:0;mso-position-horizontal:absolute;mso-position-horizontal-relative:text;mso-position-vertical:absolute;mso-position-vertical-relative:text;mso-width-percent:0;mso-height-percent:0;mso-width-relative:margin;mso-height-relative:margin;v-text-anchor:middle" arcsize="10923f" o:gfxdata="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" fillcolor="#4285f4 [3204]" stroked="f" strokeweight="1pt">
+                    <v:roundrect w14:anchorId="78F7CEC7" id="Rectangle: Rounded Corners 2" o:spid="_x0000_s1026" style="position:absolute;margin-left:-5.55pt;margin-top:.25pt;width:295pt;height:30.7pt;z-index:-251657216;visibility:visible;mso-wrap-style:square;mso-width-percent:0;mso-height-percent:0;mso-wrap-distance-left:9pt;mso-wrap-distance-top:0;mso-wrap-distance-right:9pt;mso-wrap-distance-bottom:0;mso-position-horizontal:absolute;mso-position-horizontal-relative:text;mso-position-vertical:absolute;mso-position-vertical-relative:text;mso-width-percent:0;mso-height-percent:0;mso-width-relative:margin;mso-height-relative:margin;v-text-anchor:middle" arcsize="10923f" o:gfxdata="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" fillcolor="#4285f4 [3204]" stroked="f" strokeweight="1pt">
                       <v:stroke joinstyle="miter"/>
                     </v:roundrect>
                   </w:pict>
@@ -578,20 +568,29 @@
               </mc:AlternateContent>
             </w:r>
             <w:r>
-              <w:t>summary</w:t>
+              <w:t>S</w:t>
+            </w:r>
+            <w:r>
+              <w:t>ummary</w:t>
             </w:r>
           </w:p>
         </w:tc>
         <w:tc>
           <w:tcPr>
-            <w:tcW w:w="283" w:type="dxa"/>
+            <w:tcW w:w="284" w:type="dxa"/>
+            <w:tcBorders>
+              <w:top w:val="nil"/>
+            </w:tcBorders>
           </w:tcPr>
           <w:p/>
         </w:tc>
         <w:tc>
           <w:tcPr>
-            <w:tcW w:w="3651" w:type="dxa"/>
-            <w:gridSpan w:val="2"/>
+            <w:tcW w:w="3685" w:type="dxa"/>
+            <w:gridSpan w:val="4"/>
+            <w:tcBorders>
+              <w:top w:val="nil"/>
+            </w:tcBorders>
             <w:shd w:val="clear" w:color="auto" w:fill="auto"/>
           </w:tcPr>
           <w:p>
@@ -599,7 +598,10 @@
               <w:pStyle w:val="sectionheading"/>
             </w:pPr>
             <w:r>
-              <w:t>qualifications</w:t>
+              <w:t>Q</w:t>
+            </w:r>
+            <w:r>
+              <w:t>ualifications</w:t>
             </w:r>
           </w:p>
         </w:tc>
@@ -607,8 +609,8 @@
       <w:tr>
         <w:tc>
           <w:tcPr>
-            <w:tcW w:w="6521" w:type="dxa"/>
-            <w:gridSpan w:val="7"/>
+            <w:tcW w:w="5670" w:type="dxa"/>
+            <w:gridSpan w:val="6"/>
           </w:tcPr>
           <w:p>
             <w:pPr>
@@ -634,59 +636,99 @@
               <w:t>15 years’ experience</w:t>
             </w:r>
             <w:r>
-              <w:t xml:space="preserve"> in software development, 6 of which in product roles. My background is in </w:t>
+              <w:t xml:space="preserve"> in software development, 6 of which in product roles. </w:t>
             </w:r>
             <w:r>
               <w:rPr>
                 <w:b/>
                 <w:bCs/>
               </w:rPr>
-              <w:t>web development and cloud infrastructure</w:t>
-            </w:r>
-          </w:p>
-          <w:p>
-            <w:pPr>
-              <w:pStyle w:val="content"/>
-              <w:rPr>
-                <w:rFonts w:ascii="Calibri" w:eastAsia="Calibri" w:hAnsi="Calibri" w:cs="Calibri"/>
-              </w:rPr>
-            </w:pPr>
-            <w:r>
-              <w:t xml:space="preserve">As a </w:t>
+              <w:t>My background is in</w:t>
+            </w:r>
+            <w:r>
+              <w:t xml:space="preserve"> </w:t>
             </w:r>
             <w:r>
               <w:rPr>
                 <w:b/>
                 <w:bCs/>
               </w:rPr>
-              <w:t>certified agile practitioner</w:t>
-            </w:r>
-            <w:r>
-              <w:t>, I also enjoy helping each company I work with progress their agile transition</w:t>
+              <w:t>web development and cloud infrastructure</w:t>
+            </w:r>
+            <w:r>
+              <w:t>.</w:t>
             </w:r>
           </w:p>
           <w:p>
             <w:pPr>
               <w:pStyle w:val="content"/>
               <w:rPr>
-                <w:rFonts w:ascii="Arial" w:eastAsia="Arial" w:hAnsi="Arial" w:cs="Arial"/>
-              </w:rPr>
-            </w:pPr>
+                <w:rFonts w:ascii="Calibri" w:eastAsia="Calibri" w:hAnsi="Calibri" w:cs="Calibri"/>
+              </w:rPr>
+            </w:pPr>
+            <w:r>
+              <w:t xml:space="preserve">As a </w:t>
+            </w:r>
             <w:r>
               <w:rPr>
                 <w:b/>
                 <w:bCs/>
               </w:rPr>
+              <w:t>certified agile practitioner</w:t>
+            </w:r>
+            <w:r>
+              <w:rPr>
+                <w:b/>
+                <w:bCs/>
+              </w:rPr>
+              <w:t xml:space="preserve"> and cloud leader</w:t>
+            </w:r>
+            <w:r>
+              <w:t xml:space="preserve">, I enjoy helping each company I work with progress their agile </w:t>
+            </w:r>
+            <w:r>
+              <w:t>and digital transformations</w:t>
+            </w:r>
+            <w:r>
+              <w:t>.</w:t>
+            </w:r>
+          </w:p>
+          <w:p>
+            <w:pPr>
+              <w:pStyle w:val="content"/>
+            </w:pPr>
+            <w:r>
+              <w:rPr>
+                <w:b/>
+                <w:bCs/>
+              </w:rPr>
               <w:t>My passion is to solve problems</w:t>
             </w:r>
             <w:r>
-              <w:t>, balancing strategic and creative thinking, to make new products that people love</w:t>
-            </w:r>
+              <w:t xml:space="preserve">, balancing strategic and creative thinking, to make </w:t>
+            </w:r>
+            <w:r>
+              <w:t xml:space="preserve">novel </w:t>
+            </w:r>
+            <w:r>
+              <w:t>products that people love</w:t>
+            </w:r>
+            <w:r>
+              <w:t>.</w:t>
+            </w:r>
+          </w:p>
+          <w:p>
+            <w:pPr>
+              <w:pStyle w:val="content"/>
+              <w:rPr>
+                <w:rFonts w:ascii="Arial" w:eastAsia="Arial" w:hAnsi="Arial" w:cs="Arial"/>
+              </w:rPr>
+            </w:pPr>
           </w:p>
         </w:tc>
         <w:tc>
           <w:tcPr>
-            <w:tcW w:w="283" w:type="dxa"/>
+            <w:tcW w:w="284" w:type="dxa"/>
           </w:tcPr>
           <w:p>
             <w:r>
@@ -696,16 +738,16 @@
               <mc:AlternateContent>
                 <mc:Choice Requires="wps">
                   <w:drawing>
-                    <wp:anchor distT="0" distB="0" distL="114300" distR="114300" simplePos="0" relativeHeight="251661312" behindDoc="1" locked="0" layoutInCell="1" allowOverlap="1" wp14:anchorId="0D250FB0" wp14:editId="3AE7DC32">
+                    <wp:anchor distT="0" distB="0" distL="114300" distR="114300" simplePos="0" relativeHeight="251661312" behindDoc="1" locked="0" layoutInCell="1" allowOverlap="1" wp14:anchorId="0D250FB0" wp14:editId="538C25C9">
                       <wp:simplePos x="0" y="0"/>
                       <wp:positionH relativeFrom="column">
-                        <wp:posOffset>162559</wp:posOffset>
+                        <wp:posOffset>236319</wp:posOffset>
                       </wp:positionH>
                       <wp:positionV relativeFrom="paragraph">
-                        <wp:posOffset>-382905</wp:posOffset>
+                        <wp:posOffset>-383754</wp:posOffset>
                       </wp:positionV>
-                      <wp:extent cx="2261235" cy="389614"/>
-                      <wp:effectExtent l="0" t="0" r="5715" b="0"/>
+                      <wp:extent cx="2155371" cy="389614"/>
+                      <wp:effectExtent l="0" t="0" r="0" b="0"/>
                       <wp:wrapNone/>
                       <wp:docPr id="4" name="Rectangle: Rounded Corners 4"/>
                       <wp:cNvGraphicFramePr/>
@@ -716,7 +758,7 @@
                             <wps:spPr>
                               <a:xfrm>
                                 <a:off x="0" y="0"/>
-                                <a:ext cx="2261235" cy="389614"/>
+                                <a:ext cx="2155371" cy="389614"/>
                               </a:xfrm>
                               <a:prstGeom prst="roundRect">
                                 <a:avLst/>
@@ -764,7 +806,7 @@
                 </mc:Choice>
                 <mc:Fallback>
                   <w:pict>
-                    <v:roundrect w14:anchorId="74ADE56C" id="Rectangle: Rounded Corners 4" o:spid="_x0000_s1026" style="position:absolute;margin-left:12.8pt;margin-top:-30.15pt;width:178.05pt;height:30.7pt;z-index:-251655168;visibility:visible;mso-wrap-style:square;mso-width-percent:0;mso-height-percent:0;mso-wrap-distance-left:9pt;mso-wrap-distance-top:0;mso-wrap-distance-right:9pt;mso-wrap-distance-bottom:0;mso-position-horizontal:absolute;mso-position-horizontal-relative:text;mso-position-vertical:absolute;mso-position-vertical-relative:text;mso-width-percent:0;mso-height-percent:0;mso-width-relative:margin;mso-height-relative:margin;v-text-anchor:middle" arcsize="10923f" o:gfxdata="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" fillcolor="#4285f4 [3204]" stroked="f" strokeweight="1pt">
+                    <v:roundrect w14:anchorId="1D845BB2" id="Rectangle: Rounded Corners 4" o:spid="_x0000_s1026" style="position:absolute;margin-left:18.6pt;margin-top:-30.2pt;width:169.7pt;height:30.7pt;z-index:-251655168;visibility:visible;mso-wrap-style:square;mso-width-percent:0;mso-height-percent:0;mso-wrap-distance-left:9pt;mso-wrap-distance-top:0;mso-wrap-distance-right:9pt;mso-wrap-distance-bottom:0;mso-position-horizontal:absolute;mso-position-horizontal-relative:text;mso-position-vertical:absolute;mso-position-vertical-relative:text;mso-width-percent:0;mso-height-percent:0;mso-width-relative:margin;mso-height-relative:margin;v-text-anchor:middle" arcsize="10923f" o:gfxdata="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" fillcolor="#4285f4 [3204]" stroked="f" strokeweight="1pt">
                       <v:stroke joinstyle="miter"/>
                     </v:roundrect>
                   </w:pict>
@@ -775,9 +817,27 @@
         </w:tc>
         <w:tc>
           <w:tcPr>
-            <w:tcW w:w="3651" w:type="dxa"/>
-            <w:gridSpan w:val="2"/>
+            <w:tcW w:w="3685" w:type="dxa"/>
+            <w:gridSpan w:val="4"/>
           </w:tcPr>
+          <w:p>
+            <w:pPr>
+              <w:pStyle w:val="contentbullet"/>
+              <w:rPr>
+                <w:color w:val="4285F4" w:themeColor="accent1"/>
+                <w:u w:val="single"/>
+              </w:rPr>
+            </w:pPr>
+            <w:r>
+              <w:t>B.Sc. in</w:t>
+            </w:r>
+            <w:r>
+              <w:t xml:space="preserve"> </w:t>
+            </w:r>
+            <w:r>
+              <w:t>Computer Science, 2007</w:t>
+            </w:r>
+          </w:p>
           <w:p>
             <w:pPr>
               <w:pStyle w:val="contentbullet"/>
@@ -790,38 +850,59 @@
                 <w:rPr>
                   <w:rStyle w:val="Hyperlink"/>
                 </w:rPr>
-                <w:t>PMI Agile Practitioner</w:t>
+                <w:t xml:space="preserve">PMI Agile </w:t>
               </w:r>
-            </w:hyperlink>
-          </w:p>
-          <w:p>
-            <w:pPr>
-              <w:pStyle w:val="contentbullet"/>
-            </w:pPr>
-            <w:r>
-              <w:t xml:space="preserve">(pursuing) </w:t>
-            </w:r>
-            <w:hyperlink r:id="rId15">
               <w:r>
                 <w:rPr>
                   <w:rStyle w:val="Hyperlink"/>
                 </w:rPr>
-                <w:t>Cloud Digital Leader</w:t>
+                <w:t xml:space="preserve">Certified </w:t>
+              </w:r>
+              <w:r>
+                <w:rPr>
+                  <w:rStyle w:val="Hyperlink"/>
+                </w:rPr>
+                <w:t>Practitioner</w:t>
               </w:r>
             </w:hyperlink>
           </w:p>
           <w:p>
             <w:pPr>
               <w:pStyle w:val="contentbullet"/>
-            </w:pPr>
-            <w:r>
-              <w:t>Certified training instructor</w:t>
+              <w:rPr>
+                <w:rStyle w:val="Hyperlink"/>
+              </w:rPr>
+            </w:pPr>
+            <w:r>
+              <w:fldChar w:fldCharType="begin"/>
+            </w:r>
+            <w:r>
+              <w:instrText xml:space="preserve"> HYPERLINK "https://cloud.google.com/certification/cloud-digital-leader" </w:instrText>
+            </w:r>
+            <w:r>
+              <w:fldChar w:fldCharType="separate"/>
+            </w:r>
+            <w:r>
+              <w:rPr>
+                <w:rStyle w:val="Hyperlink"/>
+              </w:rPr>
+              <w:t xml:space="preserve">Google </w:t>
+            </w:r>
+            <w:r>
+              <w:rPr>
+                <w:rStyle w:val="Hyperlink"/>
+              </w:rPr>
+              <w:t>Cloud Digital Leader</w:t>
             </w:r>
           </w:p>
           <w:p>
             <w:pPr>
               <w:pStyle w:val="contentbullet"/>
-            </w:pPr>
+              <w:ind w:left="457" w:hanging="283"/>
+            </w:pPr>
+            <w:r>
+              <w:fldChar w:fldCharType="end"/>
+            </w:r>
             <w:r>
               <w:t>Mental health first aider</w:t>
             </w:r>
@@ -841,17 +922,218 @@
                 <w:noProof/>
               </w:rPr>
               <w:drawing>
-                <wp:anchor distT="0" distB="0" distL="114300" distR="114300" simplePos="0" relativeHeight="251658240" behindDoc="0" locked="0" layoutInCell="1" allowOverlap="1" wp14:anchorId="69B577AE" wp14:editId="1DF7AED1">
+                <wp:anchor distT="0" distB="0" distL="114300" distR="114300" simplePos="0" relativeHeight="251676672" behindDoc="0" locked="0" layoutInCell="1" allowOverlap="1" wp14:anchorId="0A5DC9F1" wp14:editId="3726090A">
                   <wp:simplePos x="0" y="0"/>
                   <wp:positionH relativeFrom="column">
-                    <wp:posOffset>305804</wp:posOffset>
+                    <wp:posOffset>1550670</wp:posOffset>
                   </wp:positionH>
                   <wp:positionV relativeFrom="paragraph">
-                    <wp:posOffset>46001</wp:posOffset>
+                    <wp:posOffset>101600</wp:posOffset>
                   </wp:positionV>
-                  <wp:extent cx="856615" cy="372110"/>
-                  <wp:effectExtent l="0" t="0" r="635" b="8890"/>
-                  <wp:wrapSquare wrapText="bothSides"/>
+                  <wp:extent cx="459105" cy="450850"/>
+                  <wp:effectExtent l="0" t="0" r="0" b="6350"/>
+                  <wp:wrapNone/>
+                  <wp:docPr id="18" name="Picture 18" descr="Investing in Staff Wellbeing: Mental Health First Aid Training - BSG Ecology"/>
+                  <wp:cNvGraphicFramePr>
+                    <a:graphicFrameLocks xmlns:a="http://schemas.openxmlformats.org/drawingml/2006/main" noChangeAspect="1"/>
+                  </wp:cNvGraphicFramePr>
+                  <a:graphic xmlns:a="http://schemas.openxmlformats.org/drawingml/2006/main">
+                    <a:graphicData uri="http://schemas.openxmlformats.org/drawingml/2006/picture">
+                      <pic:pic xmlns:pic="http://schemas.openxmlformats.org/drawingml/2006/picture">
+                        <pic:nvPicPr>
+                          <pic:cNvPr id="0" name="Picture 13" descr="Investing in Staff Wellbeing: Mental Health First Aid Training - BSG Ecology"/>
+                          <pic:cNvPicPr>
+                            <a:picLocks noChangeAspect="1" noChangeArrowheads="1"/>
+                          </pic:cNvPicPr>
+                        </pic:nvPicPr>
+                        <pic:blipFill rotWithShape="1">
+                          <a:blip r:embed="rId15" cstate="print">
+                            <a:extLst>
+                              <a:ext uri="{28A0092B-C50C-407E-A947-70E740481C1C}">
+                                <a14:useLocalDpi xmlns:a14="http://schemas.microsoft.com/office/drawing/2010/main" val="0"/>
+                              </a:ext>
+                            </a:extLst>
+                          </a:blip>
+                          <a:srcRect l="11713" t="15284" r="10398" b="8210"/>
+                          <a:stretch/>
+                        </pic:blipFill>
+                        <pic:spPr bwMode="auto">
+                          <a:xfrm>
+                            <a:off x="0" y="0"/>
+                            <a:ext cx="459105" cy="450850"/>
+                          </a:xfrm>
+                          <a:prstGeom prst="rect">
+                            <a:avLst/>
+                          </a:prstGeom>
+                          <a:noFill/>
+                          <a:ln>
+                            <a:noFill/>
+                          </a:ln>
+                          <a:extLst>
+                            <a:ext uri="{53640926-AAD7-44D8-BBD7-CCE9431645EC}">
+                              <a14:shadowObscured xmlns:a14="http://schemas.microsoft.com/office/drawing/2010/main"/>
+                            </a:ext>
+                          </a:extLst>
+                        </pic:spPr>
+                      </pic:pic>
+                    </a:graphicData>
+                  </a:graphic>
+                  <wp14:sizeRelH relativeFrom="margin">
+                    <wp14:pctWidth>0</wp14:pctWidth>
+                  </wp14:sizeRelH>
+                  <wp14:sizeRelV relativeFrom="margin">
+                    <wp14:pctHeight>0</wp14:pctHeight>
+                  </wp14:sizeRelV>
+                </wp:anchor>
+              </w:drawing>
+            </w:r>
+            <w:r>
+              <w:rPr>
+                <w:noProof/>
+              </w:rPr>
+              <w:drawing>
+                <wp:anchor distT="0" distB="0" distL="114300" distR="114300" simplePos="0" relativeHeight="251674624" behindDoc="0" locked="0" layoutInCell="1" allowOverlap="1" wp14:anchorId="3B072FAE" wp14:editId="067E5240">
+                  <wp:simplePos x="0" y="0"/>
+                  <wp:positionH relativeFrom="column">
+                    <wp:posOffset>393700</wp:posOffset>
+                  </wp:positionH>
+                  <wp:positionV relativeFrom="paragraph">
+                    <wp:posOffset>106045</wp:posOffset>
+                  </wp:positionV>
+                  <wp:extent cx="450850" cy="450850"/>
+                  <wp:effectExtent l="0" t="0" r="6350" b="6350"/>
+                  <wp:wrapNone/>
+                  <wp:docPr id="19" name="Picture 19"/>
+                  <wp:cNvGraphicFramePr>
+                    <a:graphicFrameLocks xmlns:a="http://schemas.openxmlformats.org/drawingml/2006/main" noChangeAspect="1"/>
+                  </wp:cNvGraphicFramePr>
+                  <a:graphic xmlns:a="http://schemas.openxmlformats.org/drawingml/2006/main">
+                    <a:graphicData uri="http://schemas.openxmlformats.org/drawingml/2006/picture">
+                      <pic:pic xmlns:pic="http://schemas.openxmlformats.org/drawingml/2006/picture">
+                        <pic:nvPicPr>
+                          <pic:cNvPr id="1" name=""/>
+                          <pic:cNvPicPr/>
+                        </pic:nvPicPr>
+                        <pic:blipFill>
+                          <a:blip r:embed="rId16" cstate="print">
+                            <a:extLst>
+                              <a:ext uri="{28A0092B-C50C-407E-A947-70E740481C1C}">
+                                <a14:useLocalDpi xmlns:a14="http://schemas.microsoft.com/office/drawing/2010/main" val="0"/>
+                              </a:ext>
+                            </a:extLst>
+                          </a:blip>
+                          <a:stretch>
+                            <a:fillRect/>
+                          </a:stretch>
+                        </pic:blipFill>
+                        <pic:spPr>
+                          <a:xfrm>
+                            <a:off x="0" y="0"/>
+                            <a:ext cx="450850" cy="450850"/>
+                          </a:xfrm>
+                          <a:prstGeom prst="rect">
+                            <a:avLst/>
+                          </a:prstGeom>
+                        </pic:spPr>
+                      </pic:pic>
+                    </a:graphicData>
+                  </a:graphic>
+                  <wp14:sizeRelH relativeFrom="margin">
+                    <wp14:pctWidth>0</wp14:pctWidth>
+                  </wp14:sizeRelH>
+                  <wp14:sizeRelV relativeFrom="margin">
+                    <wp14:pctHeight>0</wp14:pctHeight>
+                  </wp14:sizeRelV>
+                </wp:anchor>
+              </w:drawing>
+            </w:r>
+            <w:r>
+              <w:rPr>
+                <w:noProof/>
+              </w:rPr>
+              <w:drawing>
+                <wp:anchor distT="0" distB="0" distL="114300" distR="114300" simplePos="0" relativeHeight="251675648" behindDoc="0" locked="0" layoutInCell="1" allowOverlap="1" wp14:anchorId="7381A961" wp14:editId="4E745070">
+                  <wp:simplePos x="0" y="0"/>
+                  <wp:positionH relativeFrom="column">
+                    <wp:posOffset>972820</wp:posOffset>
+                  </wp:positionH>
+                  <wp:positionV relativeFrom="paragraph">
+                    <wp:posOffset>101188</wp:posOffset>
+                  </wp:positionV>
+                  <wp:extent cx="449580" cy="450850"/>
+                  <wp:effectExtent l="0" t="0" r="7620" b="6350"/>
+                  <wp:wrapNone/>
+                  <wp:docPr id="17" name="Picture 17"/>
+                  <wp:cNvGraphicFramePr>
+                    <a:graphicFrameLocks xmlns:a="http://schemas.openxmlformats.org/drawingml/2006/main" noChangeAspect="1"/>
+                  </wp:cNvGraphicFramePr>
+                  <a:graphic xmlns:a="http://schemas.openxmlformats.org/drawingml/2006/main">
+                    <a:graphicData uri="http://schemas.openxmlformats.org/drawingml/2006/picture">
+                      <pic:pic xmlns:pic="http://schemas.openxmlformats.org/drawingml/2006/picture">
+                        <pic:nvPicPr>
+                          <pic:cNvPr id="1" name=""/>
+                          <pic:cNvPicPr/>
+                        </pic:nvPicPr>
+                        <pic:blipFill>
+                          <a:blip r:embed="rId17" cstate="print">
+                            <a:extLst>
+                              <a:ext uri="{28A0092B-C50C-407E-A947-70E740481C1C}">
+                                <a14:useLocalDpi xmlns:a14="http://schemas.microsoft.com/office/drawing/2010/main" val="0"/>
+                              </a:ext>
+                            </a:extLst>
+                          </a:blip>
+                          <a:stretch>
+                            <a:fillRect/>
+                          </a:stretch>
+                        </pic:blipFill>
+                        <pic:spPr>
+                          <a:xfrm>
+                            <a:off x="0" y="0"/>
+                            <a:ext cx="449580" cy="450850"/>
+                          </a:xfrm>
+                          <a:prstGeom prst="rect">
+                            <a:avLst/>
+                          </a:prstGeom>
+                        </pic:spPr>
+                      </pic:pic>
+                    </a:graphicData>
+                  </a:graphic>
+                  <wp14:sizeRelH relativeFrom="margin">
+                    <wp14:pctWidth>0</wp14:pctWidth>
+                  </wp14:sizeRelH>
+                  <wp14:sizeRelV relativeFrom="margin">
+                    <wp14:pctHeight>0</wp14:pctHeight>
+                  </wp14:sizeRelV>
+                </wp:anchor>
+              </w:drawing>
+            </w:r>
+          </w:p>
+          <w:p>
+            <w:pPr>
+              <w:pStyle w:val="contentbullet"/>
+              <w:numPr>
+                <w:ilvl w:val="0"/>
+                <w:numId w:val="0"/>
+              </w:numPr>
+              <w:ind w:left="457"/>
+              <w:jc w:val="left"/>
+            </w:pPr>
+            <w:r>
+              <w:rPr>
+                <w:noProof/>
+              </w:rPr>
+              <w:drawing>
+                <wp:anchor distT="0" distB="0" distL="114300" distR="114300" simplePos="0" relativeHeight="251673600" behindDoc="0" locked="0" layoutInCell="1" allowOverlap="1" wp14:anchorId="32FF77DD" wp14:editId="4227452A">
+                  <wp:simplePos x="0" y="0"/>
+                  <wp:positionH relativeFrom="column">
+                    <wp:posOffset>802417</wp:posOffset>
+                  </wp:positionH>
+                  <wp:positionV relativeFrom="paragraph">
+                    <wp:posOffset>483235</wp:posOffset>
+                  </wp:positionV>
+                  <wp:extent cx="777240" cy="337185"/>
+                  <wp:effectExtent l="0" t="0" r="3810" b="5715"/>
+                  <wp:wrapNone/>
                   <wp:docPr id="912831041" name="Picture 912831041"/>
                   <wp:cNvGraphicFramePr>
                     <a:graphicFrameLocks xmlns:a="http://schemas.openxmlformats.org/drawingml/2006/main" noChangeAspect="1"/>
@@ -864,11 +1146,11 @@
                           <pic:cNvPicPr/>
                         </pic:nvPicPr>
                         <pic:blipFill>
-                          <a:blip r:embed="rId16" cstate="print">
+                          <a:blip r:embed="rId18" cstate="print">
                             <a:extLst>
                               <a:ext uri="{BEBA8EAE-BF5A-486C-A8C5-ECC9F3942E4B}">
                                 <a14:imgProps xmlns:a14="http://schemas.microsoft.com/office/drawing/2010/main">
-                                  <a14:imgLayer r:embed="rId17">
+                                  <a14:imgLayer r:embed="rId19">
                                     <a14:imgEffect>
                                       <a14:saturation sat="42000"/>
                                     </a14:imgEffect>
@@ -890,7 +1172,7 @@
                         <pic:spPr>
                           <a:xfrm>
                             <a:off x="0" y="0"/>
-                            <a:ext cx="856615" cy="372110"/>
+                            <a:ext cx="777240" cy="337185"/>
                           </a:xfrm>
                           <a:prstGeom prst="rect">
                             <a:avLst/>
@@ -899,17 +1181,14 @@
                       </pic:pic>
                     </a:graphicData>
                   </a:graphic>
+                  <wp14:sizeRelH relativeFrom="margin">
+                    <wp14:pctWidth>0</wp14:pctWidth>
+                  </wp14:sizeRelH>
+                  <wp14:sizeRelV relativeFrom="margin">
+                    <wp14:pctHeight>0</wp14:pctHeight>
+                  </wp14:sizeRelV>
                 </wp:anchor>
               </w:drawing>
-            </w:r>
-            <w:r>
-              <w:t>B.Sc. in</w:t>
-            </w:r>
-            <w:r>
-              <w:t xml:space="preserve"> </w:t>
-            </w:r>
-            <w:r>
-              <w:t>Computer Science, 2007</w:t>
             </w:r>
           </w:p>
         </w:tc>
@@ -917,8 +1196,8 @@
       <w:tr>
         <w:tc>
           <w:tcPr>
-            <w:tcW w:w="6521" w:type="dxa"/>
-            <w:gridSpan w:val="7"/>
+            <w:tcW w:w="5670" w:type="dxa"/>
+            <w:gridSpan w:val="6"/>
             <w:shd w:val="clear" w:color="auto" w:fill="auto"/>
           </w:tcPr>
           <w:p>
@@ -932,16 +1211,16 @@
               <mc:AlternateContent>
                 <mc:Choice Requires="wps">
                   <w:drawing>
-                    <wp:anchor distT="0" distB="0" distL="114300" distR="114300" simplePos="0" relativeHeight="251671552" behindDoc="1" locked="0" layoutInCell="1" allowOverlap="1" wp14:anchorId="3EF2EAE9" wp14:editId="49F9B6E8">
+                    <wp:anchor distT="0" distB="0" distL="114300" distR="114300" simplePos="0" relativeHeight="251671552" behindDoc="1" locked="0" layoutInCell="1" allowOverlap="1" wp14:anchorId="3EF2EAE9" wp14:editId="7A1919CD">
                       <wp:simplePos x="0" y="0"/>
                       <wp:positionH relativeFrom="column">
-                        <wp:posOffset>-68580</wp:posOffset>
+                        <wp:posOffset>-70213</wp:posOffset>
                       </wp:positionH>
                       <wp:positionV relativeFrom="paragraph">
-                        <wp:posOffset>-1905</wp:posOffset>
+                        <wp:posOffset>6037</wp:posOffset>
                       </wp:positionV>
-                      <wp:extent cx="4181475" cy="389614"/>
-                      <wp:effectExtent l="0" t="0" r="9525" b="0"/>
+                      <wp:extent cx="3745997" cy="389255"/>
+                      <wp:effectExtent l="0" t="0" r="6985" b="0"/>
                       <wp:wrapNone/>
                       <wp:docPr id="6" name="Rectangle: Rounded Corners 6"/>
                       <wp:cNvGraphicFramePr/>
@@ -952,7 +1231,7 @@
                             <wps:spPr>
                               <a:xfrm>
                                 <a:off x="0" y="0"/>
-                                <a:ext cx="4181475" cy="389614"/>
+                                <a:ext cx="3745997" cy="389255"/>
                               </a:xfrm>
                               <a:prstGeom prst="roundRect">
                                 <a:avLst/>
@@ -1000,7 +1279,7 @@
                 </mc:Choice>
                 <mc:Fallback>
                   <w:pict>
-                    <v:roundrect w14:anchorId="20D8BB4B" id="Rectangle: Rounded Corners 6" o:spid="_x0000_s1026" style="position:absolute;margin-left:-5.4pt;margin-top:-.15pt;width:329.25pt;height:30.7pt;z-index:-251644928;visibility:visible;mso-wrap-style:square;mso-width-percent:0;mso-height-percent:0;mso-wrap-distance-left:9pt;mso-wrap-distance-top:0;mso-wrap-distance-right:9pt;mso-wrap-distance-bottom:0;mso-position-horizontal:absolute;mso-position-horizontal-relative:text;mso-position-vertical:absolute;mso-position-vertical-relative:text;mso-width-percent:0;mso-height-percent:0;mso-width-relative:margin;mso-height-relative:margin;v-text-anchor:middle" arcsize="10923f" o:gfxdata="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" fillcolor="#4285f4 [3204]" stroked="f" strokeweight="1pt">
+                    <v:roundrect w14:anchorId="6CB28FF1" id="Rectangle: Rounded Corners 6" o:spid="_x0000_s1026" style="position:absolute;margin-left:-5.55pt;margin-top:.5pt;width:294.95pt;height:30.65pt;z-index:-251644928;visibility:visible;mso-wrap-style:square;mso-width-percent:0;mso-height-percent:0;mso-wrap-distance-left:9pt;mso-wrap-distance-top:0;mso-wrap-distance-right:9pt;mso-wrap-distance-bottom:0;mso-position-horizontal:absolute;mso-position-horizontal-relative:text;mso-position-vertical:absolute;mso-position-vertical-relative:text;mso-width-percent:0;mso-height-percent:0;mso-width-relative:margin;mso-height-relative:margin;v-text-anchor:middle" arcsize="10923f" o:gfxdata="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" fillcolor="#4285f4 [3204]" stroked="f" strokeweight="1pt">
                       <v:stroke joinstyle="miter"/>
                     </v:roundrect>
                   </w:pict>
@@ -1008,7 +1287,7 @@
               </mc:AlternateContent>
             </w:r>
             <w:r>
-              <w:t>p</w:t>
+              <w:t>P</w:t>
             </w:r>
             <w:r>
               <w:t>roficiencies</w:t>
@@ -1017,7 +1296,7 @@
         </w:tc>
         <w:tc>
           <w:tcPr>
-            <w:tcW w:w="283" w:type="dxa"/>
+            <w:tcW w:w="284" w:type="dxa"/>
             <w:shd w:val="clear" w:color="auto" w:fill="auto"/>
           </w:tcPr>
           <w:p>
@@ -1028,8 +1307,8 @@
         </w:tc>
         <w:tc>
           <w:tcPr>
-            <w:tcW w:w="3651" w:type="dxa"/>
-            <w:gridSpan w:val="2"/>
+            <w:tcW w:w="3685" w:type="dxa"/>
+            <w:gridSpan w:val="4"/>
             <w:shd w:val="clear" w:color="auto" w:fill="auto"/>
           </w:tcPr>
           <w:p>
@@ -1043,16 +1322,16 @@
               <mc:AlternateContent>
                 <mc:Choice Requires="wps">
                   <w:drawing>
-                    <wp:anchor distT="0" distB="0" distL="114300" distR="114300" simplePos="0" relativeHeight="251669504" behindDoc="1" locked="0" layoutInCell="1" allowOverlap="1" wp14:anchorId="6478178D" wp14:editId="41FA4943">
+                    <wp:anchor distT="0" distB="0" distL="114300" distR="114300" simplePos="0" relativeHeight="251669504" behindDoc="1" locked="0" layoutInCell="1" allowOverlap="1" wp14:anchorId="6478178D" wp14:editId="6646032D">
                       <wp:simplePos x="0" y="0"/>
                       <wp:positionH relativeFrom="column">
-                        <wp:posOffset>-17780</wp:posOffset>
+                        <wp:posOffset>55979</wp:posOffset>
                       </wp:positionH>
                       <wp:positionV relativeFrom="paragraph">
-                        <wp:posOffset>1905</wp:posOffset>
+                        <wp:posOffset>6037</wp:posOffset>
                       </wp:positionV>
-                      <wp:extent cx="2261235" cy="389255"/>
-                      <wp:effectExtent l="0" t="0" r="5715" b="0"/>
+                      <wp:extent cx="2189983" cy="389255"/>
+                      <wp:effectExtent l="0" t="0" r="1270" b="0"/>
                       <wp:wrapNone/>
                       <wp:docPr id="12" name="Rectangle: Rounded Corners 12"/>
                       <wp:cNvGraphicFramePr/>
@@ -1063,7 +1342,7 @@
                             <wps:spPr>
                               <a:xfrm>
                                 <a:off x="0" y="0"/>
-                                <a:ext cx="2261235" cy="389255"/>
+                                <a:ext cx="2189983" cy="389255"/>
                               </a:xfrm>
                               <a:prstGeom prst="roundRect">
                                 <a:avLst/>
@@ -1111,7 +1390,7 @@
                 </mc:Choice>
                 <mc:Fallback>
                   <w:pict>
-                    <v:roundrect w14:anchorId="2CC43C69" id="Rectangle: Rounded Corners 12" o:spid="_x0000_s1026" style="position:absolute;margin-left:-1.4pt;margin-top:.15pt;width:178.05pt;height:30.65pt;z-index:-251646976;visibility:visible;mso-wrap-style:square;mso-width-percent:0;mso-height-percent:0;mso-wrap-distance-left:9pt;mso-wrap-distance-top:0;mso-wrap-distance-right:9pt;mso-wrap-distance-bottom:0;mso-position-horizontal:absolute;mso-position-horizontal-relative:text;mso-position-vertical:absolute;mso-position-vertical-relative:text;mso-width-percent:0;mso-height-percent:0;mso-width-relative:margin;mso-height-relative:margin;v-text-anchor:middle" arcsize="10923f" o:gfxdata="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" fillcolor="#4285f4 [3204]" stroked="f" strokeweight="1pt">
+                    <v:roundrect w14:anchorId="7A2C47B3" id="Rectangle: Rounded Corners 12" o:spid="_x0000_s1026" style="position:absolute;margin-left:4.4pt;margin-top:.5pt;width:172.45pt;height:30.65pt;z-index:-251646976;visibility:visible;mso-wrap-style:square;mso-width-percent:0;mso-height-percent:0;mso-wrap-distance-left:9pt;mso-wrap-distance-top:0;mso-wrap-distance-right:9pt;mso-wrap-distance-bottom:0;mso-position-horizontal:absolute;mso-position-horizontal-relative:text;mso-position-vertical:absolute;mso-position-vertical-relative:text;mso-width-percent:0;mso-height-percent:0;mso-width-relative:margin;mso-height-relative:margin;v-text-anchor:middle" arcsize="10923f" o:gfxdata="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" fillcolor="#4285f4 [3204]" stroked="f" strokeweight="1pt">
                       <v:stroke joinstyle="miter"/>
                     </v:roundrect>
                   </w:pict>
@@ -1119,7 +1398,10 @@
               </mc:AlternateContent>
             </w:r>
             <w:r>
-              <w:t>awards</w:t>
+              <w:t>A</w:t>
+            </w:r>
+            <w:r>
+              <w:t>wards</w:t>
             </w:r>
           </w:p>
         </w:tc>
@@ -1127,7 +1409,7 @@
       <w:tr>
         <w:tc>
           <w:tcPr>
-            <w:tcW w:w="2127" w:type="dxa"/>
+            <w:tcW w:w="1985" w:type="dxa"/>
             <w:gridSpan w:val="2"/>
           </w:tcPr>
           <w:p>
@@ -1288,7 +1570,6 @@
               </w:rPr>
               <w:t xml:space="preserve"> </w:t>
             </w:r>
-            <w:proofErr w:type="gramStart"/>
             <w:r>
               <w:rPr>
                 <w:b/>
@@ -1296,9 +1577,11 @@
               </w:rPr>
               <w:t>Jira</w:t>
             </w:r>
-            <w:r>
-              <w:t xml:space="preserve">  </w:t>
-            </w:r>
+          </w:p>
+          <w:p>
+            <w:pPr>
+              <w:pStyle w:val="contentconpressedbullet"/>
+            </w:pPr>
             <w:r>
               <w:rPr>
                 <w:rFonts w:ascii="Arial" w:eastAsia="Arial" w:hAnsi="Arial" w:cs="Arial"/>
@@ -1306,9 +1589,34 @@
                 <w:sz w:val="21"/>
                 <w:szCs w:val="21"/>
               </w:rPr>
-              <w:t>•</w:t>
-            </w:r>
-            <w:proofErr w:type="gramEnd"/>
+              <w:t xml:space="preserve">• </w:t>
+            </w:r>
+            <w:r>
+              <w:t>Confluence</w:t>
+            </w:r>
+          </w:p>
+        </w:tc>
+        <w:tc>
+          <w:tcPr>
+            <w:tcW w:w="1984" w:type="dxa"/>
+            <w:gridSpan w:val="2"/>
+          </w:tcPr>
+          <w:p>
+            <w:pPr>
+              <w:pStyle w:val="minorheading"/>
+            </w:pPr>
+            <w:r>
+              <w:t>Domains</w:t>
+            </w:r>
+          </w:p>
+          <w:p>
+            <w:pPr>
+              <w:pStyle w:val="contentconpressedbullet"/>
+              <w:rPr>
+                <w:b/>
+                <w:bCs/>
+              </w:rPr>
+            </w:pPr>
             <w:r>
               <w:rPr>
                 <w:rFonts w:ascii="Arial" w:eastAsia="Arial" w:hAnsi="Arial" w:cs="Arial"/>
@@ -1316,30 +1624,8 @@
                 <w:sz w:val="21"/>
                 <w:szCs w:val="21"/>
               </w:rPr>
-              <w:t xml:space="preserve"> </w:t>
-            </w:r>
-            <w:r>
-              <w:t>Confluence</w:t>
-            </w:r>
-          </w:p>
-        </w:tc>
-        <w:tc>
-          <w:tcPr>
-            <w:tcW w:w="2551" w:type="dxa"/>
-            <w:gridSpan w:val="2"/>
-          </w:tcPr>
-          <w:p>
-            <w:pPr>
-              <w:pStyle w:val="minorheading"/>
-            </w:pPr>
-            <w:r>
-              <w:t>Concepts</w:t>
-            </w:r>
-          </w:p>
-          <w:p>
-            <w:pPr>
-              <w:pStyle w:val="contentconpressedbullet"/>
-            </w:pPr>
+              <w:t>•</w:t>
+            </w:r>
             <w:r>
               <w:rPr>
                 <w:rFonts w:ascii="Arial" w:eastAsia="Arial" w:hAnsi="Arial" w:cs="Arial"/>
@@ -1347,8 +1633,20 @@
                 <w:sz w:val="21"/>
                 <w:szCs w:val="21"/>
               </w:rPr>
-              <w:t>•</w:t>
-            </w:r>
+              <w:t xml:space="preserve"> </w:t>
+            </w:r>
+            <w:r>
+              <w:rPr>
+                <w:b/>
+                <w:bCs/>
+              </w:rPr>
+              <w:t>Software as a Service</w:t>
+            </w:r>
+          </w:p>
+          <w:p>
+            <w:pPr>
+              <w:pStyle w:val="contentconpressedbullet"/>
+            </w:pPr>
             <w:r>
               <w:rPr>
                 <w:rFonts w:ascii="Arial" w:eastAsia="Arial" w:hAnsi="Arial" w:cs="Arial"/>
@@ -1356,20 +1654,8 @@
                 <w:sz w:val="21"/>
                 <w:szCs w:val="21"/>
               </w:rPr>
-              <w:t xml:space="preserve"> </w:t>
-            </w:r>
-            <w:r>
-              <w:rPr>
-                <w:b/>
-                <w:bCs/>
-              </w:rPr>
-              <w:t>Microservice architecture</w:t>
-            </w:r>
-          </w:p>
-          <w:p>
-            <w:pPr>
-              <w:pStyle w:val="contentconpressedbullet"/>
-            </w:pPr>
+              <w:t>•</w:t>
+            </w:r>
             <w:r>
               <w:rPr>
                 <w:rFonts w:ascii="Arial" w:eastAsia="Arial" w:hAnsi="Arial" w:cs="Arial"/>
@@ -1377,27 +1663,10 @@
                 <w:sz w:val="21"/>
                 <w:szCs w:val="21"/>
               </w:rPr>
-              <w:t>•</w:t>
-            </w:r>
-            <w:r>
-              <w:rPr>
-                <w:color w:val="4285F4" w:themeColor="accent1"/>
-              </w:rPr>
               <w:t xml:space="preserve"> </w:t>
             </w:r>
             <w:r>
-              <w:t xml:space="preserve">Progressive Web </w:t>
-            </w:r>
-            <w:r>
-              <w:t>Apps</w:t>
-            </w:r>
-          </w:p>
-          <w:p>
-            <w:pPr>
-              <w:pStyle w:val="minorheading"/>
-            </w:pPr>
-            <w:r>
-              <w:t>Languages</w:t>
+              <w:t>e-commerce</w:t>
             </w:r>
           </w:p>
           <w:p>
@@ -1415,56 +1684,29 @@
             </w:r>
             <w:r>
               <w:rPr>
-                <w:color w:val="4285F4" w:themeColor="accent1"/>
-              </w:rPr>
-              <w:t xml:space="preserve"> </w:t>
-            </w:r>
-            <w:proofErr w:type="spellStart"/>
-            <w:proofErr w:type="gramStart"/>
-            <w:r>
-              <w:rPr>
-                <w:b/>
-                <w:bCs/>
-              </w:rPr>
-              <w:t>Type</w:t>
-            </w:r>
-            <w:r>
-              <w:rPr>
-                <w:b/>
-                <w:bCs/>
-              </w:rPr>
-              <w:t>S</w:t>
-            </w:r>
-            <w:r>
-              <w:rPr>
-                <w:b/>
-                <w:bCs/>
-              </w:rPr>
-              <w:t>cipt</w:t>
-            </w:r>
-            <w:proofErr w:type="spellEnd"/>
-            <w:r>
-              <w:t xml:space="preserve">  </w:t>
-            </w:r>
-            <w:r>
-              <w:rPr>
                 <w:rFonts w:ascii="Arial" w:eastAsia="Arial" w:hAnsi="Arial" w:cs="Arial"/>
                 <w:color w:val="4285F4" w:themeColor="accent1"/>
                 <w:sz w:val="21"/>
                 <w:szCs w:val="21"/>
               </w:rPr>
-              <w:t>•</w:t>
-            </w:r>
-            <w:proofErr w:type="gramEnd"/>
-            <w:r>
-              <w:rPr>
-                <w:color w:val="4285F4" w:themeColor="accent1"/>
-              </w:rPr>
               <w:t xml:space="preserve"> </w:t>
             </w:r>
             <w:r>
-              <w:t xml:space="preserve">HTML  </w:t>
-            </w:r>
+              <w:t>cloud platforms</w:t>
+            </w:r>
+          </w:p>
+          <w:p>
+            <w:pPr>
+              <w:pStyle w:val="minorheading"/>
+            </w:pPr>
+            <w:r>
+              <w:t>Languages</w:t>
+            </w:r>
+          </w:p>
+          <w:p>
+            <w:pPr>
+              <w:pStyle w:val="contentconpressedbullet"/>
+            </w:pPr>
             <w:r>
               <w:rPr>
                 <w:rFonts w:ascii="Arial" w:eastAsia="Arial" w:hAnsi="Arial" w:cs="Arial"/>
@@ -1480,9 +1722,34 @@
               </w:rPr>
               <w:t xml:space="preserve"> </w:t>
             </w:r>
-            <w:r>
-              <w:t xml:space="preserve">CSS  </w:t>
-            </w:r>
+            <w:proofErr w:type="spellStart"/>
+            <w:r>
+              <w:rPr>
+                <w:b/>
+                <w:bCs/>
+              </w:rPr>
+              <w:t>Type</w:t>
+            </w:r>
+            <w:r>
+              <w:rPr>
+                <w:b/>
+                <w:bCs/>
+              </w:rPr>
+              <w:t>S</w:t>
+            </w:r>
+            <w:r>
+              <w:rPr>
+                <w:b/>
+                <w:bCs/>
+              </w:rPr>
+              <w:t>cipt</w:t>
+            </w:r>
+            <w:proofErr w:type="spellEnd"/>
+          </w:p>
+          <w:p>
+            <w:pPr>
+              <w:pStyle w:val="contentconpressedbullet"/>
+            </w:pPr>
             <w:r>
               <w:rPr>
                 <w:rFonts w:ascii="Arial" w:eastAsia="Arial" w:hAnsi="Arial" w:cs="Arial"/>
@@ -1499,26 +1766,7 @@
               <w:t xml:space="preserve"> </w:t>
             </w:r>
             <w:r>
-              <w:t>Sass</w:t>
-            </w:r>
-          </w:p>
-          <w:p>
-            <w:pPr>
-              <w:pStyle w:val="contentconpressedbullet"/>
-            </w:pPr>
-          </w:p>
-        </w:tc>
-        <w:tc>
-          <w:tcPr>
-            <w:tcW w:w="1843" w:type="dxa"/>
-            <w:gridSpan w:val="3"/>
-          </w:tcPr>
-          <w:p>
-            <w:pPr>
-              <w:pStyle w:val="minorheading"/>
-            </w:pPr>
-            <w:r>
-              <w:t>Technologies</w:t>
+              <w:t>HTML</w:t>
             </w:r>
           </w:p>
           <w:p>
@@ -1542,14 +1790,7 @@
             </w:r>
             <w:proofErr w:type="gramStart"/>
             <w:r>
-              <w:rPr>
-                <w:b/>
-                <w:bCs/>
-              </w:rPr>
-              <w:t>AWS</w:t>
-            </w:r>
-            <w:r>
-              <w:t xml:space="preserve">  </w:t>
+              <w:t xml:space="preserve">CSS  </w:t>
             </w:r>
             <w:r>
               <w:rPr>
@@ -1568,14 +1809,36 @@
               <w:t xml:space="preserve"> </w:t>
             </w:r>
             <w:r>
-              <w:t xml:space="preserve">Azure </w:t>
-            </w:r>
-            <w:r>
-              <w:rPr>
-                <w:color w:val="FF8A80"/>
-              </w:rPr>
-              <w:t xml:space="preserve"> </w:t>
-            </w:r>
+              <w:t>Sass</w:t>
+            </w:r>
+          </w:p>
+          <w:p>
+            <w:pPr>
+              <w:pStyle w:val="contentconpressedbullet"/>
+              <w:ind w:left="0"/>
+            </w:pPr>
+          </w:p>
+        </w:tc>
+        <w:tc>
+          <w:tcPr>
+            <w:tcW w:w="1701" w:type="dxa"/>
+            <w:gridSpan w:val="2"/>
+          </w:tcPr>
+          <w:p>
+            <w:pPr>
+              <w:pStyle w:val="minorheading"/>
+            </w:pPr>
+            <w:r>
+              <w:t>Technolog</w:t>
+            </w:r>
+            <w:r>
+              <w:t>y</w:t>
+            </w:r>
+          </w:p>
+          <w:p>
+            <w:pPr>
+              <w:pStyle w:val="contentconpressedbullet"/>
+            </w:pPr>
             <w:r>
               <w:rPr>
                 <w:rFonts w:ascii="Arial" w:eastAsia="Arial" w:hAnsi="Arial" w:cs="Arial"/>
@@ -1592,16 +1855,12 @@
               <w:t xml:space="preserve"> </w:t>
             </w:r>
             <w:r>
-              <w:t>Kubernetes</w:t>
+              <w:t>AWS</w:t>
             </w:r>
           </w:p>
           <w:p>
             <w:pPr>
               <w:pStyle w:val="contentconpressedbullet"/>
-              <w:rPr>
-                <w:sz w:val="16"/>
-                <w:szCs w:val="16"/>
-              </w:rPr>
             </w:pPr>
             <w:r>
               <w:rPr>
@@ -1618,17 +1877,14 @@
               </w:rPr>
               <w:t xml:space="preserve"> </w:t>
             </w:r>
-            <w:proofErr w:type="gramStart"/>
-            <w:r>
-              <w:rPr>
-                <w:b/>
-                <w:bCs/>
-              </w:rPr>
-              <w:t>REST</w:t>
-            </w:r>
-            <w:r>
-              <w:t xml:space="preserve">  </w:t>
-            </w:r>
+            <w:r>
+              <w:t>Azure</w:t>
+            </w:r>
+          </w:p>
+          <w:p>
+            <w:pPr>
+              <w:pStyle w:val="contentconpressedbullet"/>
+            </w:pPr>
             <w:r>
               <w:rPr>
                 <w:rFonts w:ascii="Arial" w:eastAsia="Arial" w:hAnsi="Arial" w:cs="Arial"/>
@@ -1638,7 +1894,6 @@
               </w:rPr>
               <w:t>•</w:t>
             </w:r>
-            <w:proofErr w:type="gramEnd"/>
             <w:r>
               <w:rPr>
                 <w:color w:val="4285F4" w:themeColor="accent1"/>
@@ -1646,13 +1901,93 @@
               <w:t xml:space="preserve"> </w:t>
             </w:r>
             <w:r>
+              <w:t>Kubernetes</w:t>
+            </w:r>
+          </w:p>
+          <w:p>
+            <w:pPr>
+              <w:pStyle w:val="contentconpressedbullet"/>
+            </w:pPr>
+            <w:r>
+              <w:rPr>
+                <w:rFonts w:ascii="Arial" w:eastAsia="Arial" w:hAnsi="Arial" w:cs="Arial"/>
+                <w:color w:val="4285F4" w:themeColor="accent1"/>
+                <w:sz w:val="21"/>
+                <w:szCs w:val="21"/>
+              </w:rPr>
+              <w:t>•</w:t>
+            </w:r>
+            <w:r>
+              <w:rPr>
+                <w:color w:val="4285F4" w:themeColor="accent1"/>
+              </w:rPr>
+              <w:t xml:space="preserve"> </w:t>
+            </w:r>
+            <w:r>
+              <w:rPr>
+                <w:b/>
+                <w:bCs/>
+              </w:rPr>
+              <w:t>REST</w:t>
+            </w:r>
+            <w:r>
+              <w:t xml:space="preserve"> </w:t>
+            </w:r>
+          </w:p>
+          <w:p>
+            <w:pPr>
+              <w:pStyle w:val="contentconpressedbullet"/>
+            </w:pPr>
+            <w:r>
+              <w:rPr>
+                <w:rFonts w:ascii="Arial" w:eastAsia="Arial" w:hAnsi="Arial" w:cs="Arial"/>
+                <w:color w:val="4285F4" w:themeColor="accent1"/>
+                <w:sz w:val="21"/>
+                <w:szCs w:val="21"/>
+              </w:rPr>
+              <w:t>•</w:t>
+            </w:r>
+            <w:r>
+              <w:rPr>
+                <w:color w:val="4285F4" w:themeColor="accent1"/>
+              </w:rPr>
+              <w:t xml:space="preserve"> </w:t>
+            </w:r>
+            <w:r>
               <w:t>OData</w:t>
+            </w:r>
+          </w:p>
+          <w:p>
+            <w:pPr>
+              <w:pStyle w:val="contentconpressedbullet"/>
+              <w:ind w:left="316" w:hanging="137"/>
+            </w:pPr>
+            <w:r>
+              <w:rPr>
+                <w:rFonts w:ascii="Arial" w:eastAsia="Arial" w:hAnsi="Arial" w:cs="Arial"/>
+                <w:color w:val="4285F4" w:themeColor="accent1"/>
+                <w:sz w:val="21"/>
+                <w:szCs w:val="21"/>
+              </w:rPr>
+              <w:t>•</w:t>
+            </w:r>
+            <w:r>
+              <w:rPr>
+                <w:color w:val="4285F4" w:themeColor="accent1"/>
+              </w:rPr>
+              <w:t xml:space="preserve"> </w:t>
+            </w:r>
+            <w:r>
+              <w:t xml:space="preserve">Progressive Web </w:t>
+            </w:r>
+            <w:r>
+              <w:t>Apps</w:t>
             </w:r>
           </w:p>
         </w:tc>
         <w:tc>
           <w:tcPr>
-            <w:tcW w:w="283" w:type="dxa"/>
+            <w:tcW w:w="284" w:type="dxa"/>
           </w:tcPr>
           <w:p>
             <w:pPr>
@@ -1662,15 +1997,22 @@
         </w:tc>
         <w:tc>
           <w:tcPr>
-            <w:tcW w:w="3651" w:type="dxa"/>
-            <w:gridSpan w:val="2"/>
+            <w:tcW w:w="3685" w:type="dxa"/>
+            <w:gridSpan w:val="4"/>
           </w:tcPr>
           <w:p>
             <w:pPr>
               <w:pStyle w:val="contentbullet"/>
             </w:pPr>
             <w:r>
-              <w:t>Silver award, Thales 2008 International Innovation Awards</w:t>
+              <w:rPr>
+                <w:b/>
+                <w:bCs/>
+              </w:rPr>
+              <w:t>Contribution to the Business</w:t>
+            </w:r>
+            <w:r>
+              <w:t xml:space="preserve"> award, MBDA 2011 Awards</w:t>
             </w:r>
           </w:p>
           <w:p>
@@ -1678,10 +2020,14 @@
               <w:pStyle w:val="contentbullet"/>
             </w:pPr>
             <w:r>
-              <w:t>Project a</w:t>
-            </w:r>
-            <w:r>
-              <w:t>ward for excellence by the Ministry of Defence in 2008</w:t>
+              <w:rPr>
+                <w:b/>
+                <w:bCs/>
+              </w:rPr>
+              <w:t>Silver award</w:t>
+            </w:r>
+            <w:r>
+              <w:t>, Thales 2008 International Innovation Awards</w:t>
             </w:r>
           </w:p>
           <w:p>
@@ -1689,13 +2035,38 @@
               <w:pStyle w:val="contentbullet"/>
             </w:pPr>
             <w:r>
-              <w:t xml:space="preserve">Highest MOD </w:t>
-            </w:r>
-            <w:r>
-              <w:t xml:space="preserve">project </w:t>
-            </w:r>
-            <w:r>
-              <w:t>feedback score of all UK Thales Land and Joint Systems projects</w:t>
+              <w:rPr>
+                <w:b/>
+                <w:bCs/>
+              </w:rPr>
+              <w:t xml:space="preserve">Project </w:t>
+            </w:r>
+            <w:r>
+              <w:rPr>
+                <w:b/>
+                <w:bCs/>
+              </w:rPr>
+              <w:t>e</w:t>
+            </w:r>
+            <w:r>
+              <w:rPr>
+                <w:b/>
+                <w:bCs/>
+              </w:rPr>
+              <w:t>xcellence</w:t>
+            </w:r>
+            <w:r>
+              <w:rPr>
+                <w:b/>
+                <w:bCs/>
+              </w:rPr>
+              <w:t xml:space="preserve"> award</w:t>
+            </w:r>
+            <w:r>
+              <w:t>,</w:t>
+            </w:r>
+            <w:r>
+              <w:t xml:space="preserve"> the Ministry of Defence in 2008</w:t>
             </w:r>
           </w:p>
           <w:p>
@@ -1703,8 +2074,46 @@
               <w:pStyle w:val="contentbullet"/>
             </w:pPr>
             <w:r>
-              <w:t>Contribution to the Business, MBDA 2011 National Awards</w:t>
-            </w:r>
+              <w:rPr>
+                <w:b/>
+                <w:bCs/>
+              </w:rPr>
+              <w:t>Highest MOD project feedback score</w:t>
+            </w:r>
+            <w:r>
+              <w:rPr>
+                <w:b/>
+                <w:bCs/>
+              </w:rPr>
+              <w:t>,</w:t>
+            </w:r>
+            <w:r>
+              <w:t xml:space="preserve"> for all UK Thales Land and Joint Systems projects</w:t>
+            </w:r>
+          </w:p>
+          <w:p>
+            <w:pPr>
+              <w:pStyle w:val="contentbullet"/>
+              <w:numPr>
+                <w:ilvl w:val="0"/>
+                <w:numId w:val="0"/>
+              </w:numPr>
+              <w:ind w:left="176"/>
+              <w:rPr>
+                <w:b/>
+                <w:bCs/>
+              </w:rPr>
+            </w:pPr>
+          </w:p>
+          <w:p>
+            <w:pPr>
+              <w:pStyle w:val="contentbullet"/>
+              <w:numPr>
+                <w:ilvl w:val="0"/>
+                <w:numId w:val="0"/>
+              </w:numPr>
+              <w:ind w:left="176"/>
+            </w:pPr>
           </w:p>
         </w:tc>
       </w:tr>
@@ -1721,8 +2130,8 @@
         </w:tblPrEx>
         <w:tc>
           <w:tcPr>
-            <w:tcW w:w="10455" w:type="dxa"/>
-            <w:gridSpan w:val="10"/>
+            <w:tcW w:w="9639" w:type="dxa"/>
+            <w:gridSpan w:val="11"/>
             <w:tcBorders>
               <w:top w:val="none" w:sz="4" w:space="0" w:color="000000" w:themeColor="text1"/>
               <w:left w:val="none" w:sz="4" w:space="0" w:color="000000" w:themeColor="text1"/>
@@ -1742,16 +2151,16 @@
               <mc:AlternateContent>
                 <mc:Choice Requires="wps">
                   <w:drawing>
-                    <wp:anchor distT="0" distB="0" distL="114300" distR="114300" simplePos="0" relativeHeight="251665408" behindDoc="1" locked="0" layoutInCell="1" allowOverlap="1" wp14:anchorId="214D7E8B" wp14:editId="54665D21">
+                    <wp:anchor distT="0" distB="0" distL="114300" distR="114300" simplePos="0" relativeHeight="251665408" behindDoc="1" locked="0" layoutInCell="1" allowOverlap="1" wp14:anchorId="214D7E8B" wp14:editId="3482515A">
                       <wp:simplePos x="0" y="0"/>
                       <wp:positionH relativeFrom="column">
-                        <wp:posOffset>-71120</wp:posOffset>
+                        <wp:posOffset>-70213</wp:posOffset>
                       </wp:positionH>
                       <wp:positionV relativeFrom="paragraph">
-                        <wp:posOffset>-4599</wp:posOffset>
+                        <wp:posOffset>-4783</wp:posOffset>
                       </wp:positionV>
-                      <wp:extent cx="6633585" cy="389614"/>
-                      <wp:effectExtent l="0" t="0" r="0" b="0"/>
+                      <wp:extent cx="6133605" cy="389614"/>
+                      <wp:effectExtent l="0" t="0" r="635" b="0"/>
                       <wp:wrapNone/>
                       <wp:docPr id="11" name="Rectangle: Rounded Corners 11"/>
                       <wp:cNvGraphicFramePr/>
@@ -1762,7 +2171,7 @@
                             <wps:spPr>
                               <a:xfrm>
                                 <a:off x="0" y="0"/>
-                                <a:ext cx="6633585" cy="389614"/>
+                                <a:ext cx="6133605" cy="389614"/>
                               </a:xfrm>
                               <a:prstGeom prst="roundRect">
                                 <a:avLst/>
@@ -1810,7 +2219,7 @@
                 </mc:Choice>
                 <mc:Fallback>
                   <w:pict>
-                    <v:roundrect w14:anchorId="42718EF7" id="Rectangle: Rounded Corners 11" o:spid="_x0000_s1026" style="position:absolute;margin-left:-5.6pt;margin-top:-.35pt;width:522.35pt;height:30.7pt;z-index:-251651072;visibility:visible;mso-wrap-style:square;mso-width-percent:0;mso-height-percent:0;mso-wrap-distance-left:9pt;mso-wrap-distance-top:0;mso-wrap-distance-right:9pt;mso-wrap-distance-bottom:0;mso-position-horizontal:absolute;mso-position-horizontal-relative:text;mso-position-vertical:absolute;mso-position-vertical-relative:text;mso-width-percent:0;mso-height-percent:0;mso-width-relative:margin;mso-height-relative:margin;v-text-anchor:middle" arcsize="10923f" o:gfxdata="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" fillcolor="#4285f4 [3204]" stroked="f" strokeweight="1pt">
+                    <v:roundrect w14:anchorId="7C172257" id="Rectangle: Rounded Corners 11" o:spid="_x0000_s1026" style="position:absolute;margin-left:-5.55pt;margin-top:-.4pt;width:482.95pt;height:30.7pt;z-index:-251651072;visibility:visible;mso-wrap-style:square;mso-width-percent:0;mso-height-percent:0;mso-wrap-distance-left:9pt;mso-wrap-distance-top:0;mso-wrap-distance-right:9pt;mso-wrap-distance-bottom:0;mso-position-horizontal:absolute;mso-position-horizontal-relative:text;mso-position-vertical:absolute;mso-position-vertical-relative:text;mso-width-percent:0;mso-height-percent:0;mso-width-relative:margin;mso-height-relative:margin;v-text-anchor:middle" arcsize="10923f" o:gfxdata="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" fillcolor="#4285f4 [3204]" stroked="f" strokeweight="1pt">
                       <v:stroke joinstyle="miter"/>
                     </v:roundrect>
                   </w:pict>
@@ -1818,7 +2227,10 @@
               </mc:AlternateContent>
             </w:r>
             <w:r>
-              <w:t>career</w:t>
+              <w:t>C</w:t>
+            </w:r>
+            <w:r>
+              <w:t>areer</w:t>
             </w:r>
           </w:p>
         </w:tc>
@@ -1833,9 +2245,6 @@
             <w:vAlign w:val="center"/>
           </w:tcPr>
           <w:p>
-            <w:pPr>
-              <w:jc w:val="right"/>
-            </w:pPr>
             <w:r>
               <w:rPr>
                 <w:noProof/>
@@ -1856,7 +2265,7 @@
                           <pic:cNvPicPr/>
                         </pic:nvPicPr>
                         <pic:blipFill>
-                          <a:blip r:embed="rId18" cstate="print">
+                          <a:blip r:embed="rId20" cstate="print">
                             <a:extLst>
                               <a:ext uri="{28A0092B-C50C-407E-A947-70E740481C1C}">
                                 <a14:useLocalDpi xmlns:a14="http://schemas.microsoft.com/office/drawing/2010/main" val="0"/>
@@ -1886,7 +2295,7 @@
         </w:tc>
         <w:tc>
           <w:tcPr>
-            <w:tcW w:w="4854" w:type="dxa"/>
+            <w:tcW w:w="4428" w:type="dxa"/>
             <w:gridSpan w:val="4"/>
             <w:vAlign w:val="center"/>
           </w:tcPr>
@@ -1908,11 +2317,10 @@
           <w:p>
             <w:pPr>
               <w:rPr>
-                <w:rFonts w:ascii="Arial Black" w:hAnsi="Arial Black"/>
-                <w:u w:val="single"/>
-              </w:rPr>
-            </w:pPr>
-            <w:hyperlink r:id="rId19">
+                <w:color w:val="4285F4" w:themeColor="accent1"/>
+              </w:rPr>
+            </w:pPr>
+            <w:hyperlink r:id="rId21">
               <w:r>
                 <w:rPr>
                   <w:rFonts w:ascii="Arial Black" w:hAnsi="Arial Black"/>
@@ -1926,69 +2334,70 @@
         </w:tc>
         <w:tc>
           <w:tcPr>
-            <w:tcW w:w="4926" w:type="dxa"/>
-            <w:gridSpan w:val="5"/>
+            <w:tcW w:w="4536" w:type="dxa"/>
+            <w:gridSpan w:val="6"/>
             <w:vAlign w:val="center"/>
           </w:tcPr>
           <w:p>
             <w:pPr>
               <w:jc w:val="right"/>
               <w:rPr>
-                <w:color w:val="AEAAAA" w:themeColor="background2" w:themeShade="BF"/>
-              </w:rPr>
-            </w:pPr>
-            <w:r>
-              <w:rPr>
-                <w:color w:val="8DB5F8" w:themeColor="accent1" w:themeTint="99"/>
-              </w:rPr>
-              <w:t>since July 2021 (</w:t>
-            </w:r>
-            <w:r>
-              <w:rPr>
-                <w:b/>
-                <w:bCs/>
                 <w:color w:val="4285F4" w:themeColor="accent1"/>
               </w:rPr>
+            </w:pPr>
+            <w:r>
+              <w:rPr>
+                <w:color w:val="4285F4" w:themeColor="accent1"/>
+              </w:rPr>
               <w:t>3 months</w:t>
             </w:r>
-            <w:r>
-              <w:rPr>
-                <w:color w:val="8DB5F8" w:themeColor="accent1" w:themeTint="99"/>
-              </w:rPr>
-              <w:t>)</w:t>
-            </w:r>
           </w:p>
           <w:p>
             <w:pPr>
               <w:jc w:val="right"/>
               <w:rPr>
-                <w:color w:val="AEAAAA" w:themeColor="background2" w:themeShade="BF"/>
-              </w:rPr>
-            </w:pPr>
+                <w:color w:val="4285F4" w:themeColor="accent1"/>
+              </w:rPr>
+            </w:pPr>
+            <w:r>
+              <w:rPr>
+                <w:color w:val="4285F4" w:themeColor="accent1"/>
+              </w:rPr>
+              <w:t>Aug</w:t>
+            </w:r>
+            <w:r>
+              <w:rPr>
+                <w:color w:val="4285F4" w:themeColor="accent1"/>
+              </w:rPr>
+              <w:t xml:space="preserve"> 2021</w:t>
+            </w:r>
+            <w:r>
+              <w:rPr>
+                <w:color w:val="4285F4" w:themeColor="accent1"/>
+              </w:rPr>
+              <w:t xml:space="preserve"> – Nov 2021</w:t>
+            </w:r>
           </w:p>
         </w:tc>
       </w:tr>
       <w:tr>
         <w:tc>
           <w:tcPr>
-            <w:tcW w:w="10455" w:type="dxa"/>
-            <w:gridSpan w:val="10"/>
+            <w:tcW w:w="9639" w:type="dxa"/>
+            <w:gridSpan w:val="11"/>
           </w:tcPr>
           <w:p>
             <w:pPr>
               <w:pStyle w:val="rolecontent"/>
             </w:pPr>
             <w:r>
-              <w:t xml:space="preserve">I am </w:t>
+              <w:t>As</w:t>
+            </w:r>
+            <w:r>
+              <w:t xml:space="preserve"> </w:t>
             </w:r>
             <w:r>
               <w:t>the</w:t>
-            </w:r>
-            <w:r>
-              <w:t xml:space="preserve"> most senior product manager for Board Intelligence’s </w:t>
-            </w:r>
-            <w:r>
-              <w:t>primary</w:t>
             </w:r>
             <w:r>
               <w:t xml:space="preserve"> </w:t>
@@ -1998,25 +2407,72 @@
                 <w:b/>
                 <w:bCs/>
               </w:rPr>
-              <w:t xml:space="preserve">Software as a Service offering, worth </w:t>
+              <w:t>most senior product manager</w:t>
+            </w:r>
+            <w:r>
+              <w:t xml:space="preserve"> for Board Intelligence’s </w:t>
+            </w:r>
+            <w:r>
+              <w:t>primary</w:t>
+            </w:r>
+            <w:r>
+              <w:t xml:space="preserve"> </w:t>
             </w:r>
             <w:r>
               <w:rPr>
                 <w:b/>
                 <w:bCs/>
               </w:rPr>
+              <w:t xml:space="preserve">Software as a Service offering, worth </w:t>
+            </w:r>
+            <w:r>
+              <w:rPr>
+                <w:b/>
+                <w:bCs/>
+              </w:rPr>
               <w:t>£20 Million</w:t>
             </w:r>
             <w:r>
               <w:t xml:space="preserve"> in annual recurring revenue</w:t>
             </w:r>
-          </w:p>
-          <w:p>
-            <w:pPr>
-              <w:pStyle w:val="rolecontent"/>
-            </w:pPr>
-            <w:r>
-              <w:t>Our mission is to keep ahead in our increasingly competitive marketplace by infusing our unique knowledge of productive board management into all our products</w:t>
+            <w:r>
+              <w:t xml:space="preserve">, I helped Board Intelligence </w:t>
+            </w:r>
+            <w:r>
+              <w:t xml:space="preserve">keep ahead </w:t>
+            </w:r>
+            <w:r>
+              <w:t xml:space="preserve">of </w:t>
+            </w:r>
+            <w:r>
+              <w:t xml:space="preserve">rapidly </w:t>
+            </w:r>
+            <w:r>
+              <w:t xml:space="preserve">emerging competition </w:t>
+            </w:r>
+            <w:r>
+              <w:t xml:space="preserve">by infusing </w:t>
+            </w:r>
+            <w:r>
+              <w:t>their</w:t>
+            </w:r>
+            <w:r>
+              <w:t xml:space="preserve"> unique </w:t>
+            </w:r>
+            <w:r>
+              <w:t xml:space="preserve">domain </w:t>
+            </w:r>
+            <w:r>
+              <w:t xml:space="preserve">knowledge into </w:t>
+            </w:r>
+            <w:r>
+              <w:t>their</w:t>
+            </w:r>
+            <w:r>
+              <w:t xml:space="preserve"> products</w:t>
+            </w:r>
+            <w:r>
+              <w:t>.</w:t>
             </w:r>
           </w:p>
         </w:tc>
@@ -2024,64 +2480,113 @@
       <w:tr>
         <w:tc>
           <w:tcPr>
-            <w:tcW w:w="10455" w:type="dxa"/>
-            <w:gridSpan w:val="10"/>
+            <w:tcW w:w="9639" w:type="dxa"/>
+            <w:gridSpan w:val="11"/>
           </w:tcPr>
           <w:p>
             <w:pPr>
               <w:pStyle w:val="rolecontentbullet"/>
               <w:rPr>
+                <w:color w:val="000000" w:themeColor="text1"/>
+              </w:rPr>
+            </w:pPr>
+            <w:r>
+              <w:rPr>
+                <w:color w:val="000000" w:themeColor="text1"/>
+              </w:rPr>
+              <w:t xml:space="preserve">I created a </w:t>
+            </w:r>
+            <w:r>
+              <w:rPr>
+                <w:color w:val="000000" w:themeColor="text1"/>
+              </w:rPr>
+              <w:t>roadmap to balance the needs of few large and many small clients using value analysis.</w:t>
+            </w:r>
+          </w:p>
+          <w:p>
+            <w:pPr>
+              <w:pStyle w:val="rolecontentbullet"/>
+              <w:rPr>
                 <w:color w:val="FF8A80"/>
               </w:rPr>
             </w:pPr>
-            <w:r>
-              <w:t>Simplified</w:t>
-            </w:r>
-            <w:r>
-              <w:t xml:space="preserve"> the product offerings to </w:t>
-            </w:r>
-            <w:r>
-              <w:t>reduce manual testing effort by 20%</w:t>
-            </w:r>
-          </w:p>
-          <w:p>
-            <w:pPr>
-              <w:pStyle w:val="rolecontentbullet"/>
-              <w:rPr>
-                <w:color w:val="FF8A80"/>
-              </w:rPr>
-            </w:pPr>
-            <w:r>
-              <w:t xml:space="preserve">Established the needs of a £300k client and </w:t>
-            </w:r>
             <w:r>
               <w:rPr>
                 <w:b/>
                 <w:bCs/>
               </w:rPr>
-              <w:t>demonstrated compliance against our roadmap</w:t>
-            </w:r>
-            <w:r>
-              <w:t xml:space="preserve">, </w:t>
-            </w:r>
-            <w:r>
-              <w:t>resulting in them signing up ahead of the features being developed</w:t>
-            </w:r>
-          </w:p>
-          <w:p>
-            <w:pPr>
-              <w:pStyle w:val="rolecontentbullet"/>
-            </w:pPr>
+              <w:t>I s</w:t>
+            </w:r>
             <w:r>
               <w:rPr>
                 <w:b/>
                 <w:bCs/>
               </w:rPr>
-              <w:t>Built a strong relationship of trust</w:t>
+              <w:t>implified the product offerings</w:t>
+            </w:r>
+            <w:r>
+              <w:t xml:space="preserve"> to </w:t>
+            </w:r>
+            <w:r>
+              <w:t xml:space="preserve">bring more value to smaller clients and </w:t>
+            </w:r>
+            <w:r>
+              <w:t xml:space="preserve">reduce </w:t>
+            </w:r>
+            <w:r>
+              <w:t xml:space="preserve">the </w:t>
+            </w:r>
+            <w:r>
+              <w:t>manual testing effort by 20%</w:t>
+            </w:r>
+            <w:r>
+              <w:t>.</w:t>
+            </w:r>
+          </w:p>
+          <w:p>
+            <w:pPr>
+              <w:pStyle w:val="rolecontentbullet"/>
+            </w:pPr>
+            <w:r>
+              <w:rPr>
+                <w:b/>
+                <w:bCs/>
+              </w:rPr>
+              <w:t>I b</w:t>
+            </w:r>
+            <w:r>
+              <w:rPr>
+                <w:b/>
+                <w:bCs/>
+              </w:rPr>
+              <w:t>uilt a strong relationship of trust</w:t>
             </w:r>
             <w:r>
               <w:t xml:space="preserve"> with key stakeholders, making them comfortable trading requirements, even late into development</w:t>
             </w:r>
+            <w:r>
+              <w:t>.</w:t>
+            </w:r>
+          </w:p>
+          <w:p>
+            <w:pPr>
+              <w:pStyle w:val="rolecontentbullet"/>
+              <w:numPr>
+                <w:ilvl w:val="0"/>
+                <w:numId w:val="0"/>
+              </w:numPr>
+              <w:ind w:left="1166" w:hanging="283"/>
+            </w:pPr>
+          </w:p>
+          <w:p>
+            <w:pPr>
+              <w:pStyle w:val="rolecontentbullet"/>
+              <w:numPr>
+                <w:ilvl w:val="0"/>
+                <w:numId w:val="0"/>
+              </w:numPr>
+              <w:ind w:left="1166" w:hanging="283"/>
+            </w:pPr>
           </w:p>
         </w:tc>
       </w:tr>
@@ -2095,13 +2600,11 @@
             <w:vAlign w:val="center"/>
           </w:tcPr>
           <w:p>
-            <w:pPr>
-              <w:jc w:val="right"/>
-            </w:pPr>
             <w:r>
               <w:rPr>
                 <w:noProof/>
               </w:rPr>
+              <w:lastRenderedPageBreak/>
               <w:drawing>
                 <wp:inline distT="0" distB="0" distL="0" distR="0" wp14:anchorId="6ADCAB73" wp14:editId="2EAA3ECF">
                   <wp:extent cx="247650" cy="247650"/>
@@ -2118,7 +2621,7 @@
                           <pic:cNvPicPr/>
                         </pic:nvPicPr>
                         <pic:blipFill>
-                          <a:blip r:embed="rId20" cstate="print">
+                          <a:blip r:embed="rId22" cstate="print">
                             <a:biLevel thresh="75000"/>
                             <a:extLst>
                               <a:ext uri="{28A0092B-C50C-407E-A947-70E740481C1C}">
@@ -2149,7 +2652,7 @@
         </w:tc>
         <w:tc>
           <w:tcPr>
-            <w:tcW w:w="4854" w:type="dxa"/>
+            <w:tcW w:w="4428" w:type="dxa"/>
             <w:gridSpan w:val="4"/>
             <w:vAlign w:val="center"/>
           </w:tcPr>
@@ -2171,11 +2674,10 @@
           <w:p>
             <w:pPr>
               <w:rPr>
-                <w:rFonts w:ascii="Arial Black" w:hAnsi="Arial Black"/>
-                <w:u w:val="single"/>
-              </w:rPr>
-            </w:pPr>
-            <w:hyperlink r:id="rId21" w:history="1">
+                <w:color w:val="4285F4" w:themeColor="accent1"/>
+              </w:rPr>
+            </w:pPr>
+            <w:hyperlink r:id="rId23" w:history="1">
               <w:r>
                 <w:rPr>
                   <w:rStyle w:val="Hyperlink"/>
@@ -2188,53 +2690,69 @@
         </w:tc>
         <w:tc>
           <w:tcPr>
-            <w:tcW w:w="4926" w:type="dxa"/>
-            <w:gridSpan w:val="5"/>
+            <w:tcW w:w="4536" w:type="dxa"/>
+            <w:gridSpan w:val="6"/>
             <w:vAlign w:val="center"/>
           </w:tcPr>
           <w:p>
             <w:pPr>
               <w:jc w:val="right"/>
               <w:rPr>
-                <w:color w:val="A6A6A6" w:themeColor="background1" w:themeShade="A6"/>
-              </w:rPr>
-            </w:pPr>
-            <w:r>
-              <w:rPr>
-                <w:color w:val="8DB5F8" w:themeColor="accent1" w:themeTint="99"/>
-              </w:rPr>
-              <w:t>March 2020 – July 2021 (</w:t>
-            </w:r>
-            <w:r>
-              <w:rPr>
-                <w:b/>
-                <w:bCs/>
                 <w:color w:val="4285F4" w:themeColor="accent1"/>
               </w:rPr>
-              <w:t>1 year, 4 months</w:t>
-            </w:r>
-            <w:r>
-              <w:rPr>
-                <w:color w:val="8DB5F8" w:themeColor="accent1" w:themeTint="99"/>
-              </w:rPr>
-              <w:t>)</w:t>
+            </w:pPr>
+            <w:r>
+              <w:rPr>
+                <w:color w:val="4285F4" w:themeColor="accent1"/>
+              </w:rPr>
+              <w:t xml:space="preserve">1 year, </w:t>
+            </w:r>
+            <w:r>
+              <w:rPr>
+                <w:color w:val="4285F4" w:themeColor="accent1"/>
+              </w:rPr>
+              <w:t>6</w:t>
+            </w:r>
+            <w:r>
+              <w:rPr>
+                <w:color w:val="4285F4" w:themeColor="accent1"/>
+              </w:rPr>
+              <w:t xml:space="preserve"> months</w:t>
             </w:r>
           </w:p>
           <w:p>
             <w:pPr>
               <w:jc w:val="right"/>
               <w:rPr>
-                <w:color w:val="AEAAAA" w:themeColor="background2" w:themeShade="BF"/>
-              </w:rPr>
-            </w:pPr>
+                <w:color w:val="4285F4" w:themeColor="accent1"/>
+              </w:rPr>
+            </w:pPr>
+            <w:r>
+              <w:rPr>
+                <w:color w:val="4285F4" w:themeColor="accent1"/>
+              </w:rPr>
+              <w:t xml:space="preserve">Mar 2020 – </w:t>
+            </w:r>
+            <w:r>
+              <w:rPr>
+                <w:color w:val="4285F4" w:themeColor="accent1"/>
+              </w:rPr>
+              <w:t>Aug</w:t>
+            </w:r>
+            <w:r>
+              <w:rPr>
+                <w:color w:val="4285F4" w:themeColor="accent1"/>
+              </w:rPr>
+              <w:t xml:space="preserve"> 2021</w:t>
+            </w:r>
           </w:p>
         </w:tc>
       </w:tr>
       <w:tr>
         <w:tc>
           <w:tcPr>
-            <w:tcW w:w="10455" w:type="dxa"/>
-            <w:gridSpan w:val="10"/>
+            <w:tcW w:w="9639" w:type="dxa"/>
+            <w:gridSpan w:val="11"/>
           </w:tcPr>
           <w:p>
             <w:pPr>
@@ -2253,13 +2771,28 @@
             <w:r>
               <w:t xml:space="preserve"> solution</w:t>
             </w:r>
+            <w:r>
+              <w:t>.</w:t>
+            </w:r>
+            <w:r>
+              <w:t xml:space="preserve"> </w:t>
+            </w:r>
           </w:p>
           <w:p>
             <w:pPr>
               <w:pStyle w:val="rolecontent"/>
             </w:pPr>
             <w:r>
-              <w:t>Considering ¾ of the UK workforce eat the same lunch every working day, our mission was to eliminate grocery tedium by making it effortless to find alternatives that align with your shopping interests, bringing greater satisfaction and better health</w:t>
+              <w:t xml:space="preserve">Considering ¾ of the UK workforce eat the same lunch every working day, </w:t>
+            </w:r>
+            <w:r>
+              <w:t xml:space="preserve">we worked to </w:t>
+            </w:r>
+            <w:r>
+              <w:t>eliminate grocery tedium by making it effortless to find alternatives that align with your shopping interests, bringing greater satisfaction and better health</w:t>
+            </w:r>
+            <w:r>
+              <w:t>.</w:t>
             </w:r>
           </w:p>
         </w:tc>
@@ -2267,74 +2800,172 @@
       <w:tr>
         <w:tc>
           <w:tcPr>
-            <w:tcW w:w="10455" w:type="dxa"/>
-            <w:gridSpan w:val="10"/>
+            <w:tcW w:w="9639" w:type="dxa"/>
+            <w:gridSpan w:val="11"/>
           </w:tcPr>
           <w:p>
             <w:pPr>
               <w:pStyle w:val="rolecontentbullet"/>
             </w:pPr>
-            <w:r>
-              <w:t xml:space="preserve">Ranked the relative needs and priorities for a </w:t>
-            </w:r>
             <w:r>
               <w:rPr>
                 <w:b/>
                 <w:bCs/>
               </w:rPr>
-              <w:t>bespoke recommendations engine</w:t>
-            </w:r>
-            <w:r>
-              <w:t xml:space="preserve"> that </w:t>
-            </w:r>
-            <w:r>
-              <w:t>outperformed</w:t>
-            </w:r>
-            <w:r>
-              <w:t xml:space="preserve"> the old engine across all metrics</w:t>
-            </w:r>
-          </w:p>
-          <w:p>
-            <w:pPr>
-              <w:pStyle w:val="rolecontentbullet"/>
-            </w:pPr>
+              <w:t>We r</w:t>
+            </w:r>
             <w:r>
               <w:rPr>
                 <w:b/>
                 <w:bCs/>
               </w:rPr>
-              <w:t>Improved discoverability</w:t>
-            </w:r>
-            <w:r>
-              <w:t xml:space="preserve"> of key </w:t>
-            </w:r>
-            <w:r>
-              <w:t xml:space="preserve">user stories </w:t>
-            </w:r>
-            <w:r>
-              <w:t>from 30% to 80%</w:t>
-            </w:r>
-          </w:p>
-          <w:p>
-            <w:pPr>
-              <w:pStyle w:val="rolecontentbullet"/>
-            </w:pPr>
-            <w:r>
-              <w:t xml:space="preserve">Helped the robotics team prioritise </w:t>
-            </w:r>
-            <w:r>
-              <w:t xml:space="preserve">work </w:t>
-            </w:r>
-            <w:r>
-              <w:t xml:space="preserve">to maximise value using </w:t>
+              <w:t>anked the relative needs and priorities for a</w:t>
+            </w:r>
+            <w:r>
+              <w:t xml:space="preserve"> </w:t>
             </w:r>
             <w:r>
               <w:rPr>
                 <w:b/>
                 <w:bCs/>
               </w:rPr>
-              <w:t>value stream analysis</w:t>
-            </w:r>
+              <w:t>bespoke recommendations engine</w:t>
+            </w:r>
+            <w:r>
+              <w:t xml:space="preserve"> that </w:t>
+            </w:r>
+            <w:r>
+              <w:t xml:space="preserve">now </w:t>
+            </w:r>
+            <w:r>
+              <w:t>outperform</w:t>
+            </w:r>
+            <w:r>
+              <w:t>s</w:t>
+            </w:r>
+            <w:r>
+              <w:t xml:space="preserve"> the old engine across all metrics</w:t>
+            </w:r>
+            <w:r>
+              <w:t>.</w:t>
+            </w:r>
+          </w:p>
+          <w:p>
+            <w:pPr>
+              <w:pStyle w:val="rolecontentbullet"/>
+            </w:pPr>
+            <w:r>
+              <w:rPr>
+                <w:b/>
+                <w:bCs/>
+              </w:rPr>
+              <w:t>We i</w:t>
+            </w:r>
+            <w:r>
+              <w:rPr>
+                <w:b/>
+                <w:bCs/>
+              </w:rPr>
+              <w:t xml:space="preserve">mproved </w:t>
+            </w:r>
+            <w:r>
+              <w:rPr>
+                <w:b/>
+                <w:bCs/>
+              </w:rPr>
+              <w:t xml:space="preserve">the </w:t>
+            </w:r>
+            <w:r>
+              <w:rPr>
+                <w:b/>
+                <w:bCs/>
+              </w:rPr>
+              <w:t>discoverability</w:t>
+            </w:r>
+            <w:r>
+              <w:t xml:space="preserve"> </w:t>
+            </w:r>
+            <w:r>
+              <w:rPr>
+                <w:b/>
+                <w:bCs/>
+              </w:rPr>
+              <w:t xml:space="preserve">of key </w:t>
+            </w:r>
+            <w:r>
+              <w:rPr>
+                <w:b/>
+                <w:bCs/>
+              </w:rPr>
+              <w:t>user stories</w:t>
+            </w:r>
+            <w:r>
+              <w:t xml:space="preserve"> </w:t>
+            </w:r>
+            <w:r>
+              <w:t>from 30% to 80%</w:t>
+            </w:r>
+            <w:r>
+              <w:t>.</w:t>
+            </w:r>
+          </w:p>
+          <w:p>
+            <w:pPr>
+              <w:pStyle w:val="rolecontentbullet"/>
+            </w:pPr>
+            <w:r>
+              <w:t>I h</w:t>
+            </w:r>
+            <w:r>
+              <w:t xml:space="preserve">elped the robotics team </w:t>
+            </w:r>
+            <w:r>
+              <w:rPr>
+                <w:b/>
+                <w:bCs/>
+              </w:rPr>
+              <w:t xml:space="preserve">prioritise </w:t>
+            </w:r>
+            <w:r>
+              <w:rPr>
+                <w:b/>
+                <w:bCs/>
+              </w:rPr>
+              <w:t xml:space="preserve">work </w:t>
+            </w:r>
+            <w:r>
+              <w:rPr>
+                <w:b/>
+                <w:bCs/>
+              </w:rPr>
+              <w:t xml:space="preserve">to maximise value using </w:t>
+            </w:r>
+            <w:r>
+              <w:rPr>
+                <w:b/>
+                <w:bCs/>
+              </w:rPr>
+              <w:t>value</w:t>
+            </w:r>
+            <w:r>
+              <w:rPr>
+                <w:b/>
+                <w:bCs/>
+              </w:rPr>
+              <w:t xml:space="preserve"> stream analysis</w:t>
+            </w:r>
+            <w:r>
+              <w:t>.</w:t>
+            </w:r>
+          </w:p>
+          <w:p>
+            <w:pPr>
+              <w:pStyle w:val="rolecontentbullet"/>
+              <w:numPr>
+                <w:ilvl w:val="0"/>
+                <w:numId w:val="0"/>
+              </w:numPr>
+            </w:pPr>
           </w:p>
         </w:tc>
       </w:tr>
@@ -2361,7 +2992,6 @@
                 <w:sz w:val="2"/>
                 <w:szCs w:val="2"/>
               </w:rPr>
-              <w:lastRenderedPageBreak/>
               <w:drawing>
                 <wp:inline distT="0" distB="0" distL="0" distR="0" wp14:anchorId="53E2A023" wp14:editId="77AB049D">
                   <wp:extent cx="324000" cy="124615"/>
@@ -2378,7 +3008,7 @@
                           <pic:cNvPicPr/>
                         </pic:nvPicPr>
                         <pic:blipFill>
-                          <a:blip r:embed="rId22" cstate="print">
+                          <a:blip r:embed="rId24" cstate="print">
                             <a:extLst>
                               <a:ext uri="{28A0092B-C50C-407E-A947-70E740481C1C}">
                                 <a14:useLocalDpi xmlns:a14="http://schemas.microsoft.com/office/drawing/2010/main" val="0"/>
@@ -2408,33 +3038,60 @@
         </w:tc>
         <w:tc>
           <w:tcPr>
-            <w:tcW w:w="4854" w:type="dxa"/>
-            <w:gridSpan w:val="4"/>
+            <w:tcW w:w="6696" w:type="dxa"/>
+            <w:gridSpan w:val="8"/>
             <w:vAlign w:val="center"/>
           </w:tcPr>
           <w:p>
             <w:pPr>
               <w:rPr>
+                <w:rFonts w:ascii="Arial" w:eastAsia="Arial Black" w:hAnsi="Arial" w:cs="Arial"/>
+                <w:color w:val="4285F4" w:themeColor="accent1"/>
+              </w:rPr>
+            </w:pPr>
+            <w:r>
+              <w:rPr>
                 <w:rFonts w:ascii="Arial Black" w:eastAsia="Arial Black" w:hAnsi="Arial Black" w:cs="Arial Black"/>
                 <w:color w:val="4285F4" w:themeColor="accent1"/>
               </w:rPr>
-            </w:pPr>
+              <w:t>Technical Product Owner</w:t>
+            </w:r>
             <w:r>
               <w:rPr>
                 <w:rFonts w:ascii="Arial Black" w:eastAsia="Arial Black" w:hAnsi="Arial Black" w:cs="Arial Black"/>
                 <w:color w:val="4285F4" w:themeColor="accent1"/>
               </w:rPr>
-              <w:t>Technical Product Owner</w:t>
-            </w:r>
-          </w:p>
-          <w:p>
-            <w:pPr>
-              <w:rPr>
-                <w:rFonts w:ascii="Arial Black" w:hAnsi="Arial Black"/>
-                <w:u w:val="single"/>
-              </w:rPr>
-            </w:pPr>
-            <w:hyperlink r:id="rId23">
+              <w:t xml:space="preserve"> </w:t>
+            </w:r>
+            <w:r>
+              <w:rPr>
+                <w:rFonts w:ascii="Arial" w:eastAsia="Arial Black" w:hAnsi="Arial" w:cs="Arial"/>
+                <w:color w:val="4285F4" w:themeColor="accent1"/>
+              </w:rPr>
+              <w:t>(contract</w:t>
+            </w:r>
+            <w:r>
+              <w:rPr>
+                <w:rFonts w:ascii="Arial" w:eastAsia="Arial Black" w:hAnsi="Arial" w:cs="Arial"/>
+                <w:color w:val="4285F4" w:themeColor="accent1"/>
+              </w:rPr>
+              <w:t>or</w:t>
+            </w:r>
+            <w:r>
+              <w:rPr>
+                <w:rFonts w:ascii="Arial" w:eastAsia="Arial Black" w:hAnsi="Arial" w:cs="Arial"/>
+                <w:color w:val="4285F4" w:themeColor="accent1"/>
+              </w:rPr>
+              <w:t>)</w:t>
+            </w:r>
+          </w:p>
+          <w:p>
+            <w:pPr>
+              <w:rPr>
+                <w:color w:val="4285F4" w:themeColor="accent1"/>
+              </w:rPr>
+            </w:pPr>
+            <w:hyperlink r:id="rId25">
               <w:r>
                 <w:rPr>
                   <w:rFonts w:ascii="Arial Black" w:hAnsi="Arial Black"/>
@@ -2448,57 +3105,82 @@
         </w:tc>
         <w:tc>
           <w:tcPr>
-            <w:tcW w:w="4926" w:type="dxa"/>
-            <w:gridSpan w:val="5"/>
+            <w:tcW w:w="2268" w:type="dxa"/>
+            <w:gridSpan w:val="2"/>
             <w:vAlign w:val="center"/>
           </w:tcPr>
           <w:p>
             <w:pPr>
               <w:jc w:val="right"/>
-            </w:pPr>
-            <w:r>
-              <w:rPr>
-                <w:color w:val="8DB5F8" w:themeColor="accent1" w:themeTint="99"/>
-              </w:rPr>
-              <w:t>September 2019 – March 2020 (</w:t>
-            </w:r>
-            <w:r>
-              <w:rPr>
-                <w:b/>
-                <w:bCs/>
+              <w:rPr>
                 <w:color w:val="4285F4" w:themeColor="accent1"/>
               </w:rPr>
+            </w:pPr>
+            <w:r>
+              <w:rPr>
+                <w:color w:val="4285F4" w:themeColor="accent1"/>
+              </w:rPr>
               <w:t>6 months</w:t>
             </w:r>
-            <w:r>
-              <w:rPr>
-                <w:color w:val="8DB5F8" w:themeColor="accent1" w:themeTint="99"/>
-              </w:rPr>
-              <w:t>)</w:t>
-            </w:r>
           </w:p>
           <w:p>
             <w:pPr>
               <w:jc w:val="right"/>
               <w:rPr>
-                <w:color w:val="AEAAAA" w:themeColor="background2" w:themeShade="BF"/>
-              </w:rPr>
-            </w:pPr>
+                <w:color w:val="4285F4" w:themeColor="accent1"/>
+              </w:rPr>
+            </w:pPr>
+            <w:r>
+              <w:rPr>
+                <w:color w:val="4285F4" w:themeColor="accent1"/>
+              </w:rPr>
+              <w:t>Sep 2019 – Mar 2020</w:t>
+            </w:r>
           </w:p>
         </w:tc>
       </w:tr>
       <w:tr>
         <w:tc>
           <w:tcPr>
-            <w:tcW w:w="10455" w:type="dxa"/>
-            <w:gridSpan w:val="10"/>
+            <w:tcW w:w="9639" w:type="dxa"/>
+            <w:gridSpan w:val="11"/>
+            <w:tcBorders>
+              <w:bottom w:val="nil"/>
+            </w:tcBorders>
           </w:tcPr>
           <w:p>
             <w:pPr>
               <w:pStyle w:val="rolecontent"/>
             </w:pPr>
             <w:r>
-              <w:t>I helped identify the weak points and most valuable opportunities to prioritise platform work across a group of 9 scrum teams</w:t>
+              <w:t>I identif</w:t>
+            </w:r>
+            <w:r>
+              <w:t>ied</w:t>
+            </w:r>
+            <w:r>
+              <w:t xml:space="preserve"> weak points and </w:t>
+            </w:r>
+            <w:r>
+              <w:t>prioritise</w:t>
+            </w:r>
+            <w:r>
+              <w:t>d</w:t>
+            </w:r>
+            <w:r>
+              <w:t xml:space="preserve"> the </w:t>
+            </w:r>
+            <w:r>
+              <w:t xml:space="preserve">most valuable opportunities </w:t>
+            </w:r>
+            <w:r>
+              <w:t xml:space="preserve">for </w:t>
+            </w:r>
+            <w:r>
+              <w:t>platform work across a group of 9 scrum teams</w:t>
+            </w:r>
+            <w:r>
+              <w:t>.</w:t>
             </w:r>
           </w:p>
           <w:p>
@@ -2512,7 +3194,40 @@
               <w:t>period;</w:t>
             </w:r>
             <w:r>
-              <w:t xml:space="preserve"> our mission was to ensure we could cope with this for 2019 peak trading</w:t>
+              <w:t xml:space="preserve"> </w:t>
+            </w:r>
+            <w:r>
+              <w:t>we</w:t>
+            </w:r>
+            <w:r>
+              <w:t xml:space="preserve"> ensure</w:t>
+            </w:r>
+            <w:r>
+              <w:t>d</w:t>
+            </w:r>
+            <w:r>
+              <w:t xml:space="preserve"> we could cope with this for </w:t>
+            </w:r>
+            <w:r>
+              <w:t xml:space="preserve">the </w:t>
+            </w:r>
+            <w:r>
+              <w:t>2019 peak trading</w:t>
+            </w:r>
+            <w:r>
+              <w:t xml:space="preserve"> </w:t>
+            </w:r>
+            <w:r>
+              <w:t xml:space="preserve">period </w:t>
+            </w:r>
+            <w:r>
+              <w:t xml:space="preserve">by identifying and fixing bottlenecks in </w:t>
+            </w:r>
+            <w:r>
+              <w:t xml:space="preserve">Dyson’s </w:t>
+            </w:r>
+            <w:r>
+              <w:t>international website’s cloud architecture.</w:t>
             </w:r>
           </w:p>
         </w:tc>
@@ -2520,62 +3235,149 @@
       <w:tr>
         <w:tc>
           <w:tcPr>
-            <w:tcW w:w="10455" w:type="dxa"/>
-            <w:gridSpan w:val="10"/>
+            <w:tcW w:w="9639" w:type="dxa"/>
+            <w:gridSpan w:val="11"/>
+            <w:tcBorders>
+              <w:top w:val="nil"/>
+              <w:left w:val="nil"/>
+              <w:bottom w:val="nil"/>
+              <w:right w:val="nil"/>
+            </w:tcBorders>
           </w:tcPr>
           <w:p>
             <w:pPr>
               <w:pStyle w:val="rolecontentbullet"/>
             </w:pPr>
-            <w:r>
-              <w:t xml:space="preserve">We achieved </w:t>
-            </w:r>
             <w:r>
               <w:rPr>
                 <w:b/>
                 <w:bCs/>
               </w:rPr>
-              <w:t xml:space="preserve">zero downtime </w:t>
-            </w:r>
-            <w:r>
-              <w:t>during the peak trading window for the first time in the site's history</w:t>
-            </w:r>
-          </w:p>
-          <w:p>
-            <w:pPr>
-              <w:pStyle w:val="rolecontentbullet"/>
-            </w:pPr>
-            <w:r>
-              <w:t xml:space="preserve">Migrated from a monolithic, unsupported, legacy identity management system to a </w:t>
+              <w:t>We achieved zero</w:t>
             </w:r>
             <w:r>
               <w:rPr>
                 <w:b/>
                 <w:bCs/>
               </w:rPr>
-              <w:t>modern, modular architecture</w:t>
-            </w:r>
-            <w:r>
-              <w:t>, removing vendor lock-in and eliminating long-ongoing scaling issues</w:t>
+              <w:t xml:space="preserve"> downtime </w:t>
+            </w:r>
+            <w:r>
+              <w:t>during the peak trading window for the first time in the site's history</w:t>
+            </w:r>
+            <w:r>
+              <w:t>.</w:t>
             </w:r>
           </w:p>
           <w:p>
             <w:pPr>
               <w:pStyle w:val="rolecontentbullet"/>
             </w:pPr>
-            <w:r>
-              <w:t xml:space="preserve">Recognition from Which in their 2019 website rankings as the </w:t>
-            </w:r>
             <w:r>
               <w:rPr>
                 <w:b/>
                 <w:bCs/>
               </w:rPr>
-              <w:t>#6 electronics sales site</w:t>
+              <w:t>We m</w:t>
+            </w:r>
+            <w:r>
+              <w:rPr>
+                <w:b/>
+                <w:bCs/>
+              </w:rPr>
+              <w:t xml:space="preserve">igrated </w:t>
+            </w:r>
+            <w:r>
+              <w:rPr>
+                <w:b/>
+                <w:bCs/>
+              </w:rPr>
+              <w:t>the identity management system</w:t>
+            </w:r>
+            <w:r>
+              <w:t xml:space="preserve"> </w:t>
+            </w:r>
+            <w:r>
+              <w:t xml:space="preserve">from a monolithic, unsupported, legacy system to a </w:t>
+            </w:r>
+            <w:r>
+              <w:t>modern, modular architecture, removing vendor</w:t>
+            </w:r>
+            <w:r>
+              <w:t xml:space="preserve"> lock-in and eliminating long-ongoing scaling issues</w:t>
+            </w:r>
+            <w:r>
+              <w:t>.</w:t>
+            </w:r>
+          </w:p>
+          <w:p>
+            <w:pPr>
+              <w:pStyle w:val="rolecontentbullet"/>
+            </w:pPr>
+            <w:r>
+              <w:t xml:space="preserve">Our work contributed to </w:t>
+            </w:r>
+            <w:hyperlink r:id="rId26" w:history="1">
+              <w:r>
+                <w:rPr>
+                  <w:rStyle w:val="Hyperlink"/>
+                </w:rPr>
+                <w:t xml:space="preserve">Which </w:t>
+              </w:r>
+              <w:r>
+                <w:rPr>
+                  <w:rStyle w:val="Hyperlink"/>
+                </w:rPr>
+                <w:t>recognising our site as the #6 electronics site</w:t>
+              </w:r>
+            </w:hyperlink>
+            <w:r>
+              <w:t xml:space="preserve"> </w:t>
+            </w:r>
+            <w:r>
+              <w:t>(2019)</w:t>
             </w:r>
             <w:r>
               <w:t>, beating notable competition including Apple and Amazon</w:t>
             </w:r>
+            <w:r>
+              <w:t>.</w:t>
+            </w:r>
+          </w:p>
+          <w:p>
+            <w:pPr>
+              <w:pStyle w:val="rolecontentbullet"/>
+            </w:pPr>
+            <w:r>
+              <w:t xml:space="preserve">I brought accounting into the engineering process to introduce cost accountability and </w:t>
+            </w:r>
+            <w:r>
+              <w:rPr>
+                <w:b/>
+                <w:bCs/>
+              </w:rPr>
+              <w:t xml:space="preserve">reduce idle resource costs by </w:t>
+            </w:r>
+            <w:r>
+              <w:rPr>
+                <w:b/>
+                <w:bCs/>
+              </w:rPr>
+              <w:t>50%</w:t>
+            </w:r>
+            <w:r>
+              <w:t>.</w:t>
+            </w:r>
+          </w:p>
+          <w:p>
+            <w:pPr>
+              <w:pStyle w:val="rolecontentbullet"/>
+              <w:numPr>
+                <w:ilvl w:val="0"/>
+                <w:numId w:val="0"/>
+              </w:numPr>
+              <w:ind w:left="1166" w:hanging="283"/>
+            </w:pPr>
           </w:p>
         </w:tc>
       </w:tr>
@@ -2586,12 +3388,15 @@
         <w:tc>
           <w:tcPr>
             <w:tcW w:w="675" w:type="dxa"/>
+            <w:tcBorders>
+              <w:top w:val="nil"/>
+              <w:left w:val="nil"/>
+              <w:bottom w:val="nil"/>
+              <w:right w:val="nil"/>
+            </w:tcBorders>
             <w:vAlign w:val="center"/>
           </w:tcPr>
           <w:p>
-            <w:pPr>
-              <w:jc w:val="right"/>
-            </w:pPr>
             <w:r>
               <w:rPr>
                 <w:noProof/>
@@ -2614,7 +3419,7 @@
                           </pic:cNvPicPr>
                         </pic:nvPicPr>
                         <pic:blipFill>
-                          <a:blip r:embed="rId24" cstate="print">
+                          <a:blip r:embed="rId27" cstate="print">
                             <a:biLevel thresh="75000"/>
                             <a:extLst>
                               <a:ext uri="{28A0092B-C50C-407E-A947-70E740481C1C}">
@@ -2650,8 +3455,14 @@
         </w:tc>
         <w:tc>
           <w:tcPr>
-            <w:tcW w:w="4854" w:type="dxa"/>
-            <w:gridSpan w:val="4"/>
+            <w:tcW w:w="6767" w:type="dxa"/>
+            <w:gridSpan w:val="9"/>
+            <w:tcBorders>
+              <w:top w:val="nil"/>
+              <w:left w:val="nil"/>
+              <w:bottom w:val="nil"/>
+              <w:right w:val="nil"/>
+            </w:tcBorders>
             <w:vAlign w:val="center"/>
           </w:tcPr>
           <w:p>
@@ -2666,17 +3477,16 @@
                 <w:rFonts w:ascii="Arial Black" w:eastAsia="Arial Black" w:hAnsi="Arial Black" w:cs="Arial Black"/>
                 <w:color w:val="4285F4" w:themeColor="accent1"/>
               </w:rPr>
-              <w:t>Engineering Lead</w:t>
-            </w:r>
-          </w:p>
-          <w:p>
-            <w:pPr>
-              <w:rPr>
-                <w:rFonts w:ascii="Arial Black" w:hAnsi="Arial Black"/>
-                <w:u w:val="single"/>
-              </w:rPr>
-            </w:pPr>
-            <w:hyperlink r:id="rId25" w:history="1">
+              <w:t>Engineering Lead and Product Owner</w:t>
+            </w:r>
+          </w:p>
+          <w:p>
+            <w:pPr>
+              <w:rPr>
+                <w:color w:val="4285F4" w:themeColor="accent1"/>
+              </w:rPr>
+            </w:pPr>
+            <w:hyperlink r:id="rId28" w:history="1">
               <w:r>
                 <w:rPr>
                   <w:rStyle w:val="Hyperlink"/>
@@ -2689,70 +3499,109 @@
         </w:tc>
         <w:tc>
           <w:tcPr>
-            <w:tcW w:w="4926" w:type="dxa"/>
-            <w:gridSpan w:val="5"/>
+            <w:tcW w:w="2197" w:type="dxa"/>
+            <w:tcBorders>
+              <w:top w:val="nil"/>
+              <w:left w:val="nil"/>
+              <w:bottom w:val="nil"/>
+              <w:right w:val="nil"/>
+            </w:tcBorders>
             <w:vAlign w:val="center"/>
           </w:tcPr>
           <w:p>
             <w:pPr>
               <w:jc w:val="right"/>
               <w:rPr>
-                <w:color w:val="8DB5F8" w:themeColor="accent1" w:themeTint="99"/>
-              </w:rPr>
-            </w:pPr>
-            <w:r>
-              <w:rPr>
-                <w:color w:val="8DB5F8" w:themeColor="accent1" w:themeTint="99"/>
-              </w:rPr>
-              <w:t>September 2017 – September 2019 (</w:t>
-            </w:r>
-            <w:r>
-              <w:rPr>
-                <w:b/>
-                <w:bCs/>
                 <w:color w:val="4285F4" w:themeColor="accent1"/>
               </w:rPr>
+            </w:pPr>
+            <w:r>
+              <w:rPr>
+                <w:color w:val="4285F4" w:themeColor="accent1"/>
+              </w:rPr>
               <w:t>2 years</w:t>
             </w:r>
-            <w:r>
-              <w:rPr>
-                <w:color w:val="8DB5F8" w:themeColor="accent1" w:themeTint="99"/>
-              </w:rPr>
-              <w:t>)</w:t>
-            </w:r>
           </w:p>
           <w:p>
             <w:pPr>
               <w:jc w:val="right"/>
               <w:rPr>
-                <w:color w:val="AEAAAA" w:themeColor="background2" w:themeShade="BF"/>
-              </w:rPr>
-            </w:pPr>
+                <w:color w:val="4285F4" w:themeColor="accent1"/>
+              </w:rPr>
+            </w:pPr>
+            <w:r>
+              <w:rPr>
+                <w:color w:val="4285F4" w:themeColor="accent1"/>
+              </w:rPr>
+              <w:t>Sep 2017 – Sep 201</w:t>
+            </w:r>
+            <w:r>
+              <w:rPr>
+                <w:color w:val="4285F4" w:themeColor="accent1"/>
+              </w:rPr>
+              <w:t>9</w:t>
+            </w:r>
           </w:p>
         </w:tc>
       </w:tr>
       <w:tr>
         <w:tc>
           <w:tcPr>
-            <w:tcW w:w="10455" w:type="dxa"/>
-            <w:gridSpan w:val="10"/>
+            <w:tcW w:w="9639" w:type="dxa"/>
+            <w:gridSpan w:val="11"/>
+            <w:tcBorders>
+              <w:top w:val="nil"/>
+              <w:left w:val="nil"/>
+              <w:bottom w:val="nil"/>
+              <w:right w:val="nil"/>
+            </w:tcBorders>
           </w:tcPr>
           <w:p>
             <w:pPr>
               <w:pStyle w:val="rolecontent"/>
             </w:pPr>
-            <w:r>
-              <w:t xml:space="preserve">I led a </w:t>
-            </w:r>
             <w:r>
               <w:rPr>
                 <w:b/>
                 <w:bCs/>
               </w:rPr>
-              <w:t>research and development</w:t>
-            </w:r>
-            <w:r>
-              <w:t xml:space="preserve"> group to better understand and solve the Ministry of Defence’s problems with app development, integration, and deployment onto distributed military networks. Defence apps are traditionally hard to develop, requiring multi-million-pound investments into physical infrastructure and alignment with many moving dependencies. Our mission was to standardise and modernise military app development, opening defence up to wider industry</w:t>
+              <w:t>I</w:t>
+            </w:r>
+            <w:r>
+              <w:t xml:space="preserve"> </w:t>
+            </w:r>
+            <w:r>
+              <w:rPr>
+                <w:b/>
+                <w:bCs/>
+              </w:rPr>
+              <w:t>led a research</w:t>
+            </w:r>
+            <w:r>
+              <w:rPr>
+                <w:b/>
+                <w:bCs/>
+              </w:rPr>
+              <w:t xml:space="preserve"> and development</w:t>
+            </w:r>
+            <w:r>
+              <w:rPr>
+                <w:b/>
+                <w:bCs/>
+              </w:rPr>
+              <w:t xml:space="preserve"> group</w:t>
+            </w:r>
+            <w:r>
+              <w:t xml:space="preserve"> to better understand and solve the Ministry of Defence’s problems with app development, integration, and deployment onto distributed military networks. Defence apps are traditionally hard to develop, requiring multi-million-pound investments into physical infrastructure and alignment with many moving dependencies. </w:t>
+            </w:r>
+            <w:r>
+              <w:t>We helped the UK Army</w:t>
+            </w:r>
+            <w:r>
+              <w:t xml:space="preserve"> standardise and modernise military app development, opening defence up to wider industry</w:t>
+            </w:r>
+            <w:r>
+              <w:t>.</w:t>
             </w:r>
           </w:p>
         </w:tc>
@@ -2760,29 +3609,69 @@
       <w:tr>
         <w:tc>
           <w:tcPr>
-            <w:tcW w:w="10455" w:type="dxa"/>
-            <w:gridSpan w:val="10"/>
+            <w:tcW w:w="9639" w:type="dxa"/>
+            <w:gridSpan w:val="11"/>
+            <w:tcBorders>
+              <w:top w:val="nil"/>
+              <w:left w:val="nil"/>
+              <w:bottom w:val="nil"/>
+              <w:right w:val="nil"/>
+            </w:tcBorders>
           </w:tcPr>
           <w:p>
             <w:pPr>
               <w:pStyle w:val="rolecontentbullet"/>
             </w:pPr>
             <w:r>
-              <w:t xml:space="preserve">Proved concepts for app integration and testing to reduce release time from 2 years to </w:t>
-            </w:r>
-            <w:r>
+              <w:t>We p</w:t>
+            </w:r>
+            <w:r>
+              <w:t xml:space="preserve">roved concepts for app integration and testing to </w:t>
+            </w:r>
+            <w:r>
+              <w:rPr>
+                <w:b/>
+                <w:bCs/>
+              </w:rPr>
+              <w:t xml:space="preserve">reduce release time from 2 years to </w:t>
+            </w:r>
+            <w:r>
+              <w:rPr>
+                <w:b/>
+                <w:bCs/>
+              </w:rPr>
               <w:t>3</w:t>
             </w:r>
             <w:r>
+              <w:rPr>
+                <w:b/>
+                <w:bCs/>
+              </w:rPr>
               <w:t xml:space="preserve"> months</w:t>
             </w:r>
+            <w:r>
+              <w:t>.</w:t>
+            </w:r>
           </w:p>
           <w:p>
             <w:pPr>
               <w:pStyle w:val="rolecontentbullet"/>
             </w:pPr>
             <w:r>
-              <w:t>Introduced app management and separation technologies to reduce operational downtime by 70%</w:t>
+              <w:t>We i</w:t>
+            </w:r>
+            <w:r>
+              <w:t xml:space="preserve">ntroduced app management and separation technologies to </w:t>
+            </w:r>
+            <w:r>
+              <w:rPr>
+                <w:b/>
+                <w:bCs/>
+              </w:rPr>
+              <w:t>reduce operational downtime by 70%</w:t>
+            </w:r>
+            <w:r>
+              <w:t>.</w:t>
             </w:r>
           </w:p>
           <w:p>
@@ -2790,8 +3679,56 @@
               <w:pStyle w:val="rolecontentbullet"/>
             </w:pPr>
             <w:r>
-              <w:t>Produced a cloud architecture to securely provide access to restricted technology</w:t>
-            </w:r>
+              <w:t>We designed</w:t>
+            </w:r>
+            <w:r>
+              <w:t xml:space="preserve"> a cloud architecture </w:t>
+            </w:r>
+            <w:r>
+              <w:t>that</w:t>
+            </w:r>
+            <w:r>
+              <w:t xml:space="preserve"> securely </w:t>
+            </w:r>
+            <w:r>
+              <w:t xml:space="preserve">controls public </w:t>
+            </w:r>
+            <w:r>
+              <w:t>access to restricted technology</w:t>
+            </w:r>
+            <w:r>
+              <w:t>.</w:t>
+            </w:r>
+          </w:p>
+          <w:p>
+            <w:pPr>
+              <w:pStyle w:val="rolecontentbullet"/>
+              <w:numPr>
+                <w:ilvl w:val="0"/>
+                <w:numId w:val="0"/>
+              </w:numPr>
+              <w:ind w:left="1166" w:hanging="283"/>
+            </w:pPr>
+          </w:p>
+          <w:p>
+            <w:pPr>
+              <w:pStyle w:val="rolecontentbullet"/>
+              <w:numPr>
+                <w:ilvl w:val="0"/>
+                <w:numId w:val="0"/>
+              </w:numPr>
+              <w:ind w:left="1166" w:hanging="283"/>
+            </w:pPr>
+          </w:p>
+          <w:p>
+            <w:pPr>
+              <w:pStyle w:val="rolecontentbullet"/>
+              <w:numPr>
+                <w:ilvl w:val="0"/>
+                <w:numId w:val="0"/>
+              </w:numPr>
+              <w:ind w:left="1166" w:hanging="283"/>
+            </w:pPr>
           </w:p>
         </w:tc>
       </w:tr>
@@ -2802,16 +3739,20 @@
         <w:tc>
           <w:tcPr>
             <w:tcW w:w="675" w:type="dxa"/>
+            <w:tcBorders>
+              <w:top w:val="nil"/>
+              <w:left w:val="nil"/>
+              <w:bottom w:val="nil"/>
+              <w:right w:val="nil"/>
+            </w:tcBorders>
             <w:vAlign w:val="center"/>
           </w:tcPr>
           <w:p>
-            <w:pPr>
-              <w:jc w:val="right"/>
-            </w:pPr>
             <w:r>
               <w:rPr>
                 <w:noProof/>
               </w:rPr>
+              <w:lastRenderedPageBreak/>
               <w:drawing>
                 <wp:inline distT="0" distB="0" distL="0" distR="0" wp14:anchorId="64682F67" wp14:editId="0BEF5E22">
                   <wp:extent cx="247650" cy="247650"/>
@@ -2828,7 +3769,7 @@
                           <pic:cNvPicPr/>
                         </pic:nvPicPr>
                         <pic:blipFill>
-                          <a:blip r:embed="rId26" cstate="print">
+                          <a:blip r:embed="rId29" cstate="print">
                             <a:biLevel thresh="75000"/>
                             <a:extLst>
                               <a:ext uri="{28A0092B-C50C-407E-A947-70E740481C1C}">
@@ -2859,8 +3800,14 @@
         </w:tc>
         <w:tc>
           <w:tcPr>
-            <w:tcW w:w="4854" w:type="dxa"/>
-            <w:gridSpan w:val="4"/>
+            <w:tcW w:w="5347" w:type="dxa"/>
+            <w:gridSpan w:val="7"/>
+            <w:tcBorders>
+              <w:top w:val="nil"/>
+              <w:left w:val="nil"/>
+              <w:bottom w:val="nil"/>
+              <w:right w:val="nil"/>
+            </w:tcBorders>
             <w:vAlign w:val="center"/>
           </w:tcPr>
           <w:p>
@@ -2881,11 +3828,10 @@
           <w:p>
             <w:pPr>
               <w:rPr>
-                <w:rFonts w:ascii="Arial Black" w:hAnsi="Arial Black"/>
-                <w:u w:val="single"/>
-              </w:rPr>
-            </w:pPr>
-            <w:hyperlink r:id="rId27" w:history="1">
+                <w:color w:val="4285F4" w:themeColor="accent1"/>
+              </w:rPr>
+            </w:pPr>
+            <w:hyperlink r:id="rId30" w:history="1">
               <w:r>
                 <w:rPr>
                   <w:rStyle w:val="Hyperlink"/>
@@ -2898,45 +3844,43 @@
         </w:tc>
         <w:tc>
           <w:tcPr>
-            <w:tcW w:w="4926" w:type="dxa"/>
-            <w:gridSpan w:val="5"/>
+            <w:tcW w:w="3617" w:type="dxa"/>
+            <w:gridSpan w:val="3"/>
+            <w:tcBorders>
+              <w:top w:val="nil"/>
+              <w:left w:val="nil"/>
+              <w:bottom w:val="nil"/>
+              <w:right w:val="nil"/>
+            </w:tcBorders>
             <w:vAlign w:val="center"/>
           </w:tcPr>
           <w:p>
             <w:pPr>
               <w:jc w:val="right"/>
               <w:rPr>
-                <w:color w:val="8DB5F8" w:themeColor="accent1" w:themeTint="99"/>
-              </w:rPr>
-            </w:pPr>
-            <w:r>
-              <w:rPr>
-                <w:color w:val="8DB5F8" w:themeColor="accent1" w:themeTint="99"/>
-              </w:rPr>
-              <w:t>September 2016 – September 2017 (</w:t>
-            </w:r>
-            <w:r>
-              <w:rPr>
-                <w:b/>
-                <w:bCs/>
                 <w:color w:val="4285F4" w:themeColor="accent1"/>
               </w:rPr>
+            </w:pPr>
+            <w:r>
+              <w:rPr>
+                <w:color w:val="4285F4" w:themeColor="accent1"/>
+              </w:rPr>
               <w:t>1 year</w:t>
             </w:r>
-            <w:r>
-              <w:rPr>
-                <w:color w:val="8DB5F8" w:themeColor="accent1" w:themeTint="99"/>
-              </w:rPr>
-              <w:t>)</w:t>
-            </w:r>
           </w:p>
           <w:p>
             <w:pPr>
               <w:jc w:val="right"/>
               <w:rPr>
-                <w:color w:val="8DB5F8" w:themeColor="accent1" w:themeTint="99"/>
-              </w:rPr>
-            </w:pPr>
+                <w:color w:val="4285F4" w:themeColor="accent1"/>
+              </w:rPr>
+            </w:pPr>
+            <w:r>
+              <w:rPr>
+                <w:color w:val="4285F4" w:themeColor="accent1"/>
+              </w:rPr>
+              <w:t>Sep 2016 – Sep 2017</w:t>
+            </w:r>
           </w:p>
         </w:tc>
       </w:tr>
@@ -2946,8 +3890,14 @@
         </w:trPr>
         <w:tc>
           <w:tcPr>
-            <w:tcW w:w="10455" w:type="dxa"/>
-            <w:gridSpan w:val="10"/>
+            <w:tcW w:w="9639" w:type="dxa"/>
+            <w:gridSpan w:val="11"/>
+            <w:tcBorders>
+              <w:top w:val="nil"/>
+              <w:left w:val="nil"/>
+              <w:bottom w:val="nil"/>
+              <w:right w:val="nil"/>
+            </w:tcBorders>
             <w:vAlign w:val="center"/>
           </w:tcPr>
           <w:p>
@@ -2965,6 +3915,9 @@
             </w:r>
             <w:r>
               <w:t>an automotive radar and camera fusion vision system</w:t>
+            </w:r>
+            <w:r>
+              <w:t>.</w:t>
             </w:r>
           </w:p>
         </w:tc>
@@ -2975,15 +3928,24 @@
         </w:trPr>
         <w:tc>
           <w:tcPr>
-            <w:tcW w:w="10455" w:type="dxa"/>
-            <w:gridSpan w:val="10"/>
+            <w:tcW w:w="9639" w:type="dxa"/>
+            <w:gridSpan w:val="11"/>
+            <w:tcBorders>
+              <w:top w:val="nil"/>
+              <w:left w:val="nil"/>
+              <w:bottom w:val="nil"/>
+              <w:right w:val="nil"/>
+            </w:tcBorders>
           </w:tcPr>
           <w:p>
             <w:pPr>
               <w:pStyle w:val="rolecontentbullet"/>
             </w:pPr>
             <w:r>
-              <w:t xml:space="preserve">Delivered safety cases for </w:t>
+              <w:t>We d</w:t>
+            </w:r>
+            <w:r>
+              <w:t xml:space="preserve">elivered safety cases for </w:t>
             </w:r>
             <w:r>
               <w:t xml:space="preserve">driving </w:t>
@@ -2993,6 +3955,9 @@
             </w:r>
             <w:r>
               <w:t>applications</w:t>
+            </w:r>
+            <w:r>
+              <w:t>.</w:t>
             </w:r>
           </w:p>
           <w:p>
@@ -3004,28 +3969,56 @@
                 <w:b/>
                 <w:bCs/>
               </w:rPr>
-              <w:t xml:space="preserve">Trained </w:t>
+              <w:t>I t</w:t>
             </w:r>
             <w:r>
               <w:rPr>
                 <w:b/>
                 <w:bCs/>
               </w:rPr>
+              <w:t xml:space="preserve">rained </w:t>
+            </w:r>
+            <w:r>
+              <w:rPr>
+                <w:b/>
+                <w:bCs/>
+              </w:rPr>
               <w:t>40 engineers</w:t>
             </w:r>
             <w:r>
-              <w:t xml:space="preserve"> in safety engineering with Model Based Systems Engineering</w:t>
+              <w:t xml:space="preserve"> in </w:t>
+            </w:r>
+            <w:r>
+              <w:t>S</w:t>
+            </w:r>
+            <w:r>
+              <w:t xml:space="preserve">afety </w:t>
+            </w:r>
+            <w:r>
+              <w:t>E</w:t>
+            </w:r>
+            <w:r>
+              <w:t>ngineering with Model Based Systems Engineering</w:t>
+            </w:r>
+            <w:r>
+              <w:t>.</w:t>
             </w:r>
           </w:p>
         </w:tc>
       </w:tr>
       <w:tr>
         <w:trPr>
-          <w:trHeight w:val="1035"/>
+          <w:trHeight w:val="972"/>
         </w:trPr>
         <w:tc>
           <w:tcPr>
             <w:tcW w:w="675" w:type="dxa"/>
+            <w:tcBorders>
+              <w:top w:val="nil"/>
+              <w:left w:val="nil"/>
+              <w:bottom w:val="nil"/>
+              <w:right w:val="nil"/>
+            </w:tcBorders>
             <w:vAlign w:val="center"/>
           </w:tcPr>
           <w:p>
@@ -3058,7 +4051,7 @@
                           <pic:cNvPicPr/>
                         </pic:nvPicPr>
                         <pic:blipFill>
-                          <a:blip r:embed="rId28" cstate="print">
+                          <a:blip r:embed="rId31" cstate="print">
                             <a:grayscl/>
                             <a:extLst>
                               <a:ext uri="{28A0092B-C50C-407E-A947-70E740481C1C}">
@@ -3086,11 +4079,25 @@
               </w:drawing>
             </w:r>
           </w:p>
+          <w:p>
+            <w:pPr>
+              <w:rPr>
+                <w:sz w:val="2"/>
+                <w:szCs w:val="2"/>
+              </w:rPr>
+            </w:pPr>
+          </w:p>
         </w:tc>
         <w:tc>
           <w:tcPr>
-            <w:tcW w:w="4854" w:type="dxa"/>
-            <w:gridSpan w:val="4"/>
+            <w:tcW w:w="5347" w:type="dxa"/>
+            <w:gridSpan w:val="7"/>
+            <w:tcBorders>
+              <w:top w:val="nil"/>
+              <w:left w:val="nil"/>
+              <w:bottom w:val="nil"/>
+              <w:right w:val="nil"/>
+            </w:tcBorders>
             <w:vAlign w:val="center"/>
           </w:tcPr>
           <w:p>
@@ -3105,17 +4112,16 @@
                 <w:rFonts w:ascii="Arial Black" w:eastAsia="Arial Black" w:hAnsi="Arial Black" w:cs="Arial Black"/>
                 <w:color w:val="4285F4" w:themeColor="accent1"/>
               </w:rPr>
-              <w:t>Principal Engineer</w:t>
-            </w:r>
-          </w:p>
-          <w:p>
-            <w:pPr>
-              <w:rPr>
-                <w:rFonts w:ascii="Arial Black" w:hAnsi="Arial Black"/>
-                <w:u w:val="single"/>
-              </w:rPr>
-            </w:pPr>
-            <w:hyperlink r:id="rId29">
+              <w:t>System Architect</w:t>
+            </w:r>
+          </w:p>
+          <w:p>
+            <w:pPr>
+              <w:rPr>
+                <w:color w:val="4285F4" w:themeColor="accent1"/>
+              </w:rPr>
+            </w:pPr>
+            <w:hyperlink r:id="rId32">
               <w:r>
                 <w:rPr>
                   <w:rFonts w:ascii="Arial Black" w:hAnsi="Arial Black"/>
@@ -3129,73 +4135,173 @@
         </w:tc>
         <w:tc>
           <w:tcPr>
-            <w:tcW w:w="4926" w:type="dxa"/>
-            <w:gridSpan w:val="5"/>
+            <w:tcW w:w="3617" w:type="dxa"/>
+            <w:gridSpan w:val="3"/>
+            <w:tcBorders>
+              <w:top w:val="nil"/>
+              <w:left w:val="nil"/>
+              <w:bottom w:val="nil"/>
+              <w:right w:val="nil"/>
+            </w:tcBorders>
             <w:vAlign w:val="center"/>
           </w:tcPr>
           <w:p>
             <w:pPr>
               <w:jc w:val="right"/>
               <w:rPr>
-                <w:color w:val="8DB5F8" w:themeColor="accent1" w:themeTint="99"/>
-              </w:rPr>
-            </w:pPr>
-            <w:r>
-              <w:rPr>
-                <w:color w:val="8DB5F8" w:themeColor="accent1" w:themeTint="99"/>
-              </w:rPr>
-              <w:t>June 2009 – September 2016 (</w:t>
-            </w:r>
-            <w:r>
-              <w:rPr>
-                <w:b/>
-                <w:bCs/>
                 <w:color w:val="4285F4" w:themeColor="accent1"/>
               </w:rPr>
+            </w:pPr>
+            <w:r>
+              <w:rPr>
+                <w:color w:val="4285F4" w:themeColor="accent1"/>
+              </w:rPr>
               <w:t>7 years, 3 months</w:t>
             </w:r>
-            <w:r>
-              <w:rPr>
-                <w:color w:val="8DB5F8" w:themeColor="accent1" w:themeTint="99"/>
-              </w:rPr>
-              <w:t>)</w:t>
-            </w:r>
           </w:p>
           <w:p>
             <w:pPr>
               <w:jc w:val="right"/>
               <w:rPr>
-                <w:color w:val="8DB5F8" w:themeColor="accent1" w:themeTint="99"/>
-              </w:rPr>
-            </w:pPr>
+                <w:color w:val="4285F4" w:themeColor="accent1"/>
+              </w:rPr>
+            </w:pPr>
+            <w:r>
+              <w:rPr>
+                <w:color w:val="4285F4" w:themeColor="accent1"/>
+              </w:rPr>
+              <w:t>June 2009 – Sep 2016</w:t>
+            </w:r>
           </w:p>
         </w:tc>
       </w:tr>
       <w:tr>
         <w:trPr>
-          <w:trHeight w:val="1035"/>
+          <w:trHeight w:val="703"/>
+        </w:trPr>
+        <w:tc>
+          <w:tcPr>
+            <w:tcW w:w="9639" w:type="dxa"/>
+            <w:gridSpan w:val="11"/>
+            <w:tcBorders>
+              <w:top w:val="nil"/>
+              <w:left w:val="nil"/>
+              <w:bottom w:val="nil"/>
+              <w:right w:val="nil"/>
+            </w:tcBorders>
+          </w:tcPr>
+          <w:p>
+            <w:pPr>
+              <w:pStyle w:val="rolecontent"/>
+            </w:pPr>
+            <w:r>
+              <w:t>I took overall responsibility for the architecture of a highly disruptive future system that made an ambitious concept vision into reality.</w:t>
+            </w:r>
+          </w:p>
+          <w:p>
+            <w:pPr>
+              <w:pStyle w:val="rolecontentbullet"/>
+            </w:pPr>
+            <w:r>
+              <w:t>I created a trade model to identify, assess and resolve the project’s major decision points.</w:t>
+            </w:r>
+          </w:p>
+          <w:p>
+            <w:pPr>
+              <w:pStyle w:val="rolecontentbullet"/>
+            </w:pPr>
+            <w:r>
+              <w:t>I commissioned research to resolve differences of opinions between critical stakeholders across multiple countries</w:t>
+            </w:r>
+            <w:r>
+              <w:t>.</w:t>
+            </w:r>
+          </w:p>
+          <w:p>
+            <w:pPr>
+              <w:pStyle w:val="rolecontent"/>
+            </w:pPr>
+            <w:r>
+              <w:t>I led the flight path management domain for an urgent novel loitering munition. This system demanded fast-paced development in a constantly changing field.</w:t>
+            </w:r>
+          </w:p>
+          <w:p>
+            <w:pPr>
+              <w:pStyle w:val="rolecontentbullet"/>
+            </w:pPr>
+            <w:r>
+              <w:t>I worked to understand the users</w:t>
+            </w:r>
+            <w:r>
+              <w:t>’</w:t>
+            </w:r>
+            <w:r>
+              <w:t xml:space="preserve"> and stakeholders</w:t>
+            </w:r>
+            <w:r>
+              <w:t>’</w:t>
+            </w:r>
+            <w:r>
+              <w:t xml:space="preserve"> core needs to strip the project of unnecessary requirements, bringing us back onto delivery schedule</w:t>
+            </w:r>
+            <w:r>
+              <w:t>.</w:t>
+            </w:r>
+          </w:p>
+          <w:p>
+            <w:pPr>
+              <w:pStyle w:val="rolecontentbullet"/>
+            </w:pPr>
+            <w:r>
+              <w:t>I coordinated development efforts between multiple internal and external software teams</w:t>
+            </w:r>
+            <w:r>
+              <w:t>.</w:t>
+            </w:r>
+          </w:p>
+          <w:p>
+            <w:pPr>
+              <w:pStyle w:val="rolecontentbullet"/>
+              <w:numPr>
+                <w:ilvl w:val="0"/>
+                <w:numId w:val="0"/>
+              </w:numPr>
+              <w:ind w:left="1166" w:hanging="283"/>
+            </w:pPr>
+          </w:p>
+        </w:tc>
+      </w:tr>
+      <w:tr>
+        <w:trPr>
+          <w:trHeight w:val="986"/>
         </w:trPr>
         <w:tc>
           <w:tcPr>
             <w:tcW w:w="675" w:type="dxa"/>
+            <w:tcBorders>
+              <w:top w:val="nil"/>
+              <w:left w:val="nil"/>
+              <w:bottom w:val="nil"/>
+              <w:right w:val="nil"/>
+            </w:tcBorders>
             <w:vAlign w:val="center"/>
           </w:tcPr>
           <w:p>
             <w:pPr>
-              <w:jc w:val="right"/>
-              <w:rPr>
-                <w:sz w:val="2"/>
-                <w:szCs w:val="2"/>
-              </w:rPr>
-            </w:pPr>
-            <w:r>
               <w:rPr>
                 <w:noProof/>
                 <w:sz w:val="2"/>
                 <w:szCs w:val="2"/>
               </w:rPr>
+            </w:pPr>
+            <w:r>
+              <w:rPr>
+                <w:noProof/>
+                <w:sz w:val="2"/>
+                <w:szCs w:val="2"/>
+              </w:rPr>
               <w:drawing>
-                <wp:inline distT="0" distB="0" distL="0" distR="0" wp14:anchorId="4864A293" wp14:editId="70CC8775">
+                <wp:inline distT="0" distB="0" distL="0" distR="0" wp14:anchorId="5FD097D7" wp14:editId="605E0BBD">
                   <wp:extent cx="360000" cy="41538"/>
                   <wp:effectExtent l="0" t="0" r="2540" b="0"/>
                   <wp:docPr id="10" name="Picture 10"/>
@@ -3210,7 +4316,7 @@
                           <pic:cNvPicPr/>
                         </pic:nvPicPr>
                         <pic:blipFill>
-                          <a:blip r:embed="rId30" cstate="print">
+                          <a:blip r:embed="rId33" cstate="print">
                             <a:grayscl/>
                             <a:extLst>
                               <a:ext uri="{28A0092B-C50C-407E-A947-70E740481C1C}">
@@ -3241,8 +4347,14 @@
         </w:tc>
         <w:tc>
           <w:tcPr>
-            <w:tcW w:w="4854" w:type="dxa"/>
-            <w:gridSpan w:val="4"/>
+            <w:tcW w:w="5347" w:type="dxa"/>
+            <w:gridSpan w:val="7"/>
+            <w:tcBorders>
+              <w:top w:val="nil"/>
+              <w:left w:val="nil"/>
+              <w:bottom w:val="nil"/>
+              <w:right w:val="nil"/>
+            </w:tcBorders>
             <w:vAlign w:val="center"/>
           </w:tcPr>
           <w:p>
@@ -3263,11 +4375,10 @@
           <w:p>
             <w:pPr>
               <w:rPr>
-                <w:rFonts w:ascii="Arial Black" w:hAnsi="Arial Black"/>
-                <w:u w:val="single"/>
-              </w:rPr>
-            </w:pPr>
-            <w:hyperlink r:id="rId31">
+                <w:color w:val="4285F4" w:themeColor="accent1"/>
+              </w:rPr>
+            </w:pPr>
+            <w:hyperlink r:id="rId34">
               <w:r>
                 <w:rPr>
                   <w:rFonts w:ascii="Arial Black" w:hAnsi="Arial Black"/>
@@ -3281,71 +4392,135 @@
         </w:tc>
         <w:tc>
           <w:tcPr>
-            <w:tcW w:w="4926" w:type="dxa"/>
-            <w:gridSpan w:val="5"/>
+            <w:tcW w:w="3617" w:type="dxa"/>
+            <w:gridSpan w:val="3"/>
+            <w:tcBorders>
+              <w:top w:val="nil"/>
+              <w:left w:val="nil"/>
+              <w:bottom w:val="nil"/>
+              <w:right w:val="nil"/>
+            </w:tcBorders>
             <w:vAlign w:val="center"/>
           </w:tcPr>
           <w:p>
             <w:pPr>
               <w:jc w:val="right"/>
               <w:rPr>
-                <w:color w:val="8DB5F8" w:themeColor="accent1" w:themeTint="99"/>
-              </w:rPr>
-            </w:pPr>
-            <w:r>
-              <w:rPr>
-                <w:color w:val="8DB5F8" w:themeColor="accent1" w:themeTint="99"/>
-              </w:rPr>
-              <w:t>September 2007 – June 2009 (</w:t>
-            </w:r>
-            <w:r>
-              <w:rPr>
-                <w:b/>
-                <w:bCs/>
                 <w:color w:val="4285F4" w:themeColor="accent1"/>
               </w:rPr>
+            </w:pPr>
+            <w:r>
+              <w:rPr>
+                <w:color w:val="4285F4" w:themeColor="accent1"/>
+              </w:rPr>
               <w:t>1 year, 9 months</w:t>
             </w:r>
-            <w:r>
-              <w:rPr>
-                <w:color w:val="8DB5F8" w:themeColor="accent1" w:themeTint="99"/>
-              </w:rPr>
-              <w:t>)</w:t>
-            </w:r>
           </w:p>
           <w:p>
             <w:pPr>
               <w:jc w:val="right"/>
               <w:rPr>
-                <w:color w:val="8DB5F8" w:themeColor="accent1" w:themeTint="99"/>
-              </w:rPr>
-            </w:pPr>
+                <w:color w:val="4285F4" w:themeColor="accent1"/>
+              </w:rPr>
+            </w:pPr>
+            <w:r>
+              <w:rPr>
+                <w:color w:val="4285F4" w:themeColor="accent1"/>
+              </w:rPr>
+              <w:t>Sep 2007 – June 2009</w:t>
+            </w:r>
+          </w:p>
+        </w:tc>
+      </w:tr>
+      <w:tr>
+        <w:trPr>
+          <w:trHeight w:val="840"/>
+        </w:trPr>
+        <w:tc>
+          <w:tcPr>
+            <w:tcW w:w="9639" w:type="dxa"/>
+            <w:gridSpan w:val="11"/>
+            <w:tcBorders>
+              <w:top w:val="nil"/>
+              <w:left w:val="nil"/>
+              <w:bottom w:val="nil"/>
+              <w:right w:val="nil"/>
+            </w:tcBorders>
+            <w:vAlign w:val="center"/>
+          </w:tcPr>
+          <w:p>
+            <w:pPr>
+              <w:pStyle w:val="rolecontent"/>
+            </w:pPr>
+            <w:r>
+              <w:t xml:space="preserve">I worked in a small team to quickly deliver novel concepts, including prototypes for novel </w:t>
+            </w:r>
+            <w:proofErr w:type="gramStart"/>
+            <w:r>
+              <w:t>radar</w:t>
+            </w:r>
+            <w:proofErr w:type="gramEnd"/>
+            <w:r>
+              <w:t xml:space="preserve"> and tracking systems.</w:t>
+            </w:r>
+          </w:p>
+          <w:p>
+            <w:pPr>
+              <w:pStyle w:val="rolecontentbullet"/>
+              <w:rPr>
+                <w:color w:val="4285F4" w:themeColor="accent1"/>
+              </w:rPr>
+            </w:pPr>
+            <w:r>
+              <w:t xml:space="preserve">We </w:t>
+            </w:r>
+            <w:r>
+              <w:t>achieved NATO security accreditation for a Windows Server local network system</w:t>
+            </w:r>
+            <w:r>
+              <w:t>.</w:t>
+            </w:r>
+          </w:p>
+          <w:p>
+            <w:pPr>
+              <w:pStyle w:val="rolecontentbullet"/>
+            </w:pPr>
+            <w:r>
+              <w:t>I provided 8 weeks of customer trials support in Germany</w:t>
+            </w:r>
+            <w:r>
+              <w:t>.</w:t>
+            </w:r>
           </w:p>
         </w:tc>
       </w:tr>
       <w:tr>
         <w:tc>
           <w:tcPr>
-            <w:tcW w:w="10455" w:type="dxa"/>
-            <w:gridSpan w:val="10"/>
+            <w:tcW w:w="9639" w:type="dxa"/>
+            <w:gridSpan w:val="11"/>
+            <w:tcBorders>
+              <w:top w:val="nil"/>
+            </w:tcBorders>
           </w:tcPr>
           <w:p>
             <w:pPr>
               <w:jc w:val="center"/>
             </w:pPr>
-            <w:r>
-              <w:t>For more info</w:t>
-            </w:r>
-            <w:r>
-              <w:t>rmation</w:t>
-            </w:r>
-            <w:r>
-              <w:t xml:space="preserve"> on my older roles</w:t>
-            </w:r>
-            <w:r>
-              <w:t xml:space="preserve">, please see </w:t>
-            </w:r>
-            <w:hyperlink r:id="rId32" w:history="1">
+          </w:p>
+          <w:p>
+            <w:pPr>
+              <w:jc w:val="center"/>
+              <w:rPr>
+                <w:rStyle w:val="Hyperlink"/>
+                <w:color w:val="000000" w:themeColor="text1"/>
+                <w:u w:val="none"/>
+              </w:rPr>
+            </w:pPr>
+            <w:r>
+              <w:t xml:space="preserve">For more information, please see </w:t>
+            </w:r>
+            <w:hyperlink r:id="rId35" w:history="1">
               <w:r>
                 <w:rPr>
                   <w:rStyle w:val="Hyperlink"/>
@@ -3353,6 +4528,22 @@
                 <w:t>my portfolio website</w:t>
               </w:r>
             </w:hyperlink>
+            <w:r>
+              <w:rPr>
+                <w:rStyle w:val="Hyperlink"/>
+                <w:color w:val="000000" w:themeColor="text1"/>
+                <w:u w:val="none"/>
+              </w:rPr>
+              <w:t>.</w:t>
+            </w:r>
+          </w:p>
+          <w:p>
+            <w:pPr>
+              <w:jc w:val="center"/>
+              <w:rPr>
+                <w:color w:val="000000" w:themeColor="text1"/>
+              </w:rPr>
+            </w:pPr>
           </w:p>
           <w:p>
             <w:pPr>
@@ -3377,12 +4568,12 @@
         <w:tblLook w:val="04A0" w:firstRow="1" w:lastRow="0" w:firstColumn="1" w:lastColumn="0" w:noHBand="0" w:noVBand="1"/>
       </w:tblPr>
       <w:tblGrid>
-        <w:gridCol w:w="10456"/>
+        <w:gridCol w:w="9638"/>
       </w:tblGrid>
       <w:tr>
         <w:tc>
           <w:tcPr>
-            <w:tcW w:w="10456" w:type="dxa"/>
+            <w:tcW w:w="9781" w:type="dxa"/>
             <w:shd w:val="clear" w:color="auto" w:fill="auto"/>
           </w:tcPr>
           <w:p>
@@ -3390,7 +4581,10 @@
               <w:pStyle w:val="sectionheading"/>
             </w:pPr>
             <w:r>
-              <w:t>interests</w:t>
+              <w:t>I</w:t>
+            </w:r>
+            <w:r>
+              <w:t>nterests</w:t>
             </w:r>
           </w:p>
         </w:tc>
@@ -3398,7 +4592,7 @@
       <w:tr>
         <w:tc>
           <w:tcPr>
-            <w:tcW w:w="10456" w:type="dxa"/>
+            <w:tcW w:w="9781" w:type="dxa"/>
           </w:tcPr>
           <w:p>
             <w:pPr>
@@ -3428,6 +4622,9 @@
             <w:r>
               <w:t xml:space="preserve"> Association</w:t>
             </w:r>
+            <w:r>
+              <w:t>.</w:t>
+            </w:r>
           </w:p>
           <w:p>
             <w:pPr>
@@ -3437,7 +4634,16 @@
               </w:rPr>
             </w:pPr>
             <w:r>
-              <w:t>Although no longer a developer, I like to keep my knowledge relevant with personal projects</w:t>
+              <w:t xml:space="preserve">In my personal time </w:t>
+            </w:r>
+            <w:r>
+              <w:t xml:space="preserve">I like to </w:t>
+            </w:r>
+            <w:r>
+              <w:t xml:space="preserve">refresh my developer skills </w:t>
+            </w:r>
+            <w:r>
+              <w:t>with personal projects</w:t>
             </w:r>
             <w:r>
               <w:t>, such as:</w:t>
@@ -3451,9 +4657,12 @@
               </w:rPr>
             </w:pPr>
             <w:r>
-              <w:t xml:space="preserve">Small cloud native websites such as </w:t>
-            </w:r>
-            <w:hyperlink r:id="rId33" w:history="1">
+              <w:t>Creating s</w:t>
+            </w:r>
+            <w:r>
+              <w:t xml:space="preserve">mall cloud native websites such as </w:t>
+            </w:r>
+            <w:hyperlink r:id="rId36" w:history="1">
               <w:r>
                 <w:rPr>
                   <w:rStyle w:val="Hyperlink"/>
@@ -3464,6 +4673,9 @@
             <w:r>
               <w:t xml:space="preserve"> to host my CV</w:t>
             </w:r>
+            <w:r>
+              <w:t>.</w:t>
+            </w:r>
           </w:p>
           <w:p>
             <w:pPr>
@@ -3475,7 +4687,7 @@
             <w:r>
               <w:t xml:space="preserve">Raspberry Pi projects, such as home automation systems and </w:t>
             </w:r>
-            <w:hyperlink r:id="rId34" w:history="1">
+            <w:hyperlink r:id="rId37" w:history="1">
               <w:r>
                 <w:rPr>
                   <w:rStyle w:val="Hyperlink"/>
@@ -3483,13 +4695,27 @@
                 <w:t>Pi Holes</w:t>
               </w:r>
             </w:hyperlink>
+            <w:r>
+              <w:rPr>
+                <w:rStyle w:val="Hyperlink"/>
+                <w:color w:val="000000" w:themeColor="text1"/>
+                <w:u w:val="none"/>
+              </w:rPr>
+              <w:t>.</w:t>
+            </w:r>
           </w:p>
           <w:p>
             <w:pPr>
               <w:pStyle w:val="contentbullet"/>
             </w:pPr>
             <w:r>
+              <w:t xml:space="preserve">Creating </w:t>
+            </w:r>
+            <w:r>
               <w:t>Selenium scripts to automate repetitive admin tasks</w:t>
+            </w:r>
+            <w:r>
+              <w:t>.</w:t>
             </w:r>
           </w:p>
         </w:tc>
@@ -3503,15 +4729,15 @@
         <mc:AlternateContent>
           <mc:Choice Requires="wps">
             <w:drawing>
-              <wp:anchor distT="0" distB="0" distL="114300" distR="114300" simplePos="0" relativeHeight="251667456" behindDoc="1" locked="0" layoutInCell="1" allowOverlap="1" wp14:anchorId="22963B1E" wp14:editId="18F13C59">
+              <wp:anchor distT="0" distB="0" distL="114300" distR="114300" simplePos="0" relativeHeight="251667456" behindDoc="1" locked="0" layoutInCell="1" allowOverlap="1" wp14:anchorId="22963B1E" wp14:editId="3AE8A1B1">
                 <wp:simplePos x="0" y="0"/>
                 <wp:positionH relativeFrom="column">
-                  <wp:posOffset>-2540</wp:posOffset>
+                  <wp:posOffset>-1633</wp:posOffset>
                 </wp:positionH>
                 <wp:positionV relativeFrom="paragraph">
-                  <wp:posOffset>-1438022</wp:posOffset>
+                  <wp:posOffset>-1603243</wp:posOffset>
                 </wp:positionV>
-                <wp:extent cx="6633585" cy="389614"/>
+                <wp:extent cx="6121730" cy="389614"/>
                 <wp:effectExtent l="0" t="0" r="0" b="0"/>
                 <wp:wrapNone/>
                 <wp:docPr id="13" name="Rectangle: Rounded Corners 13"/>
@@ -3523,7 +4749,7 @@
                       <wps:spPr>
                         <a:xfrm>
                           <a:off x="0" y="0"/>
-                          <a:ext cx="6633585" cy="389614"/>
+                          <a:ext cx="6121730" cy="389614"/>
                         </a:xfrm>
                         <a:prstGeom prst="roundRect">
                           <a:avLst/>
@@ -3571,7 +4797,7 @@
           </mc:Choice>
           <mc:Fallback>
             <w:pict>
-              <v:roundrect w14:anchorId="46D8369A" id="Rectangle: Rounded Corners 13" o:spid="_x0000_s1026" style="position:absolute;margin-left:-.2pt;margin-top:-113.25pt;width:522.35pt;height:30.7pt;z-index:-251649024;visibility:visible;mso-wrap-style:square;mso-width-percent:0;mso-height-percent:0;mso-wrap-distance-left:9pt;mso-wrap-distance-top:0;mso-wrap-distance-right:9pt;mso-wrap-distance-bottom:0;mso-position-horizontal:absolute;mso-position-horizontal-relative:text;mso-position-vertical:absolute;mso-position-vertical-relative:text;mso-width-percent:0;mso-height-percent:0;mso-width-relative:margin;mso-height-relative:margin;v-text-anchor:middle" arcsize="10923f" o:gfxdata="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" fillcolor="#4285f4 [3204]" stroked="f" strokeweight="1pt">
+              <v:roundrect w14:anchorId="526D90D4" id="Rectangle: Rounded Corners 13" o:spid="_x0000_s1026" style="position:absolute;margin-left:-.15pt;margin-top:-126.25pt;width:482.05pt;height:30.7pt;z-index:-251649024;visibility:visible;mso-wrap-style:square;mso-width-percent:0;mso-height-percent:0;mso-wrap-distance-left:9pt;mso-wrap-distance-top:0;mso-wrap-distance-right:9pt;mso-wrap-distance-bottom:0;mso-position-horizontal:absolute;mso-position-horizontal-relative:text;mso-position-vertical:absolute;mso-position-vertical-relative:text;mso-width-percent:0;mso-height-percent:0;mso-width-relative:margin;mso-height-relative:margin;v-text-anchor:middle" arcsize="10923f" o:gfxdata="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" fillcolor="#4285f4 [3204]" stroked="f" strokeweight="1pt">
                 <v:stroke joinstyle="miter"/>
               </v:roundrect>
             </w:pict>
@@ -3581,7 +4807,7 @@
     </w:p>
     <w:sectPr>
       <w:pgSz w:w="11906" w:h="16838"/>
-      <w:pgMar w:top="567" w:right="720" w:bottom="567" w:left="720" w:header="720" w:footer="720" w:gutter="0"/>
+      <w:pgMar w:top="1134" w:right="1134" w:bottom="1134" w:left="1134" w:header="720" w:footer="720" w:gutter="0"/>
       <w:cols w:space="720"/>
       <w:docGrid w:linePitch="360"/>
     </w:sectPr>
@@ -3591,6 +4817,39 @@
 
 <file path=word/numbering.xml><?xml version="1.0" encoding="utf-8"?>
 <w:numbering xmlns:wpc="http://schemas.microsoft.com/office/word/2010/wordprocessingCanvas" xmlns:cx="http://schemas.microsoft.com/office/drawing/2014/chartex" xmlns:cx1="http://schemas.microsoft.com/office/drawing/2015/9/8/chartex" xmlns:cx2="http://schemas.microsoft.com/office/drawing/2015/10/21/chartex" xmlns:cx3="http://schemas.microsoft.com/office/drawing/2016/5/9/chartex" xmlns:cx4="http://schemas.microsoft.com/office/drawing/2016/5/10/chartex" xmlns:cx5="http://schemas.microsoft.com/office/drawing/2016/5/11/chartex" xmlns:cx6="http://schemas.microsoft.com/office/drawing/2016/5/12/chartex" xmlns:cx7="http://schemas.microsoft.com/office/drawing/2016/5/13/chartex" xmlns:cx8="http://schemas.microsoft.com/office/drawing/2016/5/14/chartex" xmlns:mc="http://schemas.openxmlformats.org/markup-compatibility/2006" xmlns:aink="http://schemas.microsoft.com/office/drawing/2016/ink" xmlns:am3d="http://schemas.microsoft.com/office/drawing/2017/model3d" xmlns:o="urn:schemas-microsoft-com:office:office" xmlns:r="http://schemas.openxmlformats.org/officeDocument/2006/relationships" xmlns:m="http://schemas.openxmlformats.org/officeDocument/2006/math" xmlns:v="urn:schemas-microsoft-com:vml" xmlns:wp14="http://schemas.microsoft.com/office/word/2010/wordprocessingDrawing" xmlns:wp="http://schemas.openxmlformats.org/drawingml/2006/wordprocessingDrawing" xmlns:w10="urn:schemas-microsoft-com:office:word" xmlns:w="http://schemas.openxmlformats.org/wordprocessingml/2006/main" xmlns:w14="http://schemas.microsoft.com/office/word/2010/wordml" xmlns:w15="http://schemas.microsoft.com/office/word/2012/wordml" xmlns:w16cex="http://schemas.microsoft.com/office/word/2018/wordml/cex" xmlns:w16cid="http://schemas.microsoft.com/office/word/2016/wordml/cid" xmlns:w16="http://schemas.microsoft.com/office/word/2018/wordml" xmlns:w16sdtdh="http://schemas.microsoft.com/office/word/2020/wordml/sdtdatahash" xmlns:w16se="http://schemas.microsoft.com/office/word/2015/wordml/symex" xmlns:wpg="http://schemas.microsoft.com/office/word/2010/wordprocessingGroup" xmlns:wpi="http://schemas.microsoft.com/office/word/2010/wordprocessingInk" xmlns:wne="http://schemas.microsoft.com/office/word/2006/wordml" xmlns:wps="http://schemas.microsoft.com/office/word/2010/wordprocessingShape" mc:Ignorable="w14 w15 w16se w16cid w16 w16cex w16sdtdh wp14">
+  <w:numPicBullet w:numPicBulletId="0">
+    <w:pict>
+      <v:shapetype id="_x0000_t75" coordsize="21600,21600" o:spt="75" o:preferrelative="t" path="m@4@5l@4@11@9@11@9@5xe" filled="f" stroked="f">
+        <v:stroke joinstyle="miter"/>
+        <v:formulas>
+          <v:f eqn="if lineDrawn pixelLineWidth 0"/>
+          <v:f eqn="sum @0 1 0"/>
+          <v:f eqn="sum 0 0 @1"/>
+          <v:f eqn="prod @2 1 2"/>
+          <v:f eqn="prod @3 21600 pixelWidth"/>
+          <v:f eqn="prod @3 21600 pixelHeight"/>
+          <v:f eqn="sum @0 0 1"/>
+          <v:f eqn="prod @6 1 2"/>
+          <v:f eqn="prod @7 21600 pixelWidth"/>
+          <v:f eqn="sum @8 21600 0"/>
+          <v:f eqn="prod @7 21600 pixelHeight"/>
+          <v:f eqn="sum @10 21600 0"/>
+        </v:formulas>
+        <v:path o:extrusionok="f" gradientshapeok="t" o:connecttype="rect"/>
+        <o:lock v:ext="edit" aspectratio="t"/>
+      </v:shapetype>
+      <v:shape id="_x0000_i1062" type="#_x0000_t75" style="width:7.5pt;height:7.5pt;visibility:visible" o:gfxdata="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" o:bullet="t">
+        <v:imagedata r:id="rId1" o:title=""/>
+      </v:shape>
+    </w:pict>
+  </w:numPicBullet>
+  <w:numPicBullet w:numPicBulletId="1">
+    <w:pict>
+      <v:shape id="_x0000_i1063" type="#_x0000_t75" style="width:6.1pt;height:7.5pt;visibility:visible" o:gfxdata="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" o:bullet="t">
+        <v:imagedata r:id="rId2" o:title="" cropright="-489f"/>
+      </v:shape>
+    </w:pict>
+  </w:numPicBullet>
   <w:abstractNum w:abstractNumId="0" w15:restartNumberingAfterBreak="0">
     <w:nsid w:val="035462DB"/>
     <w:multiLevelType w:val="hybridMultilevel"/>
@@ -8698,10 +9957,11 @@
     <w:basedOn w:val="Normal"/>
     <w:link w:val="sectionheadingChar"/>
     <w:qFormat/>
-    <w:rsid w:val="24ECCFA0"/>
+    <w:rsid w:val="001B5761"/>
     <w:pPr>
       <w:spacing w:before="60" w:after="60"/>
       <w:ind w:left="113"/>
+      <w:jc w:val="center"/>
     </w:pPr>
     <w:rPr>
       <w:rFonts w:ascii="Arial Black" w:eastAsia="Arial Black" w:hAnsi="Arial Black" w:cs="Arial Black"/>
@@ -8716,7 +9976,7 @@
     <w:name w:val="section heading Char"/>
     <w:basedOn w:val="DefaultParagraphFont"/>
     <w:link w:val="sectionheading"/>
-    <w:rsid w:val="24ECCFA0"/>
+    <w:rsid w:val="001B5761"/>
     <w:rPr>
       <w:rFonts w:ascii="Arial Black" w:eastAsia="Arial Black" w:hAnsi="Arial Black" w:cs="Arial Black"/>
       <w:b/>
@@ -8782,9 +10042,11 @@
     <w:name w:val="content bullet"/>
     <w:basedOn w:val="rolecontentbullet"/>
     <w:qFormat/>
-    <w:rsid w:val="002734AA"/>
+    <w:rsid w:val="005F7B9C"/>
     <w:pPr>
-      <w:ind w:left="457"/>
+      <w:spacing w:before="100"/>
+      <w:ind w:left="460" w:hanging="284"/>
+      <w:contextualSpacing/>
     </w:pPr>
   </w:style>
   <w:style w:type="paragraph" w:customStyle="1" w:styleId="minorheading">
@@ -8795,6 +10057,18 @@
     <w:rPr>
       <w:rFonts w:ascii="Arial Black" w:hAnsi="Arial Black"/>
       <w:color w:val="4285F4" w:themeColor="accent1"/>
+    </w:rPr>
+  </w:style>
+  <w:style w:type="character" w:styleId="FollowedHyperlink">
+    <w:name w:val="FollowedHyperlink"/>
+    <w:basedOn w:val="DefaultParagraphFont"/>
+    <w:uiPriority w:val="99"/>
+    <w:semiHidden/>
+    <w:unhideWhenUsed/>
+    <w:rsid w:val="001B5761"/>
+    <w:rPr>
+      <w:color w:val="954F72" w:themeColor="followedHyperlink"/>
+      <w:u w:val="single"/>
     </w:rPr>
   </w:style>
 </w:styles>

</xml_diff>

<commit_message>
update - add cloud leader link
</commit_message>
<xml_diff>
--- a/Thomas Higson's CV.docx
+++ b/Thomas Higson's CV.docx
@@ -877,7 +877,7 @@
               <w:fldChar w:fldCharType="begin"/>
             </w:r>
             <w:r>
-              <w:instrText xml:space="preserve"> HYPERLINK "https://cloud.google.com/certification/cloud-digital-leader" </w:instrText>
+              <w:instrText>HYPERLINK "https://www.credential.net/d587f1d3-6734-441d-b7c3-8bddfe440e6e?key=0e630475717660fbeff8592143c0a2cdade8526b4351ba2349a0ab09af5f40e1"</w:instrText>
             </w:r>
             <w:r>
               <w:fldChar w:fldCharType="separate"/>
@@ -1511,16 +1511,14 @@
               </w:rPr>
               <w:t xml:space="preserve"> </w:t>
             </w:r>
-            <w:proofErr w:type="gramStart"/>
-            <w:r>
-              <w:t xml:space="preserve">Lean </w:t>
-            </w:r>
-            <w:r>
-              <w:rPr>
-                <w:color w:val="FF8A80"/>
-              </w:rPr>
-              <w:t xml:space="preserve"> </w:t>
-            </w:r>
+            <w:r>
+              <w:t>Lean</w:t>
+            </w:r>
+          </w:p>
+          <w:p>
+            <w:pPr>
+              <w:pStyle w:val="contentconpressedbullet"/>
+            </w:pPr>
             <w:r>
               <w:rPr>
                 <w:rFonts w:ascii="Arial" w:eastAsia="Arial" w:hAnsi="Arial" w:cs="Arial"/>
@@ -1530,7 +1528,6 @@
               </w:rPr>
               <w:t>•</w:t>
             </w:r>
-            <w:proofErr w:type="gramEnd"/>
             <w:r>
               <w:rPr>
                 <w:color w:val="4285F4" w:themeColor="accent1"/>
@@ -1548,7 +1545,7 @@
               <w:pStyle w:val="minorheading"/>
             </w:pPr>
             <w:r>
-              <w:t>Tools</w:t>
+              <w:t>Languages</w:t>
             </w:r>
           </w:p>
           <w:p>
@@ -1570,13 +1567,11 @@
               </w:rPr>
               <w:t xml:space="preserve"> </w:t>
             </w:r>
-            <w:r>
-              <w:rPr>
-                <w:b/>
-                <w:bCs/>
-              </w:rPr>
-              <w:t>Jira</w:t>
-            </w:r>
+            <w:proofErr w:type="spellStart"/>
+            <w:r>
+              <w:t>TypeScipt</w:t>
+            </w:r>
+            <w:proofErr w:type="spellEnd"/>
           </w:p>
           <w:p>
             <w:pPr>
@@ -1589,11 +1584,68 @@
                 <w:sz w:val="21"/>
                 <w:szCs w:val="21"/>
               </w:rPr>
-              <w:t xml:space="preserve">• </w:t>
-            </w:r>
-            <w:r>
-              <w:t>Confluence</w:t>
-            </w:r>
+              <w:t>•</w:t>
+            </w:r>
+            <w:r>
+              <w:rPr>
+                <w:color w:val="4285F4" w:themeColor="accent1"/>
+              </w:rPr>
+              <w:t xml:space="preserve"> </w:t>
+            </w:r>
+            <w:r>
+              <w:t>HTML</w:t>
+            </w:r>
+          </w:p>
+          <w:p>
+            <w:pPr>
+              <w:pStyle w:val="contentconpressedbullet"/>
+            </w:pPr>
+            <w:r>
+              <w:rPr>
+                <w:rFonts w:ascii="Arial" w:eastAsia="Arial" w:hAnsi="Arial" w:cs="Arial"/>
+                <w:color w:val="4285F4" w:themeColor="accent1"/>
+                <w:sz w:val="21"/>
+                <w:szCs w:val="21"/>
+              </w:rPr>
+              <w:t>•</w:t>
+            </w:r>
+            <w:r>
+              <w:rPr>
+                <w:color w:val="4285F4" w:themeColor="accent1"/>
+              </w:rPr>
+              <w:t xml:space="preserve"> </w:t>
+            </w:r>
+            <w:r>
+              <w:t>CSS</w:t>
+            </w:r>
+          </w:p>
+          <w:p>
+            <w:pPr>
+              <w:pStyle w:val="contentconpressedbullet"/>
+            </w:pPr>
+            <w:r>
+              <w:rPr>
+                <w:rFonts w:ascii="Arial" w:eastAsia="Arial" w:hAnsi="Arial" w:cs="Arial"/>
+                <w:color w:val="4285F4" w:themeColor="accent1"/>
+                <w:sz w:val="21"/>
+                <w:szCs w:val="21"/>
+              </w:rPr>
+              <w:t>•</w:t>
+            </w:r>
+            <w:r>
+              <w:rPr>
+                <w:color w:val="4285F4" w:themeColor="accent1"/>
+              </w:rPr>
+              <w:t xml:space="preserve"> </w:t>
+            </w:r>
+            <w:r>
+              <w:t>Sass</w:t>
+            </w:r>
+          </w:p>
+          <w:p>
+            <w:pPr>
+              <w:pStyle w:val="contentconpressedbullet"/>
+            </w:pPr>
           </w:p>
         </w:tc>
         <w:tc>
@@ -1612,6 +1664,7 @@
           <w:p>
             <w:pPr>
               <w:pStyle w:val="contentconpressedbullet"/>
+              <w:ind w:left="319" w:hanging="140"/>
               <w:rPr>
                 <w:b/>
                 <w:bCs/>
@@ -1646,6 +1699,11 @@
           <w:p>
             <w:pPr>
               <w:pStyle w:val="contentconpressedbullet"/>
+              <w:ind w:left="319" w:hanging="140"/>
+              <w:rPr>
+                <w:b/>
+                <w:bCs/>
+              </w:rPr>
             </w:pPr>
             <w:r>
               <w:rPr>
@@ -1659,6 +1717,8 @@
             <w:r>
               <w:rPr>
                 <w:rFonts w:ascii="Arial" w:eastAsia="Arial" w:hAnsi="Arial" w:cs="Arial"/>
+                <w:b/>
+                <w:bCs/>
                 <w:color w:val="4285F4" w:themeColor="accent1"/>
                 <w:sz w:val="21"/>
                 <w:szCs w:val="21"/>
@@ -1666,7 +1726,11 @@
               <w:t xml:space="preserve"> </w:t>
             </w:r>
             <w:r>
-              <w:t>e-commerce</w:t>
+              <w:rPr>
+                <w:b/>
+                <w:bCs/>
+              </w:rPr>
+              <w:t>Customer/user satisfaction</w:t>
             </w:r>
           </w:p>
           <w:p>
@@ -1692,15 +1756,10 @@
               <w:t xml:space="preserve"> </w:t>
             </w:r>
             <w:r>
-              <w:t>cloud platforms</w:t>
-            </w:r>
-          </w:p>
-          <w:p>
-            <w:pPr>
-              <w:pStyle w:val="minorheading"/>
-            </w:pPr>
-            <w:r>
-              <w:t>Languages</w:t>
+              <w:t>E-</w:t>
+            </w:r>
+            <w:r>
+              <w:t>commerce</w:t>
             </w:r>
           </w:p>
           <w:p>
@@ -1718,33 +1777,54 @@
             </w:r>
             <w:r>
               <w:rPr>
-                <w:color w:val="4285F4" w:themeColor="accent1"/>
+                <w:rFonts w:ascii="Arial" w:eastAsia="Arial" w:hAnsi="Arial" w:cs="Arial"/>
+                <w:color w:val="4285F4" w:themeColor="accent1"/>
+                <w:sz w:val="21"/>
+                <w:szCs w:val="21"/>
               </w:rPr>
               <w:t xml:space="preserve"> </w:t>
             </w:r>
-            <w:proofErr w:type="spellStart"/>
+            <w:r>
+              <w:t>C</w:t>
+            </w:r>
+            <w:r>
+              <w:t>loud platforms</w:t>
+            </w:r>
+          </w:p>
+          <w:p>
+            <w:pPr>
+              <w:pStyle w:val="minorheading"/>
+            </w:pPr>
+            <w:r>
+              <w:t>Tools</w:t>
+            </w:r>
+          </w:p>
+          <w:p>
+            <w:pPr>
+              <w:pStyle w:val="contentconpressedbullet"/>
+            </w:pPr>
+            <w:r>
+              <w:rPr>
+                <w:rFonts w:ascii="Arial" w:eastAsia="Arial" w:hAnsi="Arial" w:cs="Arial"/>
+                <w:color w:val="4285F4" w:themeColor="accent1"/>
+                <w:sz w:val="21"/>
+                <w:szCs w:val="21"/>
+              </w:rPr>
+              <w:t>•</w:t>
+            </w:r>
+            <w:r>
+              <w:rPr>
+                <w:color w:val="4285F4" w:themeColor="accent1"/>
+              </w:rPr>
+              <w:t xml:space="preserve"> </w:t>
+            </w:r>
             <w:r>
               <w:rPr>
                 <w:b/>
                 <w:bCs/>
               </w:rPr>
-              <w:t>Type</w:t>
-            </w:r>
-            <w:r>
-              <w:rPr>
-                <w:b/>
-                <w:bCs/>
-              </w:rPr>
-              <w:t>S</w:t>
-            </w:r>
-            <w:r>
-              <w:rPr>
-                <w:b/>
-                <w:bCs/>
-              </w:rPr>
-              <w:t>cipt</w:t>
-            </w:r>
-            <w:proofErr w:type="spellEnd"/>
+              <w:t>Jira</w:t>
+            </w:r>
           </w:p>
           <w:p>
             <w:pPr>
@@ -1757,65 +1837,15 @@
                 <w:sz w:val="21"/>
                 <w:szCs w:val="21"/>
               </w:rPr>
-              <w:t>•</w:t>
-            </w:r>
-            <w:r>
-              <w:rPr>
-                <w:color w:val="4285F4" w:themeColor="accent1"/>
-              </w:rPr>
-              <w:t xml:space="preserve"> </w:t>
-            </w:r>
-            <w:r>
-              <w:t>HTML</w:t>
+              <w:t xml:space="preserve">• </w:t>
+            </w:r>
+            <w:r>
+              <w:t>Confluence</w:t>
             </w:r>
           </w:p>
           <w:p>
             <w:pPr>
               <w:pStyle w:val="contentconpressedbullet"/>
-            </w:pPr>
-            <w:r>
-              <w:rPr>
-                <w:rFonts w:ascii="Arial" w:eastAsia="Arial" w:hAnsi="Arial" w:cs="Arial"/>
-                <w:color w:val="4285F4" w:themeColor="accent1"/>
-                <w:sz w:val="21"/>
-                <w:szCs w:val="21"/>
-              </w:rPr>
-              <w:t>•</w:t>
-            </w:r>
-            <w:r>
-              <w:rPr>
-                <w:color w:val="4285F4" w:themeColor="accent1"/>
-              </w:rPr>
-              <w:t xml:space="preserve"> </w:t>
-            </w:r>
-            <w:proofErr w:type="gramStart"/>
-            <w:r>
-              <w:t xml:space="preserve">CSS  </w:t>
-            </w:r>
-            <w:r>
-              <w:rPr>
-                <w:rFonts w:ascii="Arial" w:eastAsia="Arial" w:hAnsi="Arial" w:cs="Arial"/>
-                <w:color w:val="4285F4" w:themeColor="accent1"/>
-                <w:sz w:val="21"/>
-                <w:szCs w:val="21"/>
-              </w:rPr>
-              <w:t>•</w:t>
-            </w:r>
-            <w:proofErr w:type="gramEnd"/>
-            <w:r>
-              <w:rPr>
-                <w:color w:val="4285F4" w:themeColor="accent1"/>
-              </w:rPr>
-              <w:t xml:space="preserve"> </w:t>
-            </w:r>
-            <w:r>
-              <w:t>Sass</w:t>
-            </w:r>
-          </w:p>
-          <w:p>
-            <w:pPr>
-              <w:pStyle w:val="contentconpressedbullet"/>
-              <w:ind w:left="0"/>
             </w:pPr>
           </w:p>
         </w:tc>
@@ -1855,6 +1885,10 @@
               <w:t xml:space="preserve"> </w:t>
             </w:r>
             <w:r>
+              <w:rPr>
+                <w:b/>
+                <w:bCs/>
+              </w:rPr>
               <w:t>AWS</w:t>
             </w:r>
           </w:p>
@@ -4453,15 +4487,7 @@
               <w:pStyle w:val="rolecontent"/>
             </w:pPr>
             <w:r>
-              <w:t xml:space="preserve">I worked in a small team to quickly deliver novel concepts, including prototypes for novel </w:t>
-            </w:r>
-            <w:proofErr w:type="gramStart"/>
-            <w:r>
-              <w:t>radar</w:t>
-            </w:r>
-            <w:proofErr w:type="gramEnd"/>
-            <w:r>
-              <w:t xml:space="preserve"> and tracking systems.</w:t>
+              <w:t>I worked in a small team to quickly deliver novel concepts, including prototypes for novel radar and tracking systems.</w:t>
             </w:r>
           </w:p>
           <w:p>
@@ -4838,14 +4864,14 @@
         <v:path o:extrusionok="f" gradientshapeok="t" o:connecttype="rect"/>
         <o:lock v:ext="edit" aspectratio="t"/>
       </v:shapetype>
-      <v:shape id="_x0000_i1062" type="#_x0000_t75" style="width:7.5pt;height:7.5pt;visibility:visible" o:gfxdata="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" o:bullet="t">
+      <v:shape id="_x0000_i1074" type="#_x0000_t75" style="width:7.5pt;height:7.5pt;visibility:visible" o:gfxdata="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" o:bullet="t">
         <v:imagedata r:id="rId1" o:title=""/>
       </v:shape>
     </w:pict>
   </w:numPicBullet>
   <w:numPicBullet w:numPicBulletId="1">
     <w:pict>
-      <v:shape id="_x0000_i1063" type="#_x0000_t75" style="width:6.1pt;height:7.5pt;visibility:visible" o:gfxdata="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" o:bullet="t">
+      <v:shape id="_x0000_i1075" type="#_x0000_t75" style="width:6.25pt;height:7.5pt;visibility:visible" o:gfxdata="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" o:bullet="t">
         <v:imagedata r:id="rId2" o:title="" cropright="-489f"/>
       </v:shape>
     </w:pict>

</xml_diff>

<commit_message>
update - remove BI
</commit_message>
<xml_diff>
--- a/Thomas Higson's CV.docx
+++ b/Thomas Higson's CV.docx
@@ -20,10 +20,9 @@
       <w:tblGrid>
         <w:gridCol w:w="675"/>
         <w:gridCol w:w="1310"/>
-        <w:gridCol w:w="420"/>
-        <w:gridCol w:w="1564"/>
-        <w:gridCol w:w="1134"/>
-        <w:gridCol w:w="567"/>
+        <w:gridCol w:w="1984"/>
+        <w:gridCol w:w="993"/>
+        <w:gridCol w:w="708"/>
         <w:gridCol w:w="284"/>
         <w:gridCol w:w="68"/>
         <w:gridCol w:w="1349"/>
@@ -37,7 +36,7 @@
         <w:tc>
           <w:tcPr>
             <w:tcW w:w="9639" w:type="dxa"/>
-            <w:gridSpan w:val="11"/>
+            <w:gridSpan w:val="10"/>
             <w:tcBorders>
               <w:top w:val="nil"/>
               <w:left w:val="nil"/>
@@ -56,8 +55,8 @@
                 <w:bCs/>
                 <w:caps/>
                 <w:color w:val="000000" w:themeColor="text1"/>
-                <w:sz w:val="52"/>
-                <w:szCs w:val="52"/>
+                <w:sz w:val="72"/>
+                <w:szCs w:val="72"/>
               </w:rPr>
             </w:pPr>
             <w:r>
@@ -67,8 +66,8 @@
                 <w:bCs/>
                 <w:caps/>
                 <w:color w:val="000000" w:themeColor="text1"/>
-                <w:sz w:val="52"/>
-                <w:szCs w:val="52"/>
+                <w:sz w:val="72"/>
+                <w:szCs w:val="72"/>
               </w:rPr>
               <w:t>Thomas Higson</w:t>
             </w:r>
@@ -84,27 +83,9 @@
             </w:pPr>
             <w:r>
               <w:rPr>
-                <w:color w:val="4285F4" w:themeColor="accent1"/>
-                <w:sz w:val="18"/>
-                <w:szCs w:val="18"/>
-              </w:rPr>
-              <w:t xml:space="preserve">Last updated </w:t>
-            </w:r>
-            <w:r>
-              <w:rPr>
-                <w:color w:val="4285F4" w:themeColor="accent1"/>
-                <w:sz w:val="18"/>
-                <w:szCs w:val="18"/>
-              </w:rPr>
-              <w:t>November</w:t>
-            </w:r>
-            <w:r>
-              <w:rPr>
-                <w:color w:val="4285F4" w:themeColor="accent1"/>
-                <w:sz w:val="18"/>
-                <w:szCs w:val="18"/>
-              </w:rPr>
-              <w:t xml:space="preserve"> 2021</w:t>
+                <w:color w:val="000000" w:themeColor="text1"/>
+              </w:rPr>
+              <w:t>Last updated November 2021</w:t>
             </w:r>
           </w:p>
         </w:tc>
@@ -115,8 +96,8 @@
         </w:trPr>
         <w:tc>
           <w:tcPr>
-            <w:tcW w:w="2405" w:type="dxa"/>
-            <w:gridSpan w:val="3"/>
+            <w:tcW w:w="1985" w:type="dxa"/>
+            <w:gridSpan w:val="2"/>
             <w:tcBorders>
               <w:top w:val="nil"/>
               <w:left w:val="nil"/>
@@ -136,7 +117,7 @@
         </w:tc>
         <w:tc>
           <w:tcPr>
-            <w:tcW w:w="2698" w:type="dxa"/>
+            <w:tcW w:w="2977" w:type="dxa"/>
             <w:gridSpan w:val="2"/>
             <w:tcBorders>
               <w:top w:val="nil"/>
@@ -144,22 +125,19 @@
               <w:bottom w:val="nil"/>
               <w:right w:val="nil"/>
             </w:tcBorders>
+            <w:vAlign w:val="center"/>
           </w:tcPr>
           <w:p>
             <w:pPr>
               <w:spacing w:line="240" w:lineRule="auto"/>
               <w:rPr>
                 <w:rStyle w:val="Hyperlink"/>
-                <w:sz w:val="18"/>
-                <w:szCs w:val="18"/>
               </w:rPr>
             </w:pPr>
             <w:r>
               <w:rPr>
                 <w:rStyle w:val="Hyperlink"/>
                 <w:noProof/>
-                <w:sz w:val="18"/>
-                <w:szCs w:val="18"/>
                 <w:u w:val="none"/>
               </w:rPr>
               <w:drawing>
@@ -214,20 +192,16 @@
             <w:r>
               <w:rPr>
                 <w:rStyle w:val="Hyperlink"/>
-                <w:sz w:val="18"/>
-                <w:szCs w:val="18"/>
                 <w:u w:val="none"/>
               </w:rPr>
               <w:t xml:space="preserve"> </w:t>
             </w:r>
-            <w:hyperlink r:id="rId7">
+            <w:hyperlink r:id="rId7" w:history="1">
               <w:r>
                 <w:rPr>
                   <w:rStyle w:val="Hyperlink"/>
-                  <w:sz w:val="18"/>
-                  <w:szCs w:val="18"/>
                 </w:rPr>
-                <w:t>Thomas.Higson@gmail.com</w:t>
+                <w:t>Thomas.Higson@Gmail.com</w:t>
               </w:r>
             </w:hyperlink>
           </w:p>
@@ -236,81 +210,22 @@
               <w:spacing w:line="240" w:lineRule="auto"/>
               <w:rPr>
                 <w:rStyle w:val="Hyperlink"/>
-                <w:noProof/>
-                <w:sz w:val="24"/>
-                <w:szCs w:val="24"/>
+              </w:rPr>
+            </w:pPr>
+            <w:r>
+              <w:rPr>
+                <w:rStyle w:val="Hyperlink"/>
                 <w:u w:val="none"/>
               </w:rPr>
-            </w:pPr>
+              <w:pict w14:anchorId="7A294F20">
+                <v:shape id="Picture 15" o:spid="_x0000_i1028" type="#_x0000_t75" alt="Phone Icons - Download Free Vector Icons | Noun Project" style="width:7.5pt;height:7.5pt;visibility:visible" o:gfxdata="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">
+                  <v:imagedata r:id="rId8" o:title=""/>
+                </v:shape>
+              </w:pict>
+            </w:r>
             <w:r>
               <w:rPr>
                 <w:rStyle w:val="Hyperlink"/>
-                <w:noProof/>
-                <w:sz w:val="18"/>
-                <w:szCs w:val="18"/>
-                <w:u w:val="none"/>
-              </w:rPr>
-              <w:drawing>
-                <wp:inline distT="0" distB="0" distL="0" distR="0" wp14:anchorId="32A2A17B" wp14:editId="2419C5E6">
-                  <wp:extent cx="90000" cy="90000"/>
-                  <wp:effectExtent l="0" t="0" r="5715" b="5715"/>
-                  <wp:docPr id="15" name="Picture 15" descr="Phone Icons - Download Free Vector Icons | Noun Project"/>
-                  <wp:cNvGraphicFramePr>
-                    <a:graphicFrameLocks xmlns:a="http://schemas.openxmlformats.org/drawingml/2006/main" noChangeAspect="1"/>
-                  </wp:cNvGraphicFramePr>
-                  <a:graphic xmlns:a="http://schemas.openxmlformats.org/drawingml/2006/main">
-                    <a:graphicData uri="http://schemas.openxmlformats.org/drawingml/2006/picture">
-                      <pic:pic xmlns:pic="http://schemas.openxmlformats.org/drawingml/2006/picture">
-                        <pic:nvPicPr>
-                          <pic:cNvPr id="0" name="Picture 3" descr="Phone Icons - Download Free Vector Icons | Noun Project"/>
-                          <pic:cNvPicPr>
-                            <a:picLocks noChangeAspect="1" noChangeArrowheads="1"/>
-                          </pic:cNvPicPr>
-                        </pic:nvPicPr>
-                        <pic:blipFill>
-                          <a:blip r:embed="rId8" cstate="print">
-                            <a:duotone>
-                              <a:schemeClr val="accent1">
-                                <a:shade val="45000"/>
-                                <a:satMod val="135000"/>
-                              </a:schemeClr>
-                              <a:prstClr val="white"/>
-                            </a:duotone>
-                            <a:extLst>
-                              <a:ext uri="{28A0092B-C50C-407E-A947-70E740481C1C}">
-                                <a14:useLocalDpi xmlns:a14="http://schemas.microsoft.com/office/drawing/2010/main" val="0"/>
-                              </a:ext>
-                            </a:extLst>
-                          </a:blip>
-                          <a:srcRect/>
-                          <a:stretch>
-                            <a:fillRect/>
-                          </a:stretch>
-                        </pic:blipFill>
-                        <pic:spPr bwMode="auto">
-                          <a:xfrm>
-                            <a:off x="0" y="0"/>
-                            <a:ext cx="90000" cy="90000"/>
-                          </a:xfrm>
-                          <a:prstGeom prst="rect">
-                            <a:avLst/>
-                          </a:prstGeom>
-                          <a:noFill/>
-                          <a:ln>
-                            <a:noFill/>
-                          </a:ln>
-                        </pic:spPr>
-                      </pic:pic>
-                    </a:graphicData>
-                  </a:graphic>
-                </wp:inline>
-              </w:drawing>
-            </w:r>
-            <w:r>
-              <w:rPr>
-                <w:rStyle w:val="Hyperlink"/>
-                <w:sz w:val="18"/>
-                <w:szCs w:val="18"/>
                 <w:u w:val="none"/>
               </w:rPr>
               <w:t xml:space="preserve"> </w:t>
@@ -319,17 +234,23 @@
               <w:r>
                 <w:rPr>
                   <w:rStyle w:val="Hyperlink"/>
-                  <w:sz w:val="18"/>
-                  <w:szCs w:val="18"/>
                 </w:rPr>
                 <w:t>+44 (0)7 540 848 925</w:t>
               </w:r>
             </w:hyperlink>
           </w:p>
+          <w:p>
+            <w:pPr>
+              <w:spacing w:line="240" w:lineRule="auto"/>
+              <w:rPr>
+                <w:rStyle w:val="Hyperlink"/>
+              </w:rPr>
+            </w:pPr>
+          </w:p>
         </w:tc>
         <w:tc>
           <w:tcPr>
-            <w:tcW w:w="4536" w:type="dxa"/>
+            <w:tcW w:w="4677" w:type="dxa"/>
             <w:gridSpan w:val="6"/>
             <w:tcBorders>
               <w:top w:val="nil"/>
@@ -337,19 +258,22 @@
               <w:bottom w:val="nil"/>
               <w:right w:val="nil"/>
             </w:tcBorders>
+            <w:vAlign w:val="center"/>
           </w:tcPr>
           <w:p>
             <w:pPr>
               <w:spacing w:line="240" w:lineRule="auto"/>
               <w:rPr>
                 <w:rStyle w:val="Hyperlink"/>
-                <w:sz w:val="18"/>
-                <w:szCs w:val="18"/>
-              </w:rPr>
-            </w:pPr>
-            <w:r>
+              </w:rPr>
+            </w:pPr>
+            <w:r>
+              <w:rPr>
+                <w:rStyle w:val="Hyperlink"/>
+                <w:u w:val="none"/>
+              </w:rPr>
               <w:pict w14:anchorId="4581FB59">
-                <v:shape id="Picture 16" o:spid="_x0000_i1027" type="#_x0000_t75" style="width:7.5pt;height:7.5pt;visibility:visible;mso-wrap-style:square">
+                <v:shape id="Picture 16" o:spid="_x0000_i1029" type="#_x0000_t75" style="width:7.5pt;height:7.5pt;visibility:visible;mso-wrap-style:square">
                   <v:imagedata r:id="rId10" o:title="" cropright="-489f"/>
                 </v:shape>
               </w:pict>
@@ -357,8 +281,6 @@
             <w:r>
               <w:rPr>
                 <w:rStyle w:val="Hyperlink"/>
-                <w:sz w:val="18"/>
-                <w:szCs w:val="18"/>
                 <w:u w:val="none"/>
               </w:rPr>
               <w:t xml:space="preserve"> </w:t>
@@ -367,17 +289,55 @@
               <w:r>
                 <w:rPr>
                   <w:rStyle w:val="Hyperlink"/>
-                  <w:sz w:val="18"/>
-                  <w:szCs w:val="18"/>
                 </w:rPr>
-                <w:t>tomscv.azurewebsites.net</w:t>
+                <w:t>T</w:t>
+              </w:r>
+              <w:r>
+                <w:rPr>
+                  <w:rStyle w:val="Hyperlink"/>
+                </w:rPr>
+                <w:t>oms</w:t>
+              </w:r>
+              <w:r>
+                <w:rPr>
+                  <w:rStyle w:val="Hyperlink"/>
+                </w:rPr>
+                <w:t>CV</w:t>
+              </w:r>
+              <w:r>
+                <w:rPr>
+                  <w:rStyle w:val="Hyperlink"/>
+                </w:rPr>
+                <w:t>.</w:t>
+              </w:r>
+              <w:r>
+                <w:rPr>
+                  <w:rStyle w:val="Hyperlink"/>
+                </w:rPr>
+                <w:t>A</w:t>
+              </w:r>
+              <w:r>
+                <w:rPr>
+                  <w:rStyle w:val="Hyperlink"/>
+                </w:rPr>
+                <w:t>zure</w:t>
+              </w:r>
+              <w:r>
+                <w:rPr>
+                  <w:rStyle w:val="Hyperlink"/>
+                </w:rPr>
+                <w:t>W</w:t>
+              </w:r>
+              <w:r>
+                <w:rPr>
+                  <w:rStyle w:val="Hyperlink"/>
+                </w:rPr>
+                <w:t>ebsites.net</w:t>
               </w:r>
             </w:hyperlink>
             <w:r>
               <w:rPr>
                 <w:rStyle w:val="Hyperlink"/>
-                <w:sz w:val="18"/>
-                <w:szCs w:val="18"/>
               </w:rPr>
               <w:br/>
             </w:r>
@@ -385,8 +345,6 @@
               <w:rPr>
                 <w:rStyle w:val="Hyperlink"/>
                 <w:noProof/>
-                <w:sz w:val="18"/>
-                <w:szCs w:val="18"/>
                 <w:u w:val="none"/>
               </w:rPr>
               <w:drawing>
@@ -441,8 +399,6 @@
             <w:r>
               <w:rPr>
                 <w:rStyle w:val="Hyperlink"/>
-                <w:sz w:val="18"/>
-                <w:szCs w:val="18"/>
                 <w:u w:val="none"/>
               </w:rPr>
               <w:t xml:space="preserve"> </w:t>
@@ -452,8 +408,6 @@
               <w:r>
                 <w:rPr>
                   <w:rStyle w:val="Hyperlink"/>
-                  <w:sz w:val="18"/>
-                  <w:szCs w:val="18"/>
                 </w:rPr>
                 <w:t>TomHigson</w:t>
               </w:r>
@@ -464,8 +418,7 @@
             <w:pPr>
               <w:spacing w:line="240" w:lineRule="auto"/>
               <w:rPr>
-                <w:sz w:val="24"/>
-                <w:szCs w:val="24"/>
+                <w:rStyle w:val="Hyperlink"/>
               </w:rPr>
             </w:pPr>
           </w:p>
@@ -475,7 +428,7 @@
         <w:tc>
           <w:tcPr>
             <w:tcW w:w="5670" w:type="dxa"/>
-            <w:gridSpan w:val="6"/>
+            <w:gridSpan w:val="5"/>
             <w:tcBorders>
               <w:top w:val="nil"/>
             </w:tcBorders>
@@ -610,7 +563,7 @@
         <w:tc>
           <w:tcPr>
             <w:tcW w:w="5670" w:type="dxa"/>
-            <w:gridSpan w:val="6"/>
+            <w:gridSpan w:val="5"/>
           </w:tcPr>
           <w:p>
             <w:pPr>
@@ -1197,7 +1150,7 @@
         <w:tc>
           <w:tcPr>
             <w:tcW w:w="5670" w:type="dxa"/>
-            <w:gridSpan w:val="6"/>
+            <w:gridSpan w:val="5"/>
             <w:shd w:val="clear" w:color="auto" w:fill="auto"/>
           </w:tcPr>
           <w:p>
@@ -1651,7 +1604,6 @@
         <w:tc>
           <w:tcPr>
             <w:tcW w:w="1984" w:type="dxa"/>
-            <w:gridSpan w:val="2"/>
           </w:tcPr>
           <w:p>
             <w:pPr>
@@ -2165,7 +2117,7 @@
         <w:tc>
           <w:tcPr>
             <w:tcW w:w="9639" w:type="dxa"/>
-            <w:gridSpan w:val="11"/>
+            <w:gridSpan w:val="10"/>
             <w:tcBorders>
               <w:top w:val="none" w:sz="4" w:space="0" w:color="000000" w:themeColor="text1"/>
               <w:left w:val="none" w:sz="4" w:space="0" w:color="000000" w:themeColor="text1"/>
@@ -2284,362 +2236,6 @@
                 <w:noProof/>
               </w:rPr>
               <w:drawing>
-                <wp:inline distT="0" distB="0" distL="0" distR="0" wp14:anchorId="73AFAB88" wp14:editId="0DDB37A1">
-                  <wp:extent cx="247650" cy="247650"/>
-                  <wp:effectExtent l="0" t="0" r="0" b="0"/>
-                  <wp:docPr id="1" name="Picture 1"/>
-                  <wp:cNvGraphicFramePr>
-                    <a:graphicFrameLocks xmlns:a="http://schemas.openxmlformats.org/drawingml/2006/main" noChangeAspect="1"/>
-                  </wp:cNvGraphicFramePr>
-                  <a:graphic xmlns:a="http://schemas.openxmlformats.org/drawingml/2006/main">
-                    <a:graphicData uri="http://schemas.openxmlformats.org/drawingml/2006/picture">
-                      <pic:pic xmlns:pic="http://schemas.openxmlformats.org/drawingml/2006/picture">
-                        <pic:nvPicPr>
-                          <pic:cNvPr id="0" name=""/>
-                          <pic:cNvPicPr/>
-                        </pic:nvPicPr>
-                        <pic:blipFill>
-                          <a:blip r:embed="rId20" cstate="print">
-                            <a:extLst>
-                              <a:ext uri="{28A0092B-C50C-407E-A947-70E740481C1C}">
-                                <a14:useLocalDpi xmlns:a14="http://schemas.microsoft.com/office/drawing/2010/main" val="0"/>
-                              </a:ext>
-                            </a:extLst>
-                          </a:blip>
-                          <a:stretch>
-                            <a:fillRect/>
-                          </a:stretch>
-                        </pic:blipFill>
-                        <pic:spPr>
-                          <a:xfrm>
-                            <a:off x="0" y="0"/>
-                            <a:ext cx="247650" cy="247650"/>
-                          </a:xfrm>
-                          <a:prstGeom prst="rect">
-                            <a:avLst/>
-                          </a:prstGeom>
-                        </pic:spPr>
-                      </pic:pic>
-                    </a:graphicData>
-                  </a:graphic>
-                </wp:inline>
-              </w:drawing>
-            </w:r>
-          </w:p>
-        </w:tc>
-        <w:tc>
-          <w:tcPr>
-            <w:tcW w:w="4428" w:type="dxa"/>
-            <w:gridSpan w:val="4"/>
-            <w:vAlign w:val="center"/>
-          </w:tcPr>
-          <w:p>
-            <w:pPr>
-              <w:rPr>
-                <w:rFonts w:ascii="Arial Black" w:eastAsia="Arial Black" w:hAnsi="Arial Black" w:cs="Arial Black"/>
-                <w:color w:val="4285F4" w:themeColor="accent1"/>
-              </w:rPr>
-            </w:pPr>
-            <w:r>
-              <w:rPr>
-                <w:rFonts w:ascii="Arial Black" w:eastAsia="Arial Black" w:hAnsi="Arial Black" w:cs="Arial Black"/>
-                <w:color w:val="4285F4" w:themeColor="accent1"/>
-              </w:rPr>
-              <w:t>Senior Product Manager</w:t>
-            </w:r>
-          </w:p>
-          <w:p>
-            <w:pPr>
-              <w:rPr>
-                <w:color w:val="4285F4" w:themeColor="accent1"/>
-              </w:rPr>
-            </w:pPr>
-            <w:hyperlink r:id="rId21">
-              <w:r>
-                <w:rPr>
-                  <w:rFonts w:ascii="Arial Black" w:hAnsi="Arial Black"/>
-                  <w:color w:val="4285F4" w:themeColor="accent1"/>
-                  <w:u w:val="single"/>
-                </w:rPr>
-                <w:t>Board Intelligence</w:t>
-              </w:r>
-            </w:hyperlink>
-          </w:p>
-        </w:tc>
-        <w:tc>
-          <w:tcPr>
-            <w:tcW w:w="4536" w:type="dxa"/>
-            <w:gridSpan w:val="6"/>
-            <w:vAlign w:val="center"/>
-          </w:tcPr>
-          <w:p>
-            <w:pPr>
-              <w:jc w:val="right"/>
-              <w:rPr>
-                <w:color w:val="4285F4" w:themeColor="accent1"/>
-              </w:rPr>
-            </w:pPr>
-            <w:r>
-              <w:rPr>
-                <w:color w:val="4285F4" w:themeColor="accent1"/>
-              </w:rPr>
-              <w:t>3 months</w:t>
-            </w:r>
-          </w:p>
-          <w:p>
-            <w:pPr>
-              <w:jc w:val="right"/>
-              <w:rPr>
-                <w:color w:val="4285F4" w:themeColor="accent1"/>
-              </w:rPr>
-            </w:pPr>
-            <w:r>
-              <w:rPr>
-                <w:color w:val="4285F4" w:themeColor="accent1"/>
-              </w:rPr>
-              <w:t>Aug</w:t>
-            </w:r>
-            <w:r>
-              <w:rPr>
-                <w:color w:val="4285F4" w:themeColor="accent1"/>
-              </w:rPr>
-              <w:t xml:space="preserve"> 2021</w:t>
-            </w:r>
-            <w:r>
-              <w:rPr>
-                <w:color w:val="4285F4" w:themeColor="accent1"/>
-              </w:rPr>
-              <w:t xml:space="preserve"> – Nov 2021</w:t>
-            </w:r>
-          </w:p>
-        </w:tc>
-      </w:tr>
-      <w:tr>
-        <w:tc>
-          <w:tcPr>
-            <w:tcW w:w="9639" w:type="dxa"/>
-            <w:gridSpan w:val="11"/>
-          </w:tcPr>
-          <w:p>
-            <w:pPr>
-              <w:pStyle w:val="rolecontent"/>
-            </w:pPr>
-            <w:r>
-              <w:t>As</w:t>
-            </w:r>
-            <w:r>
-              <w:t xml:space="preserve"> </w:t>
-            </w:r>
-            <w:r>
-              <w:t>the</w:t>
-            </w:r>
-            <w:r>
-              <w:t xml:space="preserve"> </w:t>
-            </w:r>
-            <w:r>
-              <w:rPr>
-                <w:b/>
-                <w:bCs/>
-              </w:rPr>
-              <w:t>most senior product manager</w:t>
-            </w:r>
-            <w:r>
-              <w:t xml:space="preserve"> for Board Intelligence’s </w:t>
-            </w:r>
-            <w:r>
-              <w:t>primary</w:t>
-            </w:r>
-            <w:r>
-              <w:t xml:space="preserve"> </w:t>
-            </w:r>
-            <w:r>
-              <w:rPr>
-                <w:b/>
-                <w:bCs/>
-              </w:rPr>
-              <w:t xml:space="preserve">Software as a Service offering, worth </w:t>
-            </w:r>
-            <w:r>
-              <w:rPr>
-                <w:b/>
-                <w:bCs/>
-              </w:rPr>
-              <w:t>£20 Million</w:t>
-            </w:r>
-            <w:r>
-              <w:t xml:space="preserve"> in annual recurring revenue</w:t>
-            </w:r>
-            <w:r>
-              <w:t xml:space="preserve">, I helped Board Intelligence </w:t>
-            </w:r>
-            <w:r>
-              <w:t xml:space="preserve">keep ahead </w:t>
-            </w:r>
-            <w:r>
-              <w:t xml:space="preserve">of </w:t>
-            </w:r>
-            <w:r>
-              <w:t xml:space="preserve">rapidly </w:t>
-            </w:r>
-            <w:r>
-              <w:t xml:space="preserve">emerging competition </w:t>
-            </w:r>
-            <w:r>
-              <w:t xml:space="preserve">by infusing </w:t>
-            </w:r>
-            <w:r>
-              <w:t>their</w:t>
-            </w:r>
-            <w:r>
-              <w:t xml:space="preserve"> unique </w:t>
-            </w:r>
-            <w:r>
-              <w:t xml:space="preserve">domain </w:t>
-            </w:r>
-            <w:r>
-              <w:t xml:space="preserve">knowledge into </w:t>
-            </w:r>
-            <w:r>
-              <w:t>their</w:t>
-            </w:r>
-            <w:r>
-              <w:t xml:space="preserve"> products</w:t>
-            </w:r>
-            <w:r>
-              <w:t>.</w:t>
-            </w:r>
-          </w:p>
-        </w:tc>
-      </w:tr>
-      <w:tr>
-        <w:tc>
-          <w:tcPr>
-            <w:tcW w:w="9639" w:type="dxa"/>
-            <w:gridSpan w:val="11"/>
-          </w:tcPr>
-          <w:p>
-            <w:pPr>
-              <w:pStyle w:val="rolecontentbullet"/>
-              <w:rPr>
-                <w:color w:val="000000" w:themeColor="text1"/>
-              </w:rPr>
-            </w:pPr>
-            <w:r>
-              <w:rPr>
-                <w:color w:val="000000" w:themeColor="text1"/>
-              </w:rPr>
-              <w:t xml:space="preserve">I created a </w:t>
-            </w:r>
-            <w:r>
-              <w:rPr>
-                <w:color w:val="000000" w:themeColor="text1"/>
-              </w:rPr>
-              <w:t>roadmap to balance the needs of few large and many small clients using value analysis.</w:t>
-            </w:r>
-          </w:p>
-          <w:p>
-            <w:pPr>
-              <w:pStyle w:val="rolecontentbullet"/>
-              <w:rPr>
-                <w:color w:val="FF8A80"/>
-              </w:rPr>
-            </w:pPr>
-            <w:r>
-              <w:rPr>
-                <w:b/>
-                <w:bCs/>
-              </w:rPr>
-              <w:t>I s</w:t>
-            </w:r>
-            <w:r>
-              <w:rPr>
-                <w:b/>
-                <w:bCs/>
-              </w:rPr>
-              <w:t>implified the product offerings</w:t>
-            </w:r>
-            <w:r>
-              <w:t xml:space="preserve"> to </w:t>
-            </w:r>
-            <w:r>
-              <w:t xml:space="preserve">bring more value to smaller clients and </w:t>
-            </w:r>
-            <w:r>
-              <w:t xml:space="preserve">reduce </w:t>
-            </w:r>
-            <w:r>
-              <w:t xml:space="preserve">the </w:t>
-            </w:r>
-            <w:r>
-              <w:t>manual testing effort by 20%</w:t>
-            </w:r>
-            <w:r>
-              <w:t>.</w:t>
-            </w:r>
-          </w:p>
-          <w:p>
-            <w:pPr>
-              <w:pStyle w:val="rolecontentbullet"/>
-            </w:pPr>
-            <w:r>
-              <w:rPr>
-                <w:b/>
-                <w:bCs/>
-              </w:rPr>
-              <w:t>I b</w:t>
-            </w:r>
-            <w:r>
-              <w:rPr>
-                <w:b/>
-                <w:bCs/>
-              </w:rPr>
-              <w:t>uilt a strong relationship of trust</w:t>
-            </w:r>
-            <w:r>
-              <w:t xml:space="preserve"> with key stakeholders, making them comfortable trading requirements, even late into development</w:t>
-            </w:r>
-            <w:r>
-              <w:t>.</w:t>
-            </w:r>
-          </w:p>
-          <w:p>
-            <w:pPr>
-              <w:pStyle w:val="rolecontentbullet"/>
-              <w:numPr>
-                <w:ilvl w:val="0"/>
-                <w:numId w:val="0"/>
-              </w:numPr>
-              <w:ind w:left="1166" w:hanging="283"/>
-            </w:pPr>
-          </w:p>
-          <w:p>
-            <w:pPr>
-              <w:pStyle w:val="rolecontentbullet"/>
-              <w:numPr>
-                <w:ilvl w:val="0"/>
-                <w:numId w:val="0"/>
-              </w:numPr>
-              <w:ind w:left="1166" w:hanging="283"/>
-            </w:pPr>
-          </w:p>
-        </w:tc>
-      </w:tr>
-      <w:tr>
-        <w:trPr>
-          <w:trHeight w:val="1035"/>
-        </w:trPr>
-        <w:tc>
-          <w:tcPr>
-            <w:tcW w:w="675" w:type="dxa"/>
-            <w:vAlign w:val="center"/>
-          </w:tcPr>
-          <w:p>
-            <w:r>
-              <w:rPr>
-                <w:noProof/>
-              </w:rPr>
-              <w:lastRenderedPageBreak/>
-              <w:drawing>
                 <wp:inline distT="0" distB="0" distL="0" distR="0" wp14:anchorId="6ADCAB73" wp14:editId="2EAA3ECF">
                   <wp:extent cx="247650" cy="247650"/>
                   <wp:effectExtent l="0" t="0" r="0" b="0"/>
@@ -2655,7 +2251,7 @@
                           <pic:cNvPicPr/>
                         </pic:nvPicPr>
                         <pic:blipFill>
-                          <a:blip r:embed="rId22" cstate="print">
+                          <a:blip r:embed="rId20" cstate="print">
                             <a:biLevel thresh="75000"/>
                             <a:extLst>
                               <a:ext uri="{28A0092B-C50C-407E-A947-70E740481C1C}">
@@ -2686,8 +2282,8 @@
         </w:tc>
         <w:tc>
           <w:tcPr>
-            <w:tcW w:w="4428" w:type="dxa"/>
-            <w:gridSpan w:val="4"/>
+            <w:tcW w:w="4287" w:type="dxa"/>
+            <w:gridSpan w:val="3"/>
             <w:vAlign w:val="center"/>
           </w:tcPr>
           <w:p>
@@ -2711,7 +2307,7 @@
                 <w:color w:val="4285F4" w:themeColor="accent1"/>
               </w:rPr>
             </w:pPr>
-            <w:hyperlink r:id="rId23" w:history="1">
+            <w:hyperlink r:id="rId21" w:history="1">
               <w:r>
                 <w:rPr>
                   <w:rStyle w:val="Hyperlink"/>
@@ -2724,7 +2320,7 @@
         </w:tc>
         <w:tc>
           <w:tcPr>
-            <w:tcW w:w="4536" w:type="dxa"/>
+            <w:tcW w:w="4677" w:type="dxa"/>
             <w:gridSpan w:val="6"/>
             <w:vAlign w:val="center"/>
           </w:tcPr>
@@ -2786,7 +2382,7 @@
         <w:tc>
           <w:tcPr>
             <w:tcW w:w="9639" w:type="dxa"/>
-            <w:gridSpan w:val="11"/>
+            <w:gridSpan w:val="10"/>
           </w:tcPr>
           <w:p>
             <w:pPr>
@@ -2835,7 +2431,7 @@
         <w:tc>
           <w:tcPr>
             <w:tcW w:w="9639" w:type="dxa"/>
-            <w:gridSpan w:val="11"/>
+            <w:gridSpan w:val="10"/>
           </w:tcPr>
           <w:p>
             <w:pPr>
@@ -3026,6 +2622,7 @@
                 <w:sz w:val="2"/>
                 <w:szCs w:val="2"/>
               </w:rPr>
+              <w:lastRenderedPageBreak/>
               <w:drawing>
                 <wp:inline distT="0" distB="0" distL="0" distR="0" wp14:anchorId="53E2A023" wp14:editId="77AB049D">
                   <wp:extent cx="324000" cy="124615"/>
@@ -3042,7 +2639,7 @@
                           <pic:cNvPicPr/>
                         </pic:nvPicPr>
                         <pic:blipFill>
-                          <a:blip r:embed="rId24" cstate="print">
+                          <a:blip r:embed="rId22" cstate="print">
                             <a:extLst>
                               <a:ext uri="{28A0092B-C50C-407E-A947-70E740481C1C}">
                                 <a14:useLocalDpi xmlns:a14="http://schemas.microsoft.com/office/drawing/2010/main" val="0"/>
@@ -3073,7 +2670,7 @@
         <w:tc>
           <w:tcPr>
             <w:tcW w:w="6696" w:type="dxa"/>
-            <w:gridSpan w:val="8"/>
+            <w:gridSpan w:val="7"/>
             <w:vAlign w:val="center"/>
           </w:tcPr>
           <w:p>
@@ -3125,7 +2722,7 @@
                 <w:color w:val="4285F4" w:themeColor="accent1"/>
               </w:rPr>
             </w:pPr>
-            <w:hyperlink r:id="rId25">
+            <w:hyperlink r:id="rId23">
               <w:r>
                 <w:rPr>
                   <w:rFonts w:ascii="Arial Black" w:hAnsi="Arial Black"/>
@@ -3177,7 +2774,7 @@
         <w:tc>
           <w:tcPr>
             <w:tcW w:w="9639" w:type="dxa"/>
-            <w:gridSpan w:val="11"/>
+            <w:gridSpan w:val="10"/>
             <w:tcBorders>
               <w:bottom w:val="nil"/>
             </w:tcBorders>
@@ -3270,7 +2867,7 @@
         <w:tc>
           <w:tcPr>
             <w:tcW w:w="9639" w:type="dxa"/>
-            <w:gridSpan w:val="11"/>
+            <w:gridSpan w:val="10"/>
             <w:tcBorders>
               <w:top w:val="nil"/>
               <w:left w:val="nil"/>
@@ -3351,7 +2948,7 @@
             <w:r>
               <w:t xml:space="preserve">Our work contributed to </w:t>
             </w:r>
-            <w:hyperlink r:id="rId26" w:history="1">
+            <w:hyperlink r:id="rId24" w:history="1">
               <w:r>
                 <w:rPr>
                   <w:rStyle w:val="Hyperlink"/>
@@ -3453,7 +3050,7 @@
                           </pic:cNvPicPr>
                         </pic:nvPicPr>
                         <pic:blipFill>
-                          <a:blip r:embed="rId27" cstate="print">
+                          <a:blip r:embed="rId25" cstate="print">
                             <a:biLevel thresh="75000"/>
                             <a:extLst>
                               <a:ext uri="{28A0092B-C50C-407E-A947-70E740481C1C}">
@@ -3490,7 +3087,7 @@
         <w:tc>
           <w:tcPr>
             <w:tcW w:w="6767" w:type="dxa"/>
-            <w:gridSpan w:val="9"/>
+            <w:gridSpan w:val="8"/>
             <w:tcBorders>
               <w:top w:val="nil"/>
               <w:left w:val="nil"/>
@@ -3520,7 +3117,7 @@
                 <w:color w:val="4285F4" w:themeColor="accent1"/>
               </w:rPr>
             </w:pPr>
-            <w:hyperlink r:id="rId28" w:history="1">
+            <w:hyperlink r:id="rId26" w:history="1">
               <w:r>
                 <w:rPr>
                   <w:rStyle w:val="Hyperlink"/>
@@ -3582,7 +3179,7 @@
         <w:tc>
           <w:tcPr>
             <w:tcW w:w="9639" w:type="dxa"/>
-            <w:gridSpan w:val="11"/>
+            <w:gridSpan w:val="10"/>
             <w:tcBorders>
               <w:top w:val="nil"/>
               <w:left w:val="nil"/>
@@ -3644,7 +3241,7 @@
         <w:tc>
           <w:tcPr>
             <w:tcW w:w="9639" w:type="dxa"/>
-            <w:gridSpan w:val="11"/>
+            <w:gridSpan w:val="10"/>
             <w:tcBorders>
               <w:top w:val="nil"/>
               <w:left w:val="nil"/>
@@ -3733,26 +3330,6 @@
             <w:r>
               <w:t>.</w:t>
             </w:r>
-          </w:p>
-          <w:p>
-            <w:pPr>
-              <w:pStyle w:val="rolecontentbullet"/>
-              <w:numPr>
-                <w:ilvl w:val="0"/>
-                <w:numId w:val="0"/>
-              </w:numPr>
-              <w:ind w:left="1166" w:hanging="283"/>
-            </w:pPr>
-          </w:p>
-          <w:p>
-            <w:pPr>
-              <w:pStyle w:val="rolecontentbullet"/>
-              <w:numPr>
-                <w:ilvl w:val="0"/>
-                <w:numId w:val="0"/>
-              </w:numPr>
-              <w:ind w:left="1166" w:hanging="283"/>
-            </w:pPr>
           </w:p>
           <w:p>
             <w:pPr>
@@ -3786,7 +3363,6 @@
               <w:rPr>
                 <w:noProof/>
               </w:rPr>
-              <w:lastRenderedPageBreak/>
               <w:drawing>
                 <wp:inline distT="0" distB="0" distL="0" distR="0" wp14:anchorId="64682F67" wp14:editId="0BEF5E22">
                   <wp:extent cx="247650" cy="247650"/>
@@ -3803,7 +3379,7 @@
                           <pic:cNvPicPr/>
                         </pic:nvPicPr>
                         <pic:blipFill>
-                          <a:blip r:embed="rId29" cstate="print">
+                          <a:blip r:embed="rId27" cstate="print">
                             <a:biLevel thresh="75000"/>
                             <a:extLst>
                               <a:ext uri="{28A0092B-C50C-407E-A947-70E740481C1C}">
@@ -3835,7 +3411,7 @@
         <w:tc>
           <w:tcPr>
             <w:tcW w:w="5347" w:type="dxa"/>
-            <w:gridSpan w:val="7"/>
+            <w:gridSpan w:val="6"/>
             <w:tcBorders>
               <w:top w:val="nil"/>
               <w:left w:val="nil"/>
@@ -3865,7 +3441,7 @@
                 <w:color w:val="4285F4" w:themeColor="accent1"/>
               </w:rPr>
             </w:pPr>
-            <w:hyperlink r:id="rId30" w:history="1">
+            <w:hyperlink r:id="rId28" w:history="1">
               <w:r>
                 <w:rPr>
                   <w:rStyle w:val="Hyperlink"/>
@@ -3925,7 +3501,7 @@
         <w:tc>
           <w:tcPr>
             <w:tcW w:w="9639" w:type="dxa"/>
-            <w:gridSpan w:val="11"/>
+            <w:gridSpan w:val="10"/>
             <w:tcBorders>
               <w:top w:val="nil"/>
               <w:left w:val="nil"/>
@@ -3963,7 +3539,7 @@
         <w:tc>
           <w:tcPr>
             <w:tcW w:w="9639" w:type="dxa"/>
-            <w:gridSpan w:val="11"/>
+            <w:gridSpan w:val="10"/>
             <w:tcBorders>
               <w:top w:val="nil"/>
               <w:left w:val="nil"/>
@@ -4037,6 +3613,56 @@
             <w:r>
               <w:t>.</w:t>
             </w:r>
+          </w:p>
+          <w:p>
+            <w:pPr>
+              <w:pStyle w:val="rolecontentbullet"/>
+              <w:numPr>
+                <w:ilvl w:val="0"/>
+                <w:numId w:val="0"/>
+              </w:numPr>
+              <w:ind w:left="1166" w:hanging="283"/>
+            </w:pPr>
+          </w:p>
+          <w:p>
+            <w:pPr>
+              <w:pStyle w:val="rolecontentbullet"/>
+              <w:numPr>
+                <w:ilvl w:val="0"/>
+                <w:numId w:val="0"/>
+              </w:numPr>
+              <w:ind w:left="1166" w:hanging="283"/>
+            </w:pPr>
+          </w:p>
+          <w:p>
+            <w:pPr>
+              <w:pStyle w:val="rolecontentbullet"/>
+              <w:numPr>
+                <w:ilvl w:val="0"/>
+                <w:numId w:val="0"/>
+              </w:numPr>
+              <w:ind w:left="1166" w:hanging="283"/>
+            </w:pPr>
+          </w:p>
+          <w:p>
+            <w:pPr>
+              <w:pStyle w:val="rolecontentbullet"/>
+              <w:numPr>
+                <w:ilvl w:val="0"/>
+                <w:numId w:val="0"/>
+              </w:numPr>
+              <w:ind w:left="1166" w:hanging="283"/>
+            </w:pPr>
+          </w:p>
+          <w:p>
+            <w:pPr>
+              <w:pStyle w:val="rolecontentbullet"/>
+              <w:numPr>
+                <w:ilvl w:val="0"/>
+                <w:numId w:val="0"/>
+              </w:numPr>
+              <w:ind w:left="1166" w:hanging="283"/>
+            </w:pPr>
           </w:p>
         </w:tc>
       </w:tr>
@@ -4069,11 +3695,277 @@
                 <w:sz w:val="2"/>
                 <w:szCs w:val="2"/>
               </w:rPr>
+              <w:lastRenderedPageBreak/>
               <w:drawing>
                 <wp:inline distT="0" distB="0" distL="0" distR="0" wp14:anchorId="1E8313D2" wp14:editId="0B7A572A">
                   <wp:extent cx="360000" cy="41538"/>
                   <wp:effectExtent l="0" t="0" r="2540" b="0"/>
                   <wp:docPr id="8" name="Picture 8"/>
+                  <wp:cNvGraphicFramePr>
+                    <a:graphicFrameLocks xmlns:a="http://schemas.openxmlformats.org/drawingml/2006/main" noChangeAspect="1"/>
+                  </wp:cNvGraphicFramePr>
+                  <a:graphic xmlns:a="http://schemas.openxmlformats.org/drawingml/2006/main">
+                    <a:graphicData uri="http://schemas.openxmlformats.org/drawingml/2006/picture">
+                      <pic:pic xmlns:pic="http://schemas.openxmlformats.org/drawingml/2006/picture">
+                        <pic:nvPicPr>
+                          <pic:cNvPr id="0" name=""/>
+                          <pic:cNvPicPr/>
+                        </pic:nvPicPr>
+                        <pic:blipFill>
+                          <a:blip r:embed="rId29" cstate="print">
+                            <a:grayscl/>
+                            <a:extLst>
+                              <a:ext uri="{28A0092B-C50C-407E-A947-70E740481C1C}">
+                                <a14:useLocalDpi xmlns:a14="http://schemas.microsoft.com/office/drawing/2010/main" val="0"/>
+                              </a:ext>
+                            </a:extLst>
+                          </a:blip>
+                          <a:stretch>
+                            <a:fillRect/>
+                          </a:stretch>
+                        </pic:blipFill>
+                        <pic:spPr>
+                          <a:xfrm>
+                            <a:off x="0" y="0"/>
+                            <a:ext cx="360000" cy="41538"/>
+                          </a:xfrm>
+                          <a:prstGeom prst="rect">
+                            <a:avLst/>
+                          </a:prstGeom>
+                        </pic:spPr>
+                      </pic:pic>
+                    </a:graphicData>
+                  </a:graphic>
+                </wp:inline>
+              </w:drawing>
+            </w:r>
+          </w:p>
+          <w:p>
+            <w:pPr>
+              <w:rPr>
+                <w:sz w:val="2"/>
+                <w:szCs w:val="2"/>
+              </w:rPr>
+            </w:pPr>
+          </w:p>
+        </w:tc>
+        <w:tc>
+          <w:tcPr>
+            <w:tcW w:w="5347" w:type="dxa"/>
+            <w:gridSpan w:val="6"/>
+            <w:tcBorders>
+              <w:top w:val="nil"/>
+              <w:left w:val="nil"/>
+              <w:bottom w:val="nil"/>
+              <w:right w:val="nil"/>
+            </w:tcBorders>
+            <w:vAlign w:val="center"/>
+          </w:tcPr>
+          <w:p>
+            <w:pPr>
+              <w:rPr>
+                <w:rFonts w:ascii="Arial Black" w:eastAsia="Arial Black" w:hAnsi="Arial Black" w:cs="Arial Black"/>
+                <w:color w:val="4285F4" w:themeColor="accent1"/>
+              </w:rPr>
+            </w:pPr>
+            <w:r>
+              <w:rPr>
+                <w:rFonts w:ascii="Arial Black" w:eastAsia="Arial Black" w:hAnsi="Arial Black" w:cs="Arial Black"/>
+                <w:color w:val="4285F4" w:themeColor="accent1"/>
+              </w:rPr>
+              <w:t>System Architect</w:t>
+            </w:r>
+          </w:p>
+          <w:p>
+            <w:pPr>
+              <w:rPr>
+                <w:color w:val="4285F4" w:themeColor="accent1"/>
+              </w:rPr>
+            </w:pPr>
+            <w:hyperlink r:id="rId30">
+              <w:r>
+                <w:rPr>
+                  <w:rFonts w:ascii="Arial Black" w:hAnsi="Arial Black"/>
+                  <w:color w:val="4285F4" w:themeColor="accent1"/>
+                  <w:u w:val="single"/>
+                </w:rPr>
+                <w:t>MBDA Systems</w:t>
+              </w:r>
+            </w:hyperlink>
+          </w:p>
+        </w:tc>
+        <w:tc>
+          <w:tcPr>
+            <w:tcW w:w="3617" w:type="dxa"/>
+            <w:gridSpan w:val="3"/>
+            <w:tcBorders>
+              <w:top w:val="nil"/>
+              <w:left w:val="nil"/>
+              <w:bottom w:val="nil"/>
+              <w:right w:val="nil"/>
+            </w:tcBorders>
+            <w:vAlign w:val="center"/>
+          </w:tcPr>
+          <w:p>
+            <w:pPr>
+              <w:jc w:val="right"/>
+              <w:rPr>
+                <w:color w:val="4285F4" w:themeColor="accent1"/>
+              </w:rPr>
+            </w:pPr>
+            <w:r>
+              <w:rPr>
+                <w:color w:val="4285F4" w:themeColor="accent1"/>
+              </w:rPr>
+              <w:t>7 years, 3 months</w:t>
+            </w:r>
+          </w:p>
+          <w:p>
+            <w:pPr>
+              <w:jc w:val="right"/>
+              <w:rPr>
+                <w:color w:val="4285F4" w:themeColor="accent1"/>
+              </w:rPr>
+            </w:pPr>
+            <w:r>
+              <w:rPr>
+                <w:color w:val="4285F4" w:themeColor="accent1"/>
+              </w:rPr>
+              <w:t>June 2009 – Sep 2016</w:t>
+            </w:r>
+          </w:p>
+        </w:tc>
+      </w:tr>
+      <w:tr>
+        <w:trPr>
+          <w:trHeight w:val="703"/>
+        </w:trPr>
+        <w:tc>
+          <w:tcPr>
+            <w:tcW w:w="9639" w:type="dxa"/>
+            <w:gridSpan w:val="10"/>
+            <w:tcBorders>
+              <w:top w:val="nil"/>
+              <w:left w:val="nil"/>
+              <w:bottom w:val="nil"/>
+              <w:right w:val="nil"/>
+            </w:tcBorders>
+          </w:tcPr>
+          <w:p>
+            <w:pPr>
+              <w:pStyle w:val="rolecontent"/>
+            </w:pPr>
+            <w:r>
+              <w:t>I took overall responsibility for the architecture of a highly disruptive future system that made an ambitious concept vision into reality.</w:t>
+            </w:r>
+          </w:p>
+          <w:p>
+            <w:pPr>
+              <w:pStyle w:val="rolecontentbullet"/>
+            </w:pPr>
+            <w:r>
+              <w:t>I created a trade model to identify, assess and resolve the project’s major decision points.</w:t>
+            </w:r>
+          </w:p>
+          <w:p>
+            <w:pPr>
+              <w:pStyle w:val="rolecontentbullet"/>
+            </w:pPr>
+            <w:r>
+              <w:t>I commissioned research to resolve differences of opinions between critical stakeholders across multiple countries</w:t>
+            </w:r>
+            <w:r>
+              <w:t>.</w:t>
+            </w:r>
+          </w:p>
+          <w:p>
+            <w:pPr>
+              <w:pStyle w:val="rolecontent"/>
+            </w:pPr>
+            <w:r>
+              <w:t>I led the flight path management domain for an urgent novel loitering munition. This system demanded fast-paced development in a constantly changing field.</w:t>
+            </w:r>
+          </w:p>
+          <w:p>
+            <w:pPr>
+              <w:pStyle w:val="rolecontentbullet"/>
+            </w:pPr>
+            <w:r>
+              <w:t>I worked to understand the users</w:t>
+            </w:r>
+            <w:r>
+              <w:t>’</w:t>
+            </w:r>
+            <w:r>
+              <w:t xml:space="preserve"> and stakeholders</w:t>
+            </w:r>
+            <w:r>
+              <w:t>’</w:t>
+            </w:r>
+            <w:r>
+              <w:t xml:space="preserve"> core needs to strip the project of unnecessary requirements, bringing us back onto delivery schedule</w:t>
+            </w:r>
+            <w:r>
+              <w:t>.</w:t>
+            </w:r>
+          </w:p>
+          <w:p>
+            <w:pPr>
+              <w:pStyle w:val="rolecontentbullet"/>
+            </w:pPr>
+            <w:r>
+              <w:t>I coordinated development efforts between multiple internal and external software teams</w:t>
+            </w:r>
+            <w:r>
+              <w:t>.</w:t>
+            </w:r>
+          </w:p>
+          <w:p>
+            <w:pPr>
+              <w:pStyle w:val="rolecontentbullet"/>
+              <w:numPr>
+                <w:ilvl w:val="0"/>
+                <w:numId w:val="0"/>
+              </w:numPr>
+              <w:ind w:left="1166" w:hanging="283"/>
+            </w:pPr>
+          </w:p>
+        </w:tc>
+      </w:tr>
+      <w:tr>
+        <w:trPr>
+          <w:trHeight w:val="986"/>
+        </w:trPr>
+        <w:tc>
+          <w:tcPr>
+            <w:tcW w:w="675" w:type="dxa"/>
+            <w:tcBorders>
+              <w:top w:val="nil"/>
+              <w:left w:val="nil"/>
+              <w:bottom w:val="nil"/>
+              <w:right w:val="nil"/>
+            </w:tcBorders>
+            <w:vAlign w:val="center"/>
+          </w:tcPr>
+          <w:p>
+            <w:pPr>
+              <w:rPr>
+                <w:noProof/>
+                <w:sz w:val="2"/>
+                <w:szCs w:val="2"/>
+              </w:rPr>
+            </w:pPr>
+            <w:r>
+              <w:rPr>
+                <w:noProof/>
+                <w:sz w:val="2"/>
+                <w:szCs w:val="2"/>
+              </w:rPr>
+              <w:drawing>
+                <wp:inline distT="0" distB="0" distL="0" distR="0" wp14:anchorId="5FD097D7" wp14:editId="605E0BBD">
+                  <wp:extent cx="360000" cy="41538"/>
+                  <wp:effectExtent l="0" t="0" r="2540" b="0"/>
+                  <wp:docPr id="10" name="Picture 10"/>
                   <wp:cNvGraphicFramePr>
                     <a:graphicFrameLocks xmlns:a="http://schemas.openxmlformats.org/drawingml/2006/main" noChangeAspect="1"/>
                   </wp:cNvGraphicFramePr>
@@ -4113,19 +4005,11 @@
               </w:drawing>
             </w:r>
           </w:p>
-          <w:p>
-            <w:pPr>
-              <w:rPr>
-                <w:sz w:val="2"/>
-                <w:szCs w:val="2"/>
-              </w:rPr>
-            </w:pPr>
-          </w:p>
         </w:tc>
         <w:tc>
           <w:tcPr>
             <w:tcW w:w="5347" w:type="dxa"/>
-            <w:gridSpan w:val="7"/>
+            <w:gridSpan w:val="6"/>
             <w:tcBorders>
               <w:top w:val="nil"/>
               <w:left w:val="nil"/>
@@ -4146,7 +4030,7 @@
                 <w:rFonts w:ascii="Arial Black" w:eastAsia="Arial Black" w:hAnsi="Arial Black" w:cs="Arial Black"/>
                 <w:color w:val="4285F4" w:themeColor="accent1"/>
               </w:rPr>
-              <w:t>System Architect</w:t>
+              <w:t>Software Engineer</w:t>
             </w:r>
           </w:p>
           <w:p>
@@ -4162,7 +4046,7 @@
                   <w:color w:val="4285F4" w:themeColor="accent1"/>
                   <w:u w:val="single"/>
                 </w:rPr>
-                <w:t>MBDA Systems</w:t>
+                <w:t>Thales</w:t>
               </w:r>
             </w:hyperlink>
           </w:p>
@@ -4190,263 +4074,6 @@
               <w:rPr>
                 <w:color w:val="4285F4" w:themeColor="accent1"/>
               </w:rPr>
-              <w:t>7 years, 3 months</w:t>
-            </w:r>
-          </w:p>
-          <w:p>
-            <w:pPr>
-              <w:jc w:val="right"/>
-              <w:rPr>
-                <w:color w:val="4285F4" w:themeColor="accent1"/>
-              </w:rPr>
-            </w:pPr>
-            <w:r>
-              <w:rPr>
-                <w:color w:val="4285F4" w:themeColor="accent1"/>
-              </w:rPr>
-              <w:t>June 2009 – Sep 2016</w:t>
-            </w:r>
-          </w:p>
-        </w:tc>
-      </w:tr>
-      <w:tr>
-        <w:trPr>
-          <w:trHeight w:val="703"/>
-        </w:trPr>
-        <w:tc>
-          <w:tcPr>
-            <w:tcW w:w="9639" w:type="dxa"/>
-            <w:gridSpan w:val="11"/>
-            <w:tcBorders>
-              <w:top w:val="nil"/>
-              <w:left w:val="nil"/>
-              <w:bottom w:val="nil"/>
-              <w:right w:val="nil"/>
-            </w:tcBorders>
-          </w:tcPr>
-          <w:p>
-            <w:pPr>
-              <w:pStyle w:val="rolecontent"/>
-            </w:pPr>
-            <w:r>
-              <w:t>I took overall responsibility for the architecture of a highly disruptive future system that made an ambitious concept vision into reality.</w:t>
-            </w:r>
-          </w:p>
-          <w:p>
-            <w:pPr>
-              <w:pStyle w:val="rolecontentbullet"/>
-            </w:pPr>
-            <w:r>
-              <w:t>I created a trade model to identify, assess and resolve the project’s major decision points.</w:t>
-            </w:r>
-          </w:p>
-          <w:p>
-            <w:pPr>
-              <w:pStyle w:val="rolecontentbullet"/>
-            </w:pPr>
-            <w:r>
-              <w:t>I commissioned research to resolve differences of opinions between critical stakeholders across multiple countries</w:t>
-            </w:r>
-            <w:r>
-              <w:t>.</w:t>
-            </w:r>
-          </w:p>
-          <w:p>
-            <w:pPr>
-              <w:pStyle w:val="rolecontent"/>
-            </w:pPr>
-            <w:r>
-              <w:t>I led the flight path management domain for an urgent novel loitering munition. This system demanded fast-paced development in a constantly changing field.</w:t>
-            </w:r>
-          </w:p>
-          <w:p>
-            <w:pPr>
-              <w:pStyle w:val="rolecontentbullet"/>
-            </w:pPr>
-            <w:r>
-              <w:t>I worked to understand the users</w:t>
-            </w:r>
-            <w:r>
-              <w:t>’</w:t>
-            </w:r>
-            <w:r>
-              <w:t xml:space="preserve"> and stakeholders</w:t>
-            </w:r>
-            <w:r>
-              <w:t>’</w:t>
-            </w:r>
-            <w:r>
-              <w:t xml:space="preserve"> core needs to strip the project of unnecessary requirements, bringing us back onto delivery schedule</w:t>
-            </w:r>
-            <w:r>
-              <w:t>.</w:t>
-            </w:r>
-          </w:p>
-          <w:p>
-            <w:pPr>
-              <w:pStyle w:val="rolecontentbullet"/>
-            </w:pPr>
-            <w:r>
-              <w:t>I coordinated development efforts between multiple internal and external software teams</w:t>
-            </w:r>
-            <w:r>
-              <w:t>.</w:t>
-            </w:r>
-          </w:p>
-          <w:p>
-            <w:pPr>
-              <w:pStyle w:val="rolecontentbullet"/>
-              <w:numPr>
-                <w:ilvl w:val="0"/>
-                <w:numId w:val="0"/>
-              </w:numPr>
-              <w:ind w:left="1166" w:hanging="283"/>
-            </w:pPr>
-          </w:p>
-        </w:tc>
-      </w:tr>
-      <w:tr>
-        <w:trPr>
-          <w:trHeight w:val="986"/>
-        </w:trPr>
-        <w:tc>
-          <w:tcPr>
-            <w:tcW w:w="675" w:type="dxa"/>
-            <w:tcBorders>
-              <w:top w:val="nil"/>
-              <w:left w:val="nil"/>
-              <w:bottom w:val="nil"/>
-              <w:right w:val="nil"/>
-            </w:tcBorders>
-            <w:vAlign w:val="center"/>
-          </w:tcPr>
-          <w:p>
-            <w:pPr>
-              <w:rPr>
-                <w:noProof/>
-                <w:sz w:val="2"/>
-                <w:szCs w:val="2"/>
-              </w:rPr>
-            </w:pPr>
-            <w:r>
-              <w:rPr>
-                <w:noProof/>
-                <w:sz w:val="2"/>
-                <w:szCs w:val="2"/>
-              </w:rPr>
-              <w:drawing>
-                <wp:inline distT="0" distB="0" distL="0" distR="0" wp14:anchorId="5FD097D7" wp14:editId="605E0BBD">
-                  <wp:extent cx="360000" cy="41538"/>
-                  <wp:effectExtent l="0" t="0" r="2540" b="0"/>
-                  <wp:docPr id="10" name="Picture 10"/>
-                  <wp:cNvGraphicFramePr>
-                    <a:graphicFrameLocks xmlns:a="http://schemas.openxmlformats.org/drawingml/2006/main" noChangeAspect="1"/>
-                  </wp:cNvGraphicFramePr>
-                  <a:graphic xmlns:a="http://schemas.openxmlformats.org/drawingml/2006/main">
-                    <a:graphicData uri="http://schemas.openxmlformats.org/drawingml/2006/picture">
-                      <pic:pic xmlns:pic="http://schemas.openxmlformats.org/drawingml/2006/picture">
-                        <pic:nvPicPr>
-                          <pic:cNvPr id="0" name=""/>
-                          <pic:cNvPicPr/>
-                        </pic:nvPicPr>
-                        <pic:blipFill>
-                          <a:blip r:embed="rId33" cstate="print">
-                            <a:grayscl/>
-                            <a:extLst>
-                              <a:ext uri="{28A0092B-C50C-407E-A947-70E740481C1C}">
-                                <a14:useLocalDpi xmlns:a14="http://schemas.microsoft.com/office/drawing/2010/main" val="0"/>
-                              </a:ext>
-                            </a:extLst>
-                          </a:blip>
-                          <a:stretch>
-                            <a:fillRect/>
-                          </a:stretch>
-                        </pic:blipFill>
-                        <pic:spPr>
-                          <a:xfrm>
-                            <a:off x="0" y="0"/>
-                            <a:ext cx="360000" cy="41538"/>
-                          </a:xfrm>
-                          <a:prstGeom prst="rect">
-                            <a:avLst/>
-                          </a:prstGeom>
-                        </pic:spPr>
-                      </pic:pic>
-                    </a:graphicData>
-                  </a:graphic>
-                </wp:inline>
-              </w:drawing>
-            </w:r>
-          </w:p>
-        </w:tc>
-        <w:tc>
-          <w:tcPr>
-            <w:tcW w:w="5347" w:type="dxa"/>
-            <w:gridSpan w:val="7"/>
-            <w:tcBorders>
-              <w:top w:val="nil"/>
-              <w:left w:val="nil"/>
-              <w:bottom w:val="nil"/>
-              <w:right w:val="nil"/>
-            </w:tcBorders>
-            <w:vAlign w:val="center"/>
-          </w:tcPr>
-          <w:p>
-            <w:pPr>
-              <w:rPr>
-                <w:rFonts w:ascii="Arial Black" w:eastAsia="Arial Black" w:hAnsi="Arial Black" w:cs="Arial Black"/>
-                <w:color w:val="4285F4" w:themeColor="accent1"/>
-              </w:rPr>
-            </w:pPr>
-            <w:r>
-              <w:rPr>
-                <w:rFonts w:ascii="Arial Black" w:eastAsia="Arial Black" w:hAnsi="Arial Black" w:cs="Arial Black"/>
-                <w:color w:val="4285F4" w:themeColor="accent1"/>
-              </w:rPr>
-              <w:t>Software Engineer</w:t>
-            </w:r>
-          </w:p>
-          <w:p>
-            <w:pPr>
-              <w:rPr>
-                <w:color w:val="4285F4" w:themeColor="accent1"/>
-              </w:rPr>
-            </w:pPr>
-            <w:hyperlink r:id="rId34">
-              <w:r>
-                <w:rPr>
-                  <w:rFonts w:ascii="Arial Black" w:hAnsi="Arial Black"/>
-                  <w:color w:val="4285F4" w:themeColor="accent1"/>
-                  <w:u w:val="single"/>
-                </w:rPr>
-                <w:t>Thales</w:t>
-              </w:r>
-            </w:hyperlink>
-          </w:p>
-        </w:tc>
-        <w:tc>
-          <w:tcPr>
-            <w:tcW w:w="3617" w:type="dxa"/>
-            <w:gridSpan w:val="3"/>
-            <w:tcBorders>
-              <w:top w:val="nil"/>
-              <w:left w:val="nil"/>
-              <w:bottom w:val="nil"/>
-              <w:right w:val="nil"/>
-            </w:tcBorders>
-            <w:vAlign w:val="center"/>
-          </w:tcPr>
-          <w:p>
-            <w:pPr>
-              <w:jc w:val="right"/>
-              <w:rPr>
-                <w:color w:val="4285F4" w:themeColor="accent1"/>
-              </w:rPr>
-            </w:pPr>
-            <w:r>
-              <w:rPr>
-                <w:color w:val="4285F4" w:themeColor="accent1"/>
-              </w:rPr>
               <w:t>1 year, 9 months</w:t>
             </w:r>
           </w:p>
@@ -4473,7 +4100,7 @@
         <w:tc>
           <w:tcPr>
             <w:tcW w:w="9639" w:type="dxa"/>
-            <w:gridSpan w:val="11"/>
+            <w:gridSpan w:val="10"/>
             <w:tcBorders>
               <w:top w:val="nil"/>
               <w:left w:val="nil"/>
@@ -4487,7 +4114,15 @@
               <w:pStyle w:val="rolecontent"/>
             </w:pPr>
             <w:r>
-              <w:t>I worked in a small team to quickly deliver novel concepts, including prototypes for novel radar and tracking systems.</w:t>
+              <w:t xml:space="preserve">I worked in a small team to quickly deliver novel concepts, including prototypes for novel </w:t>
+            </w:r>
+            <w:proofErr w:type="gramStart"/>
+            <w:r>
+              <w:t>radar</w:t>
+            </w:r>
+            <w:proofErr w:type="gramEnd"/>
+            <w:r>
+              <w:t xml:space="preserve"> and tracking systems.</w:t>
             </w:r>
           </w:p>
           <w:p>
@@ -4524,7 +4159,7 @@
         <w:tc>
           <w:tcPr>
             <w:tcW w:w="9639" w:type="dxa"/>
-            <w:gridSpan w:val="11"/>
+            <w:gridSpan w:val="10"/>
             <w:tcBorders>
               <w:top w:val="nil"/>
             </w:tcBorders>
@@ -4546,7 +4181,7 @@
             <w:r>
               <w:t xml:space="preserve">For more information, please see </w:t>
             </w:r>
-            <w:hyperlink r:id="rId35" w:history="1">
+            <w:hyperlink r:id="rId33" w:history="1">
               <w:r>
                 <w:rPr>
                   <w:rStyle w:val="Hyperlink"/>
@@ -4688,7 +4323,7 @@
             <w:r>
               <w:t xml:space="preserve">mall cloud native websites such as </w:t>
             </w:r>
-            <w:hyperlink r:id="rId36" w:history="1">
+            <w:hyperlink r:id="rId34" w:history="1">
               <w:r>
                 <w:rPr>
                   <w:rStyle w:val="Hyperlink"/>
@@ -4713,7 +4348,7 @@
             <w:r>
               <w:t xml:space="preserve">Raspberry Pi projects, such as home automation systems and </w:t>
             </w:r>
-            <w:hyperlink r:id="rId37" w:history="1">
+            <w:hyperlink r:id="rId35" w:history="1">
               <w:r>
                 <w:rPr>
                   <w:rStyle w:val="Hyperlink"/>
@@ -4864,15 +4499,22 @@
         <v:path o:extrusionok="f" gradientshapeok="t" o:connecttype="rect"/>
         <o:lock v:ext="edit" aspectratio="t"/>
       </v:shapetype>
-      <v:shape id="_x0000_i1074" type="#_x0000_t75" style="width:7.5pt;height:7.5pt;visibility:visible" o:gfxdata="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" o:bullet="t">
+      <v:shape id="_x0000_i1092" type="#_x0000_t75" style="width:7.5pt;height:7.5pt;visibility:visible" o:gfxdata="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" o:bullet="t">
         <v:imagedata r:id="rId1" o:title=""/>
       </v:shape>
     </w:pict>
   </w:numPicBullet>
   <w:numPicBullet w:numPicBulletId="1">
     <w:pict>
-      <v:shape id="_x0000_i1075" type="#_x0000_t75" style="width:6.25pt;height:7.5pt;visibility:visible" o:gfxdata="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" o:bullet="t">
+      <v:shape id="_x0000_i1093" type="#_x0000_t75" style="width:6pt;height:7.5pt;visibility:visible" o:gfxdata="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" o:bullet="t">
         <v:imagedata r:id="rId2" o:title="" cropright="-489f"/>
+      </v:shape>
+    </w:pict>
+  </w:numPicBullet>
+  <w:numPicBullet w:numPicBulletId="2">
+    <w:pict>
+      <v:shape id="_x0000_i1094" type="#_x0000_t75" alt="Phone Icons - Download Free Vector Icons | Noun Project" style="width:7.5pt;height:7.5pt;visibility:visible" o:gfxdata="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" o:bullet="t">
+        <v:imagedata r:id="rId3" o:title=""/>
       </v:shape>
     </w:pict>
   </w:numPicBullet>

</xml_diff>